<commit_message>
Ch-ch-ch-changes! Too many to list.
</commit_message>
<xml_diff>
--- a/Tribute-Page/Text.docx
+++ b/Tribute-Page/Text.docx
@@ -26,6 +26,9 @@
         <w:jc w:val="center"/>
       </w:pPr>
       <w:r>
+        <w:rPr>
+          <w:noProof/>
+        </w:rPr>
         <w:drawing>
           <wp:inline distT="0" distB="0" distL="0" distR="0" wp14:anchorId="40B63776" wp14:editId="241B7401">
             <wp:extent cx="5943600" cy="3529330"/>
@@ -75,6 +78,12 @@
           </wp:inline>
         </w:drawing>
       </w:r>
+    </w:p>
+    <w:p>
+      <w:pPr>
+        <w:spacing w:line="259" w:lineRule="auto"/>
+        <w:jc w:val="center"/>
+      </w:pPr>
       <w:r>
         <w:t>An overjoyed David Bowie grabs the mic.</w:t>
       </w:r>
@@ -84,168 +93,397 @@
         <w:pStyle w:val="Heading1"/>
       </w:pPr>
       <w:r>
-        <w:t>Intro: Finding a Time Machine</w:t>
-      </w:r>
-    </w:p>
-    <w:p>
-      <w:pPr>
-        <w:spacing w:line="259" w:lineRule="auto"/>
-      </w:pPr>
-      <w:r>
-        <w:t xml:space="preserve">If I had access to a time machine, I'd totally go back to 1983 and try to get a concert ticket to David Bowie's Serious Moonlight tour. It's my favorite concert! (Too bad I was born in 1988, I was about </w:t>
-      </w:r>
-      <w:r>
-        <w:t>20</w:t>
-      </w:r>
-      <w:r>
-        <w:t>~ years too late to actually attend.) Most people seem to gravitate more towards the Ziggy Stardust era, but there's something really special about Serious Moonlight that wows me every time I listen to it. The setlist, the emphasis on sax and brass instruments, the costumes, the </w:t>
-      </w:r>
-      <w:r>
-        <w:rPr>
-          <w:i/>
-          <w:iCs/>
-        </w:rPr>
-        <w:t>hair</w:t>
-      </w:r>
-      <w:r>
-        <w:t>! Unfortunately, time travel isn't a thing yet, but we do have the next best thing to a time machine: video and audio recordings!</w:t>
-      </w:r>
-    </w:p>
-    <w:p>
-      <w:pPr>
-        <w:pStyle w:val="Heading2"/>
-      </w:pPr>
-      <w:r>
-        <w:t>Video: The HBO Film</w:t>
-      </w:r>
-    </w:p>
-    <w:p>
-      <w:pPr>
-        <w:spacing w:line="259" w:lineRule="auto"/>
-      </w:pPr>
-      <w:r>
-        <w:t xml:space="preserve">This is probably the first way anyone experiences the Serious Moonlight tour. It's the only official video recording available to consumers, and it's incomplete! It's a long concert and they couldn't </w:t>
-      </w:r>
+        <w:t xml:space="preserve">Intro: </w:t>
+      </w:r>
+      <w:r>
+        <w:t>Where’s the Time Machine?</w:t>
+      </w:r>
+    </w:p>
+    <w:p>
+      <w:r>
+        <w:t>I am a huge fan of David Bowie</w:t>
+      </w:r>
+      <w:r>
+        <w:t>.</w:t>
+      </w:r>
+      <w:r>
+        <w:t xml:space="preserve"> </w:t>
+      </w:r>
+      <w:r>
+        <w:t>W</w:t>
+      </w:r>
+      <w:r>
+        <w:t>hen I got the chance to make a tribute page as a freeCod</w:t>
+      </w:r>
+      <w:r>
+        <w:t>e</w:t>
+      </w:r>
+      <w:r>
+        <w:t xml:space="preserve">Camp certification project, </w:t>
+      </w:r>
+      <w:r>
+        <w:t xml:space="preserve">I immediately thought of </w:t>
+      </w:r>
+      <w:r>
+        <w:t>David Bowie’s Serious Moonlight tour</w:t>
+      </w:r>
+      <w:r>
+        <w:t>.</w:t>
+      </w:r>
+      <w:r>
+        <w:t xml:space="preserve"> I usually don’t like live music, but there’s something really special about </w:t>
+      </w:r>
+      <w:r>
+        <w:t>this concert</w:t>
+      </w:r>
+      <w:r>
+        <w:t xml:space="preserve"> that wows me every time I listen to it</w:t>
+      </w:r>
+      <w:r>
+        <w:t>.</w:t>
+      </w:r>
+      <w:r>
+        <w:t xml:space="preserve"> </w:t>
+      </w:r>
+      <w:r>
+        <w:t>Unfortunately, I</w:t>
+      </w:r>
+      <w:r>
+        <w:t xml:space="preserve"> was born about 20 years too late to attend in person, but if I could borrow a time machine</w:t>
+      </w:r>
+      <w:r>
+        <w:t xml:space="preserve"> just once, I would go back to 1983 and try to buy tickets.</w:t>
+      </w:r>
+      <w:r>
+        <w:t xml:space="preserve"> </w:t>
+      </w:r>
+      <w:r>
+        <w:t xml:space="preserve">As luck would have it, </w:t>
+      </w:r>
+      <w:r>
+        <w:t xml:space="preserve">we have </w:t>
+      </w:r>
+      <w:r>
+        <w:t>t</w:t>
+      </w:r>
+      <w:r>
+        <w:t>he</w:t>
+      </w:r>
+      <w:r>
+        <w:t xml:space="preserve"> next</w:t>
+      </w:r>
+      <w:r>
+        <w:t xml:space="preserve"> closest thing</w:t>
+      </w:r>
+      <w:r>
+        <w:t>:</w:t>
+      </w:r>
+      <w:r>
+        <w:t xml:space="preserve"> video and audio recordings</w:t>
+      </w:r>
+      <w:r>
+        <w:t>!</w:t>
+      </w:r>
+    </w:p>
+    <w:p>
       <w:r>
         <w:lastRenderedPageBreak/>
-        <w:t>fit all of it on the VHS. Whoever was in charge of making the DVD version didn't put the cut parts back either (or maybe they lost them).</w:t>
-      </w:r>
-    </w:p>
-    <w:p>
-      <w:pPr>
-        <w:spacing w:line="259" w:lineRule="auto"/>
-      </w:pPr>
-      <w:r>
-        <w:t>There are </w:t>
+        <w:t xml:space="preserve">Now, </w:t>
+      </w:r>
+      <w:r>
+        <w:t>I feel I need to give a bit of a disclaimer before we proceed.</w:t>
+      </w:r>
+    </w:p>
+    <w:p>
+      <w:r>
+        <w:t xml:space="preserve">For me to fully express my feelings about the concert, I have to discuss </w:t>
+      </w:r>
+      <w:r>
+        <w:t>what I’ve experienced listening to “Recordings of Independent Origin</w:t>
+      </w:r>
+      <w:r>
+        <w:t>.</w:t>
+      </w:r>
+      <w:r>
+        <w:t xml:space="preserve">” </w:t>
+      </w:r>
+      <w:r>
+        <w:t>They are at best a legal grey area, at worst illegal. However, t</w:t>
+      </w:r>
+      <w:r>
+        <w:t xml:space="preserve">here have been many instances of artists making official releases out of </w:t>
+      </w:r>
+      <w:r>
+        <w:t>these recordings</w:t>
+      </w:r>
+      <w:r>
+        <w:t>. Bowie himself has released two such live concert CDs:</w:t>
+      </w:r>
+      <w:r>
+        <w:t xml:space="preserve"> </w:t>
       </w:r>
       <w:hyperlink r:id="rId5" w:history="1">
         <w:r>
           <w:rPr>
             <w:rStyle w:val="Hyperlink"/>
+            <w:i/>
+            <w:iCs/>
           </w:rPr>
-          <w:t>some bits and pieces of the concert</w:t>
+          <w:t>Live Santa Monica '72</w:t>
         </w:r>
       </w:hyperlink>
       <w:r>
-        <w:t xml:space="preserve"> available on </w:t>
-      </w:r>
-      <w:r>
-        <w:t>YouTube</w:t>
-      </w:r>
-      <w:r>
-        <w:t xml:space="preserve"> via the official David Bowie channel, but it's mostly just the highlights.</w:t>
-      </w:r>
-    </w:p>
-    <w:p>
-      <w:pPr>
-        <w:pStyle w:val="Heading2"/>
-      </w:pPr>
-      <w:r>
-        <w:t>Audio: Official &amp; Not So Official</w:t>
-      </w:r>
-    </w:p>
-    <w:p>
-      <w:pPr>
-        <w:spacing w:line="259" w:lineRule="auto"/>
-      </w:pPr>
-      <w:r>
-        <w:t>In 2018, we finally got an </w:t>
+        <w:t xml:space="preserve"> and </w:t>
       </w:r>
       <w:hyperlink r:id="rId6" w:history="1">
         <w:r>
           <w:rPr>
             <w:rStyle w:val="Hyperlink"/>
+            <w:i/>
+            <w:iCs/>
           </w:rPr>
-          <w:t>official release</w:t>
+          <w:t>Live Nassau Coliseum '76</w:t>
         </w:r>
       </w:hyperlink>
       <w:r>
-        <w:t> of the Serious Moonlight concert on CD. It's basically the audio from the HBO film and is</w:t>
-      </w:r>
-      <w:r>
-        <w:t xml:space="preserve"> also</w:t>
-      </w:r>
-      <w:r>
-        <w:t> </w:t>
-      </w:r>
-      <w:r>
-        <w:rPr>
-          <w:i/>
-          <w:iCs/>
-        </w:rPr>
-        <w:t>incomplete</w:t>
-      </w:r>
-      <w:r>
-        <w:t>. The audio has been remastered, but the sound quality is not great. It sounds like we're in a tin can—lots of echo and almost like someone's jacked up the treble. Honestly, I've heard better bootleg recordings. Speaking of the elephant in the room...</w:t>
+        <w:t>.</w:t>
+      </w:r>
+    </w:p>
+    <w:p>
+      <w:r>
+        <w:t xml:space="preserve">For legal reasons, I must say that I do not condone nor endorse any </w:t>
+      </w:r>
+      <w:r>
+        <w:t>of these recordings</w:t>
+      </w:r>
+      <w:r>
+        <w:t xml:space="preserve">. I will refrain from mentioning any specifics besides concert dates and locations. </w:t>
+      </w:r>
+      <w:r>
+        <w:t>My goal is not to</w:t>
+      </w:r>
+      <w:r>
+        <w:t xml:space="preserve"> encourage anyone to seek these out—I am merely expressing my admiration for Bowie and all of the supporting artists that made this concert amazing.</w:t>
       </w:r>
     </w:p>
     <w:p>
       <w:pPr>
-        <w:spacing w:line="259" w:lineRule="auto"/>
+        <w:pStyle w:val="Heading2"/>
       </w:pPr>
       <w:r>
-        <w:t>Bootlegs! There's probably one for each day of the concert out there somewhere, and the quality ranges from fantastic to terrible. They're illegal, but they're the closest we have to an actual time machine. </w:t>
-      </w:r>
-      <w:r>
-        <w:rPr>
-          <w:b/>
-          <w:bCs/>
-        </w:rPr>
-        <w:t>For legal purposes I must say that I do not condone bootlegs.</w:t>
-      </w:r>
-      <w:r>
-        <w:t> Prior to 2018, it was really easy to accidentally buy one on Amazon thinking, "Oh, it's a Japan release, maybe they only released it over there!"</w:t>
+        <w:t xml:space="preserve">Video: The HBO </w:t>
+      </w:r>
+      <w:r>
+        <w:t>Film</w:t>
+      </w:r>
+    </w:p>
+    <w:p>
+      <w:r>
+        <w:t>Th</w:t>
+      </w:r>
+      <w:r>
+        <w:t>e HBO film</w:t>
+      </w:r>
+      <w:r>
+        <w:t xml:space="preserve"> </w:t>
+      </w:r>
+      <w:r>
+        <w:t>was</w:t>
+      </w:r>
+      <w:r>
+        <w:t xml:space="preserve"> probably the first way </w:t>
+      </w:r>
+      <w:r>
+        <w:t>most people</w:t>
+      </w:r>
+      <w:r>
+        <w:t xml:space="preserve"> experience the Serious Moonlight tour</w:t>
+      </w:r>
+      <w:r>
+        <w:t xml:space="preserve"> (or the </w:t>
+      </w:r>
+      <w:hyperlink r:id="rId7" w:history="1">
+        <w:r>
+          <w:rPr>
+            <w:rStyle w:val="Hyperlink"/>
+          </w:rPr>
+          <w:t>David Bowie channel on YouTube</w:t>
+        </w:r>
+      </w:hyperlink>
+      <w:r>
+        <w:t>)</w:t>
+      </w:r>
+      <w:r>
+        <w:t>.</w:t>
+      </w:r>
+      <w:r>
+        <w:t xml:space="preserve"> </w:t>
+      </w:r>
+      <w:r>
+        <w:t>The HBO VHS and DVD releases</w:t>
+      </w:r>
+      <w:r>
+        <w:t xml:space="preserve"> w</w:t>
+      </w:r>
+      <w:r>
+        <w:t>ere</w:t>
+      </w:r>
+      <w:r>
+        <w:t xml:space="preserve"> the only official video recording</w:t>
+      </w:r>
+      <w:r>
+        <w:t>s</w:t>
+      </w:r>
+      <w:r>
+        <w:t xml:space="preserve"> available to consumers</w:t>
+      </w:r>
+      <w:r>
+        <w:t xml:space="preserve"> for a long time</w:t>
+      </w:r>
+      <w:r>
+        <w:t>, and it's incomplete</w:t>
+      </w:r>
+      <w:r>
+        <w:t>!</w:t>
+      </w:r>
+      <w:r>
+        <w:t xml:space="preserve"> </w:t>
+      </w:r>
+      <w:r>
+        <w:t xml:space="preserve">Setlist.fm has </w:t>
+      </w:r>
+      <w:hyperlink r:id="rId8" w:history="1">
+        <w:r>
+          <w:rPr>
+            <w:rStyle w:val="Hyperlink"/>
+          </w:rPr>
+          <w:t>the setlist</w:t>
+        </w:r>
+      </w:hyperlink>
+      <w:r>
+        <w:t xml:space="preserve"> that was used for th</w:t>
+      </w:r>
+      <w:r>
+        <w:t>at</w:t>
+      </w:r>
+      <w:r>
+        <w:t xml:space="preserve"> performance—</w:t>
+      </w:r>
+      <w:r>
+        <w:t>“TVC15” and b</w:t>
+      </w:r>
+      <w:r>
+        <w:t>oth encores are missing for a total of five songs.</w:t>
+      </w:r>
+      <w:r>
+        <w:t xml:space="preserve"> Why? </w:t>
+      </w:r>
+      <w:r>
+        <w:t xml:space="preserve">Best guess is they cut </w:t>
+      </w:r>
+      <w:r>
+        <w:t>the footage</w:t>
+      </w:r>
+      <w:r>
+        <w:t xml:space="preserve"> down to fit on a standard VHS</w:t>
+      </w:r>
+      <w:r>
+        <w:t xml:space="preserve">. </w:t>
+      </w:r>
+      <w:r>
+        <w:t xml:space="preserve">The DVD version </w:t>
+      </w:r>
+      <w:r>
+        <w:t>restores no additional footage</w:t>
+      </w:r>
+      <w:r>
+        <w:t>.</w:t>
+      </w:r>
+      <w:r>
+        <w:t xml:space="preserve"> Does it exist somewhere?</w:t>
+      </w:r>
+    </w:p>
+    <w:p>
+      <w:r>
+        <w:t xml:space="preserve">In 2022, PBS </w:t>
+      </w:r>
+      <w:r>
+        <w:t>“</w:t>
+      </w:r>
+      <w:r>
+        <w:t>restored and remastered in High-Definition</w:t>
+      </w:r>
+      <w:r>
+        <w:t>” the HBO film. This version</w:t>
+      </w:r>
+      <w:r>
+        <w:t xml:space="preserve"> is (at this point in time) </w:t>
+      </w:r>
+      <w:hyperlink r:id="rId9" w:history="1">
+        <w:r>
+          <w:rPr>
+            <w:rStyle w:val="Hyperlink"/>
+          </w:rPr>
+          <w:t>available for streaming</w:t>
+        </w:r>
+      </w:hyperlink>
+      <w:r>
+        <w:t xml:space="preserve"> for PBS members. </w:t>
+      </w:r>
+      <w:r>
+        <w:t>Don’t be tricked by the HD photograph they use</w:t>
+      </w:r>
+      <w:r>
+        <w:t xml:space="preserve"> for the page though. That set me up for a huge disappointment when I first watched it.</w:t>
+      </w:r>
+      <w:r>
+        <w:t xml:space="preserve">  It’s the quality of a very good VHS tape</w:t>
+      </w:r>
+      <w:r>
+        <w:t>, and much better quality than the DVD release</w:t>
+      </w:r>
+      <w:r>
+        <w:t>.</w:t>
+      </w:r>
+      <w:r>
+        <w:t xml:space="preserve"> Color has been restored</w:t>
+      </w:r>
+      <w:r>
+        <w:t>, artifacts on the right and left edges have been removed,</w:t>
+      </w:r>
+      <w:r>
+        <w:t xml:space="preserve"> and the harsh lighting has been toned down.</w:t>
+      </w:r>
+      <w:r>
+        <w:t xml:space="preserve"> </w:t>
+      </w:r>
+      <w:r>
+        <w:t>There’s no additional footage, but i</w:t>
+      </w:r>
+      <w:r>
+        <w:t>t’s definitely a better watching experience</w:t>
+      </w:r>
+      <w:r>
+        <w:t>!</w:t>
+      </w:r>
+      <w:r>
+        <w:t xml:space="preserve"> </w:t>
       </w:r>
     </w:p>
     <w:p>
       <w:pPr>
-        <w:spacing w:line="259" w:lineRule="auto"/>
-      </w:pPr>
-      <w:r>
-        <w:t>Before I go into what makes this concert tour so special, it's helpful to understand some historical context.</w:t>
-      </w:r>
-    </w:p>
-    <w:p>
-      <w:pPr>
-        <w:spacing w:line="259" w:lineRule="auto"/>
-      </w:pPr>
-      <w:r>
-        <w:pict w14:anchorId="297A715A">
-          <v:rect id="_x0000_i1027" style="width:0;height:.75pt" o:hralign="center" o:hrstd="t" o:hr="t" fillcolor="#a0a0a0" stroked="f"/>
-        </w:pict>
-      </w:r>
-    </w:p>
-    <w:p>
-      <w:pPr>
-        <w:spacing w:line="259" w:lineRule="auto"/>
         <w:jc w:val="center"/>
       </w:pPr>
       <w:r>
+        <w:rPr>
+          <w:noProof/>
+        </w:rPr>
+        <w:lastRenderedPageBreak/>
         <w:drawing>
-          <wp:inline distT="0" distB="0" distL="0" distR="0" wp14:anchorId="595B481C" wp14:editId="4C3E0256">
-            <wp:extent cx="5905500" cy="3543300"/>
+          <wp:inline distT="0" distB="0" distL="0" distR="0" wp14:anchorId="622189E9" wp14:editId="7454AA33">
+            <wp:extent cx="5715000" cy="2057400"/>
             <wp:effectExtent l="0" t="0" r="0" b="0"/>
-            <wp:docPr id="3" name="Picture 3" descr="David Bowie holding a red high-heel shoe."/>
+            <wp:docPr id="10" name="Picture 10"/>
             <wp:cNvGraphicFramePr>
               <a:graphicFrameLocks xmlns:a="http://schemas.openxmlformats.org/drawingml/2006/main" noChangeAspect="1"/>
             </wp:cNvGraphicFramePr>
@@ -253,20 +491,19 @@
               <a:graphicData uri="http://schemas.openxmlformats.org/drawingml/2006/picture">
                 <pic:pic xmlns:pic="http://schemas.openxmlformats.org/drawingml/2006/picture">
                   <pic:nvPicPr>
-                    <pic:cNvPr id="0" name="image2" descr="David Bowie holding a red high-heel shoe."/>
+                    <pic:cNvPr id="10" name="Picture 10"/>
                     <pic:cNvPicPr>
                       <a:picLocks noChangeAspect="1" noChangeArrowheads="1"/>
                     </pic:cNvPicPr>
                   </pic:nvPicPr>
                   <pic:blipFill>
-                    <a:blip r:embed="rId7">
+                    <a:blip r:embed="rId10">
                       <a:extLst>
                         <a:ext uri="{28A0092B-C50C-407E-A947-70E740481C1C}">
                           <a14:useLocalDpi xmlns:a14="http://schemas.microsoft.com/office/drawing/2010/main" val="0"/>
                         </a:ext>
                       </a:extLst>
                     </a:blip>
-                    <a:srcRect/>
                     <a:stretch>
                       <a:fillRect/>
                     </a:stretch>
@@ -274,7 +511,7 @@
                   <pic:spPr bwMode="auto">
                     <a:xfrm>
                       <a:off x="0" y="0"/>
-                      <a:ext cx="5905500" cy="3543300"/>
+                      <a:ext cx="5715000" cy="2057400"/>
                     </a:xfrm>
                     <a:prstGeom prst="rect">
                       <a:avLst/>
@@ -291,49 +528,324 @@
         </w:drawing>
       </w:r>
       <w:r>
-        <w:t>"Put on your red shoes and dance the blues."</w:t>
+        <w:br/>
+        <w:t>A comparison of the DVD release (left) and the color improvements of the PBS remaster (right).</w:t>
       </w:r>
     </w:p>
     <w:p>
       <w:pPr>
-        <w:pStyle w:val="Heading1"/>
+        <w:jc w:val="center"/>
       </w:pPr>
       <w:r>
+        <w:rPr>
+          <w:noProof/>
+        </w:rPr>
+        <w:drawing>
+          <wp:inline distT="0" distB="0" distL="0" distR="0" wp14:anchorId="1A417DB5" wp14:editId="434AC5FF">
+            <wp:extent cx="5715000" cy="2057400"/>
+            <wp:effectExtent l="0" t="0" r="0" b="0"/>
+            <wp:docPr id="11" name="Picture 11"/>
+            <wp:cNvGraphicFramePr>
+              <a:graphicFrameLocks xmlns:a="http://schemas.openxmlformats.org/drawingml/2006/main" noChangeAspect="1"/>
+            </wp:cNvGraphicFramePr>
+            <a:graphic xmlns:a="http://schemas.openxmlformats.org/drawingml/2006/main">
+              <a:graphicData uri="http://schemas.openxmlformats.org/drawingml/2006/picture">
+                <pic:pic xmlns:pic="http://schemas.openxmlformats.org/drawingml/2006/picture">
+                  <pic:nvPicPr>
+                    <pic:cNvPr id="11" name="Picture 11"/>
+                    <pic:cNvPicPr>
+                      <a:picLocks noChangeAspect="1" noChangeArrowheads="1"/>
+                    </pic:cNvPicPr>
+                  </pic:nvPicPr>
+                  <pic:blipFill>
+                    <a:blip r:embed="rId11">
+                      <a:extLst>
+                        <a:ext uri="{28A0092B-C50C-407E-A947-70E740481C1C}">
+                          <a14:useLocalDpi xmlns:a14="http://schemas.microsoft.com/office/drawing/2010/main" val="0"/>
+                        </a:ext>
+                      </a:extLst>
+                    </a:blip>
+                    <a:stretch>
+                      <a:fillRect/>
+                    </a:stretch>
+                  </pic:blipFill>
+                  <pic:spPr bwMode="auto">
+                    <a:xfrm>
+                      <a:off x="0" y="0"/>
+                      <a:ext cx="5715000" cy="2057400"/>
+                    </a:xfrm>
+                    <a:prstGeom prst="rect">
+                      <a:avLst/>
+                    </a:prstGeom>
+                    <a:noFill/>
+                    <a:ln>
+                      <a:noFill/>
+                    </a:ln>
+                  </pic:spPr>
+                </pic:pic>
+              </a:graphicData>
+            </a:graphic>
+          </wp:inline>
+        </w:drawing>
+      </w:r>
+    </w:p>
+    <w:p>
+      <w:pPr>
+        <w:jc w:val="center"/>
+      </w:pPr>
+      <w:r>
+        <w:t>Overexposed footage on the DVD release (left) compared to the PBS remaster (right).</w:t>
+      </w:r>
+    </w:p>
+    <w:p>
+      <w:r>
+        <w:t>At this point, I’ve given up on there ever being a complete copy</w:t>
+      </w:r>
+      <w:r>
+        <w:t xml:space="preserve"> of the tour on video</w:t>
+      </w:r>
+      <w:r>
+        <w:t xml:space="preserve">. </w:t>
+      </w:r>
+      <w:r>
+        <w:t>That</w:t>
+      </w:r>
+      <w:r>
+        <w:t xml:space="preserve"> doesn’t rule out some footage existing in a vault somewhere</w:t>
+      </w:r>
+      <w:r>
+        <w:t xml:space="preserve"> but it’s been almost 40 years</w:t>
+      </w:r>
+      <w:r>
+        <w:t xml:space="preserve">. </w:t>
+      </w:r>
+      <w:r>
+        <w:t>Oh, and t</w:t>
+      </w:r>
+      <w:r>
+        <w:t>he “Modern Love” music video</w:t>
+      </w:r>
+      <w:r>
+        <w:t xml:space="preserve"> doesn’t really count</w:t>
+      </w:r>
+      <w:r>
+        <w:t xml:space="preserve"> either. The </w:t>
+      </w:r>
+      <w:r>
+        <w:t>audio track</w:t>
+      </w:r>
+      <w:r>
+        <w:t xml:space="preserve"> isn’t from the concert, and it was recorded </w:t>
+      </w:r>
+      <w:r>
+        <w:t>during a</w:t>
+      </w:r>
+      <w:r>
+        <w:t xml:space="preserve"> </w:t>
+      </w:r>
+      <w:hyperlink r:id="rId12" w:anchor="Music_video" w:history="1">
+        <w:r>
+          <w:rPr>
+            <w:rStyle w:val="Hyperlink"/>
+          </w:rPr>
+          <w:t>different performance</w:t>
+        </w:r>
+      </w:hyperlink>
+      <w:r>
+        <w:t xml:space="preserve"> of the tour</w:t>
+      </w:r>
+      <w:r>
+        <w:t>.</w:t>
+      </w:r>
+      <w:r>
+        <w:t xml:space="preserve"> So that brings us to audio recordings.</w:t>
+      </w:r>
+    </w:p>
+    <w:p>
+      <w:pPr>
+        <w:pStyle w:val="Heading2"/>
+      </w:pPr>
+      <w:r>
+        <w:t xml:space="preserve">Audio: Official &amp; </w:t>
+      </w:r>
+      <w:r>
+        <w:t>Independent Origin</w:t>
+      </w:r>
+    </w:p>
+    <w:p>
+      <w:r>
+        <w:t>In 2018, we finally got an </w:t>
+      </w:r>
+      <w:hyperlink r:id="rId13" w:history="1">
+        <w:r>
+          <w:rPr>
+            <w:rStyle w:val="Hyperlink"/>
+          </w:rPr>
+          <w:t>official release</w:t>
+        </w:r>
+      </w:hyperlink>
+      <w:r>
+        <w:t xml:space="preserve"> of the Serious Moonlight concert on CD. It's basically </w:t>
+      </w:r>
+      <w:r>
+        <w:t>remastered</w:t>
+      </w:r>
+      <w:r>
+        <w:t xml:space="preserve"> audio from the HBO film and is</w:t>
+      </w:r>
+      <w:r>
+        <w:t xml:space="preserve"> also</w:t>
+      </w:r>
+      <w:r>
+        <w:t> </w:t>
+      </w:r>
+      <w:r>
+        <w:rPr>
+          <w:i/>
+          <w:iCs/>
+        </w:rPr>
+        <w:t>incomplete</w:t>
+      </w:r>
+      <w:r>
+        <w:t>.</w:t>
+      </w:r>
+      <w:r>
+        <w:t xml:space="preserve"> There are four songs missing from </w:t>
+      </w:r>
+      <w:r>
         <w:lastRenderedPageBreak/>
-        <w:t>History: The Commercial Period</w:t>
+        <w:t>the end of the concer</w:t>
+      </w:r>
+      <w:r>
+        <w:t>t</w:t>
+      </w:r>
+      <w:r>
+        <w:t xml:space="preserve"> (according to </w:t>
+      </w:r>
+      <w:hyperlink r:id="rId14" w:history="1">
+        <w:r>
+          <w:rPr>
+            <w:rStyle w:val="Hyperlink"/>
+          </w:rPr>
+          <w:t>setlist.fm</w:t>
+        </w:r>
+      </w:hyperlink>
+      <w:r>
+        <w:t>)</w:t>
+      </w:r>
+      <w:r>
+        <w:t>:</w:t>
+      </w:r>
+      <w:r>
+        <w:t xml:space="preserve"> </w:t>
+      </w:r>
+      <w:r>
+        <w:t>“</w:t>
+      </w:r>
+      <w:r>
+        <w:t>TVC15</w:t>
+      </w:r>
+      <w:r>
+        <w:t>,</w:t>
+      </w:r>
+      <w:r>
+        <w:t>”</w:t>
+      </w:r>
+      <w:r>
+        <w:t xml:space="preserve"> </w:t>
+      </w:r>
+      <w:r>
+        <w:t>“</w:t>
+      </w:r>
+      <w:r>
+        <w:t>Star,</w:t>
+      </w:r>
+      <w:r>
+        <w:t>”</w:t>
+      </w:r>
+      <w:r>
+        <w:t xml:space="preserve"> </w:t>
+      </w:r>
+      <w:r>
+        <w:t>“</w:t>
+      </w:r>
+      <w:r>
+        <w:t>Stay</w:t>
+      </w:r>
+      <w:r>
+        <w:t>,</w:t>
+      </w:r>
+      <w:r>
+        <w:t>”</w:t>
+      </w:r>
+      <w:r>
+        <w:t xml:space="preserve"> and </w:t>
+      </w:r>
+      <w:r>
+        <w:t>“</w:t>
+      </w:r>
+      <w:r>
+        <w:t>The Jean Genie.</w:t>
+      </w:r>
+      <w:r>
+        <w:t>”</w:t>
+      </w:r>
+      <w:r>
+        <w:t xml:space="preserve"> </w:t>
+      </w:r>
+      <w:r>
+        <w:t xml:space="preserve">For some reason, they were able to include </w:t>
+      </w:r>
+      <w:r>
+        <w:t>“</w:t>
+      </w:r>
+      <w:r>
+        <w:t>Modern Love,</w:t>
+      </w:r>
+      <w:r>
+        <w:t>”</w:t>
+      </w:r>
+      <w:r>
+        <w:t xml:space="preserve"> which is the</w:t>
+      </w:r>
+      <w:r>
+        <w:t xml:space="preserve"> final song of the night</w:t>
+      </w:r>
+      <w:r>
+        <w:t>.</w:t>
+      </w:r>
+    </w:p>
+    <w:p>
+      <w:r>
+        <w:t xml:space="preserve">The only way to listen to the concert in its entirety is via Recordings of Independent Origin. </w:t>
+      </w:r>
+      <w:r>
+        <w:t>There's probably one for each day of the concert out there somewhere, and the quality ranges from fantastic to terrible.</w:t>
+      </w:r>
+      <w:r>
+        <w:t xml:space="preserve"> What I find so interesting about this tour is how the setlist evolves and how </w:t>
+      </w:r>
+      <w:r>
+        <w:t>some performance days focus on different sections of the band</w:t>
+      </w:r>
+      <w:r>
+        <w:t>.</w:t>
+      </w:r>
+      <w:r>
+        <w:pict w14:anchorId="1DEA3FC7">
+          <v:rect id="_x0000_i1026" style="width:0;height:.75pt" o:hralign="center" o:hrstd="t" o:hr="t" fillcolor="#a0a0a0" stroked="f"/>
+        </w:pict>
       </w:r>
     </w:p>
     <w:p>
       <w:pPr>
         <w:spacing w:line="259" w:lineRule="auto"/>
+        <w:jc w:val="center"/>
       </w:pPr>
       <w:r>
-        <w:t>A brief history about the commercial period.</w:t>
-      </w:r>
-    </w:p>
-    <w:p>
-      <w:pPr>
-        <w:spacing w:line="259" w:lineRule="auto"/>
-      </w:pPr>
-      <w:r>
-        <w:t>Stevie Ray Vaughn and Carlos Alomar</w:t>
-      </w:r>
-    </w:p>
-    <w:p>
-      <w:pPr>
-        <w:spacing w:line="259" w:lineRule="auto"/>
-      </w:pPr>
-      <w:r>
-        <w:pict w14:anchorId="1DEA3FC7">
-          <v:rect id="_x0000_i1029" style="width:0;height:.75pt" o:hralign="center" o:hrstd="t" o:hr="t" fillcolor="#a0a0a0" stroked="f"/>
-        </w:pict>
-      </w:r>
-    </w:p>
-    <w:p>
-      <w:pPr>
-        <w:spacing w:line="259" w:lineRule="auto"/>
-      </w:pPr>
-      <w:r>
+        <w:rPr>
+          <w:noProof/>
+        </w:rPr>
         <w:drawing>
           <wp:inline distT="0" distB="0" distL="0" distR="0" wp14:anchorId="3E9D7475" wp14:editId="01EC6B06">
             <wp:extent cx="5943600" cy="3983990"/>
@@ -352,7 +864,7 @@
                     </pic:cNvPicPr>
                   </pic:nvPicPr>
                   <pic:blipFill>
-                    <a:blip r:embed="rId8">
+                    <a:blip r:embed="rId15">
                       <a:extLst>
                         <a:ext uri="{28A0092B-C50C-407E-A947-70E740481C1C}">
                           <a14:useLocalDpi xmlns:a14="http://schemas.microsoft.com/office/drawing/2010/main" val="0"/>
@@ -383,6 +895,12 @@
           </wp:inline>
         </w:drawing>
       </w:r>
+    </w:p>
+    <w:p>
+      <w:pPr>
+        <w:spacing w:line="259" w:lineRule="auto"/>
+        <w:jc w:val="center"/>
+      </w:pPr>
       <w:r>
         <w:t>Carmine Rojas (left), David Bowie (center), and Carlos Alomar (right).</w:t>
       </w:r>
@@ -392,59 +910,416 @@
         <w:pStyle w:val="Heading1"/>
       </w:pPr>
       <w:r>
-        <w:t>Setlist: More Old than New</w:t>
+        <w:t xml:space="preserve">Setlist: </w:t>
+      </w:r>
+      <w:r>
+        <w:t>A Love Letter to All Fans</w:t>
+      </w:r>
+    </w:p>
+    <w:p>
+      <w:r>
+        <w:t xml:space="preserve">Most concert tours are meant to </w:t>
+      </w:r>
+      <w:r>
+        <w:t>promote album releases</w:t>
+      </w:r>
+      <w:r>
+        <w:t xml:space="preserve"> and </w:t>
+      </w:r>
+      <w:r>
+        <w:t>t</w:t>
+      </w:r>
+      <w:r>
+        <w:t xml:space="preserve">he Serious Moonlight tour </w:t>
+      </w:r>
+      <w:r>
+        <w:t xml:space="preserve">was promoting the release of </w:t>
+      </w:r>
+      <w:r>
+        <w:rPr>
+          <w:i/>
+          <w:iCs/>
+        </w:rPr>
+        <w:t>Let’s Dance</w:t>
+      </w:r>
+      <w:r>
+        <w:t>.</w:t>
+      </w:r>
+      <w:r>
+        <w:t xml:space="preserve"> </w:t>
+      </w:r>
+      <w:r>
+        <w:t>One would expect most of the songs picked for the tour would be from that album, right? Wrong!</w:t>
       </w:r>
     </w:p>
     <w:p>
       <w:pPr>
-        <w:spacing w:line="259" w:lineRule="auto"/>
+        <w:jc w:val="center"/>
+        <w:rPr>
+          <w:b/>
+          <w:bCs/>
+        </w:rPr>
       </w:pPr>
       <w:r>
-        <w:t>Concert wasn't just for newer fans of the pop rock Let's Dance album.</w:t>
+        <w:rPr>
+          <w:b/>
+          <w:bCs/>
+        </w:rPr>
+        <w:lastRenderedPageBreak/>
+        <w:t>The setlists for the concert were mostly comprised of songs released in the 1970s.</w:t>
+      </w:r>
+    </w:p>
+    <w:p>
+      <w:r>
+        <w:t xml:space="preserve">Most of the songs in the setlist are from the 1970s. It’s not like Bowie didn’t have enough material from the 1980s to pull from—he could have used more songs from </w:t>
+      </w:r>
+      <w:r>
+        <w:rPr>
+          <w:i/>
+          <w:iCs/>
+        </w:rPr>
+        <w:t>Scary Monsters</w:t>
+      </w:r>
+      <w:r>
+        <w:t xml:space="preserve"> or </w:t>
+      </w:r>
+      <w:r>
+        <w:rPr>
+          <w:i/>
+          <w:iCs/>
+        </w:rPr>
+        <w:t>Let’s Dance</w:t>
+      </w:r>
+      <w:r>
+        <w:t xml:space="preserve">. Instead, </w:t>
+      </w:r>
+      <w:r>
+        <w:t>only</w:t>
+      </w:r>
+      <w:r>
+        <w:t xml:space="preserve"> 23% of songs</w:t>
+      </w:r>
+      <w:r>
+        <w:t xml:space="preserve"> in the setlist were ones Bowie</w:t>
+      </w:r>
+      <w:r>
+        <w:t xml:space="preserve"> </w:t>
+      </w:r>
+      <w:r>
+        <w:t>released in the 1980s</w:t>
+      </w:r>
+      <w:r>
+        <w:t>.</w:t>
       </w:r>
     </w:p>
     <w:p>
       <w:pPr>
-        <w:spacing w:line="259" w:lineRule="auto"/>
+        <w:jc w:val="center"/>
+        <w:rPr>
+          <w:b/>
+          <w:bCs/>
+        </w:rPr>
       </w:pPr>
       <w:r>
-        <w:t>Insert google graph?</w:t>
+        <w:rPr>
+          <w:b/>
+          <w:bCs/>
+        </w:rPr>
+        <w:t>The Glass Spider tour setlist mostly comprised of songs from Never Let Me Down (1987).</w:t>
+      </w:r>
+    </w:p>
+    <w:p>
+      <w:r>
+        <w:t xml:space="preserve">In comparison, the Glass Spider tour relies heavily on the album being promoted, </w:t>
+      </w:r>
+      <w:r>
+        <w:rPr>
+          <w:i/>
+          <w:iCs/>
+        </w:rPr>
+        <w:t>Never Let Me Down</w:t>
+      </w:r>
+      <w:r>
+        <w:t>. There are ten songs from that album in the setlist,</w:t>
+      </w:r>
+      <w:r>
+        <w:t xml:space="preserve"> followed by </w:t>
+      </w:r>
+      <w:r>
+        <w:rPr>
+          <w:i/>
+          <w:iCs/>
+        </w:rPr>
+        <w:t>Scary Monsters</w:t>
+      </w:r>
+      <w:r>
+        <w:t xml:space="preserve"> and </w:t>
+      </w:r>
+      <w:r>
+        <w:rPr>
+          <w:i/>
+          <w:iCs/>
+        </w:rPr>
+        <w:t>Let’s Dance</w:t>
+      </w:r>
+      <w:r>
+        <w:t>. Glass Spider is a visual storytelling experience, and the songs Bowie has chosen represent the story he’s telling. At the same time, it’s very obvious that the Glass Spider tour is tied to his new album and the music he’s released in that decade.</w:t>
       </w:r>
     </w:p>
     <w:p>
       <w:pPr>
-        <w:spacing w:line="259" w:lineRule="auto"/>
+        <w:jc w:val="center"/>
+        <w:rPr>
+          <w:b/>
+          <w:bCs/>
+        </w:rPr>
       </w:pPr>
-      <w:hyperlink r:id="rId9" w:history="1">
+      <w:r>
+        <w:rPr>
+          <w:b/>
+          <w:bCs/>
+        </w:rPr>
+        <w:t>From across all setlists, Station to Station (1976) was the most represented album, followed by Let's Dance (1983).</w:t>
+      </w:r>
+    </w:p>
+    <w:p>
+      <w:r>
+        <w:rPr>
+          <w:i/>
+          <w:iCs/>
+        </w:rPr>
+        <w:t>Let’s Dance</w:t>
+      </w:r>
+      <w:r>
+        <w:t xml:space="preserve"> isn’t even the most represented album in the tour, that honor goes to </w:t>
+      </w:r>
+      <w:r>
+        <w:rPr>
+          <w:i/>
+          <w:iCs/>
+        </w:rPr>
+        <w:t>Station to Station</w:t>
+      </w:r>
+      <w:r>
+        <w:t>. The setlists do change throughout the tour, so this only represents an overall t</w:t>
+      </w:r>
+      <w:r>
+        <w:t>rend</w:t>
+      </w:r>
+      <w:r>
+        <w:t>.</w:t>
+      </w:r>
+      <w:r>
+        <w:t xml:space="preserve"> The </w:t>
+      </w:r>
+      <w:r>
+        <w:t>first day of the tour (</w:t>
+      </w:r>
+      <w:hyperlink r:id="rId16" w:history="1">
         <w:r>
           <w:rPr>
             <w:rStyle w:val="Hyperlink"/>
           </w:rPr>
-          <w:t>Check out the full setlist stats @ setlist.fm</w:t>
+          <w:t>May 16, 1983 - Forest, Belgium</w:t>
         </w:r>
       </w:hyperlink>
+      <w:r>
+        <w:t>)</w:t>
+      </w:r>
+      <w:r>
+        <w:t xml:space="preserve"> uses 5 out of the 6 songs on </w:t>
+      </w:r>
+      <w:r>
+        <w:rPr>
+          <w:i/>
+          <w:iCs/>
+        </w:rPr>
+        <w:t>Station to Station</w:t>
+      </w:r>
+      <w:r>
+        <w:t>.</w:t>
+      </w:r>
+      <w:r>
+        <w:t xml:space="preserve"> </w:t>
+      </w:r>
+      <w:r>
+        <w:t>About h</w:t>
+      </w:r>
+      <w:r>
+        <w:t>alfway through the tour</w:t>
+      </w:r>
+      <w:r>
+        <w:t xml:space="preserve"> (</w:t>
+      </w:r>
+      <w:hyperlink r:id="rId17" w:history="1">
+        <w:r>
+          <w:rPr>
+            <w:rStyle w:val="Hyperlink"/>
+          </w:rPr>
+          <w:t>September 17, 1</w:t>
+        </w:r>
+        <w:r>
+          <w:rPr>
+            <w:rStyle w:val="Hyperlink"/>
+          </w:rPr>
+          <w:t>983 – Oakland, CA</w:t>
+        </w:r>
+      </w:hyperlink>
+      <w:r>
+        <w:t>)</w:t>
+      </w:r>
+      <w:r>
+        <w:t xml:space="preserve"> that number </w:t>
+      </w:r>
+      <w:r>
+        <w:t xml:space="preserve">has </w:t>
+      </w:r>
+      <w:r>
+        <w:t>dwindle</w:t>
+      </w:r>
+      <w:r>
+        <w:t>d</w:t>
+      </w:r>
+      <w:r>
+        <w:t xml:space="preserve"> down to four out of six. </w:t>
+      </w:r>
+      <w:r>
+        <w:t>The last day of the tour</w:t>
+      </w:r>
+      <w:r>
+        <w:t xml:space="preserve"> (</w:t>
+      </w:r>
+      <w:hyperlink r:id="rId18" w:history="1">
+        <w:r>
+          <w:rPr>
+            <w:rStyle w:val="Hyperlink"/>
+          </w:rPr>
+          <w:t>December 8, 1983 - Kowloon, Hong Kong</w:t>
+        </w:r>
+      </w:hyperlink>
+      <w:r>
+        <w:t>)</w:t>
+      </w:r>
+      <w:r>
+        <w:t xml:space="preserve"> it </w:t>
+      </w:r>
+      <w:r>
+        <w:t>is</w:t>
+      </w:r>
+      <w:r>
+        <w:t xml:space="preserve"> three out of six, with songs from </w:t>
+      </w:r>
+      <w:r>
+        <w:rPr>
+          <w:i/>
+          <w:iCs/>
+        </w:rPr>
+        <w:t>Let’s Dance</w:t>
+      </w:r>
+      <w:r>
+        <w:t xml:space="preserve"> finally outnumbering </w:t>
+      </w:r>
+      <w:r>
+        <w:rPr>
+          <w:i/>
+          <w:iCs/>
+        </w:rPr>
+        <w:t>Station to Station</w:t>
+      </w:r>
+      <w:r>
+        <w:t xml:space="preserve"> by one</w:t>
+      </w:r>
+      <w:r>
+        <w:t>.</w:t>
+      </w:r>
+      <w:r>
+        <w:t xml:space="preserve"> </w:t>
+      </w:r>
+    </w:p>
+    <w:p>
+      <w:r>
+        <w:t xml:space="preserve">Overall, the setlists had a lot of Bowie’s best hits from throughout his career. (Maybe some of his favorites too—I haven’t heard many </w:t>
+      </w:r>
+      <w:r>
+        <w:t xml:space="preserve">other </w:t>
+      </w:r>
+      <w:r>
+        <w:t xml:space="preserve">people claim that “Red Sails” is </w:t>
+      </w:r>
+      <w:r>
+        <w:t>one of their favorites</w:t>
+      </w:r>
+      <w:r>
+        <w:t>.)</w:t>
+      </w:r>
+      <w:r>
+        <w:t xml:space="preserve"> </w:t>
+      </w:r>
+      <w:r>
+        <w:rPr>
+          <w:i/>
+          <w:iCs/>
+        </w:rPr>
+        <w:t>Let’s Dance</w:t>
+      </w:r>
+      <w:r>
+        <w:t xml:space="preserve"> was Bowie’s first </w:t>
+      </w:r>
+      <w:r>
+        <w:rPr>
+          <w:b/>
+          <w:bCs/>
+        </w:rPr>
+        <w:t>big</w:t>
+      </w:r>
+      <w:r>
+        <w:t xml:space="preserve"> commercial hit. It was released the month before the tour started, and brought in a lot of new fans. In a </w:t>
+      </w:r>
+      <w:hyperlink r:id="rId19" w:history="1">
+        <w:r>
+          <w:rPr>
+            <w:rStyle w:val="Hyperlink"/>
+          </w:rPr>
+          <w:t>1987 interview</w:t>
+        </w:r>
+      </w:hyperlink>
+      <w:r>
+        <w:t xml:space="preserve"> with Robert Hilburn for the L.A. Times, Bowie describes the Serious Moonlight tour as “a way of introducing myself to </w:t>
+      </w:r>
+      <w:r>
+        <w:lastRenderedPageBreak/>
+        <w:t xml:space="preserve">people who were just getting interested in my music.” He wanted to share more than just </w:t>
+      </w:r>
+      <w:r>
+        <w:rPr>
+          <w:i/>
+          <w:iCs/>
+        </w:rPr>
+        <w:t>Let’s Dance</w:t>
+      </w:r>
+      <w:r>
+        <w:t xml:space="preserve"> through this tour, and it benefitted both new and longtime fans.</w:t>
+      </w:r>
+      <w:r>
+        <w:pict w14:anchorId="39898B10">
+          <v:rect id="_x0000_i1027" style="width:0;height:.75pt" o:hralign="center" o:hrstd="t" o:hr="t" fillcolor="#a0a0a0" stroked="f"/>
+        </w:pict>
+      </w:r>
     </w:p>
     <w:p>
       <w:pPr>
         <w:spacing w:line="259" w:lineRule="auto"/>
+        <w:jc w:val="center"/>
       </w:pPr>
       <w:r>
-        <w:pict w14:anchorId="39898B10">
-          <v:rect id="_x0000_i1031" style="width:0;height:.75pt" o:hralign="center" o:hrstd="t" o:hr="t" fillcolor="#a0a0a0" stroked="f"/>
-        </w:pict>
-      </w:r>
-    </w:p>
-    <w:p>
-      <w:pPr>
-        <w:spacing w:line="259" w:lineRule="auto"/>
-      </w:pPr>
-      <w:r>
-        <w:lastRenderedPageBreak/>
+        <w:rPr>
+          <w:noProof/>
+        </w:rPr>
         <w:drawing>
-          <wp:inline distT="0" distB="0" distL="0" distR="0" wp14:anchorId="6CA8C77E" wp14:editId="65D2671F">
-            <wp:extent cx="5943600" cy="4123690"/>
+          <wp:inline distT="0" distB="0" distL="0" distR="0" wp14:anchorId="6CA8C77E" wp14:editId="6365FD18">
+            <wp:extent cx="5495322" cy="4123690"/>
             <wp:effectExtent l="0" t="0" r="0" b="0"/>
-            <wp:docPr id="1" name="Picture 1" descr="Bowie holding a fake human skull during Cracked Actor."/>
+            <wp:docPr id="1" name="Picture 1"/>
             <wp:cNvGraphicFramePr>
               <a:graphicFrameLocks xmlns:a="http://schemas.openxmlformats.org/drawingml/2006/main" noChangeAspect="1"/>
             </wp:cNvGraphicFramePr>
@@ -452,20 +1327,19 @@
               <a:graphicData uri="http://schemas.openxmlformats.org/drawingml/2006/picture">
                 <pic:pic xmlns:pic="http://schemas.openxmlformats.org/drawingml/2006/picture">
                   <pic:nvPicPr>
-                    <pic:cNvPr id="0" name="image4" descr="Bowie holding a fake human skull during Cracked Actor."/>
+                    <pic:cNvPr id="1" name="Picture 1"/>
                     <pic:cNvPicPr>
                       <a:picLocks noChangeAspect="1" noChangeArrowheads="1"/>
                     </pic:cNvPicPr>
                   </pic:nvPicPr>
                   <pic:blipFill>
-                    <a:blip r:embed="rId10">
+                    <a:blip r:embed="rId20">
                       <a:extLst>
                         <a:ext uri="{28A0092B-C50C-407E-A947-70E740481C1C}">
                           <a14:useLocalDpi xmlns:a14="http://schemas.microsoft.com/office/drawing/2010/main" val="0"/>
                         </a:ext>
                       </a:extLst>
                     </a:blip>
-                    <a:srcRect/>
                     <a:stretch>
                       <a:fillRect/>
                     </a:stretch>
@@ -473,7 +1347,7 @@
                   <pic:spPr bwMode="auto">
                     <a:xfrm>
                       <a:off x="0" y="0"/>
-                      <a:ext cx="5943600" cy="4123690"/>
+                      <a:ext cx="5495322" cy="4123690"/>
                     </a:xfrm>
                     <a:prstGeom prst="rect">
                       <a:avLst/>
@@ -489,6 +1363,12 @@
           </wp:inline>
         </w:drawing>
       </w:r>
+    </w:p>
+    <w:p>
+      <w:pPr>
+        <w:spacing w:line="259" w:lineRule="auto"/>
+        <w:jc w:val="center"/>
+      </w:pPr>
       <w:r>
         <w:t>Bowie with the infamous skull prop used during "Cracked Actor" performance.</w:t>
       </w:r>
@@ -502,41 +1382,26 @@
       </w:r>
     </w:p>
     <w:p>
-      <w:pPr>
-        <w:spacing w:line="259" w:lineRule="auto"/>
-      </w:pPr>
       <w:r>
         <w:t>Sound and vision. Introduce the subsections.</w:t>
       </w:r>
     </w:p>
     <w:p>
-      <w:pPr>
-        <w:spacing w:line="259" w:lineRule="auto"/>
-      </w:pPr>
       <w:r>
         <w:t>The theatrics of the SM tour vs Glass Spider tour. Not as much focus but still there.</w:t>
       </w:r>
     </w:p>
     <w:p>
-      <w:pPr>
-        <w:spacing w:line="259" w:lineRule="auto"/>
-      </w:pPr>
       <w:r>
         <w:t>The costumes, the hair! Best Bowie hair.</w:t>
       </w:r>
     </w:p>
     <w:p>
-      <w:pPr>
-        <w:spacing w:line="259" w:lineRule="auto"/>
-      </w:pPr>
       <w:r>
         <w:t>The voice. Bowie, enough said. Say more. </w:t>
       </w:r>
     </w:p>
     <w:p>
-      <w:pPr>
-        <w:spacing w:line="259" w:lineRule="auto"/>
-      </w:pPr>
       <w:r>
         <w:t>Differences in sound on different days. Sax/brass focus vs. guitar focus.</w:t>
       </w:r>
@@ -997,6 +1862,7 @@
   <w:style w:type="character" w:default="1" w:styleId="DefaultParagraphFont">
     <w:name w:val="Default Paragraph Font"/>
     <w:uiPriority w:val="1"/>
+    <w:semiHidden/>
     <w:unhideWhenUsed/>
   </w:style>
   <w:style w:type="table" w:default="1" w:styleId="TableNormal">
@@ -1101,6 +1967,49 @@
       <w:color w:val="548AB7" w:themeColor="accent1" w:themeShade="BF"/>
       <w:sz w:val="26"/>
       <w:szCs w:val="26"/>
+    </w:rPr>
+  </w:style>
+  <w:style w:type="character" w:styleId="FollowedHyperlink">
+    <w:name w:val="FollowedHyperlink"/>
+    <w:basedOn w:val="DefaultParagraphFont"/>
+    <w:uiPriority w:val="99"/>
+    <w:semiHidden/>
+    <w:unhideWhenUsed/>
+    <w:rsid w:val="00C76082"/>
+    <w:rPr>
+      <w:color w:val="704404" w:themeColor="followedHyperlink"/>
+      <w:u w:val="single"/>
+    </w:rPr>
+  </w:style>
+  <w:style w:type="paragraph" w:styleId="Quote">
+    <w:name w:val="Quote"/>
+    <w:basedOn w:val="Normal"/>
+    <w:next w:val="Normal"/>
+    <w:link w:val="QuoteChar"/>
+    <w:uiPriority w:val="29"/>
+    <w:qFormat/>
+    <w:rsid w:val="002A1BBB"/>
+    <w:pPr>
+      <w:spacing w:before="200"/>
+      <w:ind w:left="864" w:right="864"/>
+      <w:jc w:val="center"/>
+    </w:pPr>
+    <w:rPr>
+      <w:i/>
+      <w:iCs/>
+      <w:color w:val="404040" w:themeColor="text1" w:themeTint="BF"/>
+    </w:rPr>
+  </w:style>
+  <w:style w:type="character" w:customStyle="1" w:styleId="QuoteChar">
+    <w:name w:val="Quote Char"/>
+    <w:basedOn w:val="DefaultParagraphFont"/>
+    <w:link w:val="Quote"/>
+    <w:uiPriority w:val="29"/>
+    <w:rsid w:val="002A1BBB"/>
+    <w:rPr>
+      <w:i/>
+      <w:iCs/>
+      <w:color w:val="404040" w:themeColor="text1" w:themeTint="BF"/>
     </w:rPr>
   </w:style>
 </w:styles>

</xml_diff>

<commit_message>
Possible image source changes.
</commit_message>
<xml_diff>
--- a/Tribute-Page/Text.docx
+++ b/Tribute-Page/Text.docx
@@ -90,6 +90,15 @@
     </w:p>
     <w:p>
       <w:pPr>
+        <w:spacing w:line="259" w:lineRule="auto"/>
+        <w:jc w:val="center"/>
+      </w:pPr>
+      <w:r>
+        <w:t>&lt;a id='1XiiTY51Sh9kxQMxPI5QYw' class='gie-single' href='http://www.gettyimages.com/detail/170134751' target='_blank' style='color:#a7a7a7;text-decoration:none;font-weight:normal !important;border:none;display:inline-block;'&gt;Embed from Getty Images&lt;/a&gt;&lt;script&gt;window.gie=window.gie||function(c){(gie.q=gie.q||[]).push(c)};gie(function(){gie.widgets.load({id:'1XiiTY51Sh9kxQMxPI5QYw',sig:'4TifdIJ3EuLdFD203T7f5W2Q2mcKF-Q_hmKOu9nOqm0=',w:'401px',h:'594px',items:'170134751',caption: true ,tld:'com',is360: false })});&lt;/script&gt;&lt;script src='//embed-cdn.gettyimages.com/widgets.js' charset='utf-8' async&gt;&lt;/script&gt;</w:t>
+      </w:r>
+    </w:p>
+    <w:p>
+      <w:pPr>
         <w:pStyle w:val="Heading1"/>
       </w:pPr>
       <w:r>
@@ -125,7 +134,11 @@
         <w:t xml:space="preserve">I immediately thought of </w:t>
       </w:r>
       <w:r>
-        <w:t>David Bowie’s Serious Moonlight tour</w:t>
+        <w:t xml:space="preserve">David Bowie’s Serious Moonlight </w:t>
+      </w:r>
+      <w:r>
+        <w:lastRenderedPageBreak/>
+        <w:t>tour</w:t>
       </w:r>
       <w:r>
         <w:t>.</w:t>
@@ -187,7 +200,6 @@
     </w:p>
     <w:p>
       <w:r>
-        <w:lastRenderedPageBreak/>
         <w:t xml:space="preserve">Now, </w:t>
       </w:r>
       <w:r>
@@ -437,7 +449,11 @@
         <w:t xml:space="preserve"> for the page though. That set me up for a huge disappointment when I first watched it.</w:t>
       </w:r>
       <w:r>
-        <w:t xml:space="preserve">  It’s the quality of a very good VHS tape</w:t>
+        <w:t xml:space="preserve">  </w:t>
+      </w:r>
+      <w:r>
+        <w:lastRenderedPageBreak/>
+        <w:t>It’s the quality of a very good VHS tape</w:t>
       </w:r>
       <w:r>
         <w:t>, and much better quality than the DVD release</w:t>
@@ -478,7 +494,6 @@
         <w:rPr>
           <w:noProof/>
         </w:rPr>
-        <w:lastRenderedPageBreak/>
         <w:drawing>
           <wp:inline distT="0" distB="0" distL="0" distR="0" wp14:anchorId="622189E9" wp14:editId="7454AA33">
             <wp:extent cx="5715000" cy="2057400"/>
@@ -666,6 +681,7 @@
         <w:pStyle w:val="Heading2"/>
       </w:pPr>
       <w:r>
+        <w:lastRenderedPageBreak/>
         <w:t xml:space="preserve">Audio: Official &amp; </w:t>
       </w:r>
       <w:r>
@@ -710,11 +726,7 @@
         <w:t>.</w:t>
       </w:r>
       <w:r>
-        <w:t xml:space="preserve"> There are four songs missing from </w:t>
-      </w:r>
-      <w:r>
-        <w:lastRenderedPageBreak/>
-        <w:t>the end of the concer</w:t>
+        <w:t xml:space="preserve"> There are four songs missing from the end of the concer</w:t>
       </w:r>
       <w:r>
         <w:t>t</w:t>
@@ -907,6 +919,42 @@
     </w:p>
     <w:p>
       <w:pPr>
+        <w:spacing w:line="259" w:lineRule="auto"/>
+        <w:jc w:val="center"/>
+      </w:pPr>
+      <w:r>
+        <w:t>Alt image</w:t>
+      </w:r>
+      <w:r>
+        <w:t>s</w:t>
+      </w:r>
+      <w:r>
+        <w:t>:</w:t>
+      </w:r>
+    </w:p>
+    <w:p>
+      <w:pPr>
+        <w:pStyle w:val="Heading1"/>
+        <w:rPr>
+          <w:rFonts w:asciiTheme="minorHAnsi" w:eastAsiaTheme="minorEastAsia" w:hAnsiTheme="minorHAnsi" w:cstheme="minorBidi"/>
+          <w:color w:val="auto"/>
+          <w:sz w:val="22"/>
+          <w:szCs w:val="22"/>
+        </w:rPr>
+      </w:pPr>
+      <w:r>
+        <w:rPr>
+          <w:rFonts w:asciiTheme="minorHAnsi" w:eastAsiaTheme="minorEastAsia" w:hAnsiTheme="minorHAnsi" w:cstheme="minorBidi"/>
+          <w:color w:val="auto"/>
+          <w:sz w:val="22"/>
+          <w:szCs w:val="22"/>
+        </w:rPr>
+        <w:lastRenderedPageBreak/>
+        <w:t>&lt;a id='-RQ12iOpRYh89K7a8G-CCQ' class='gie-single' href='http://www.gettyimages.com/detail/85064467' target='_blank' style='color:#a7a7a7;text-decoration:none;font-weight:normal !important;border:none;display:inline-block;'&gt;Embed from Getty Images&lt;/a&gt;&lt;script&gt;window.gie=window.gie||function(c){(gie.q=gie.q||[]).push(c)};gie(function(){gie.widgets.load({id:'-RQ12iOpRYh89K7a8G-CCQ',sig:'1nXYPYb-RU1olICQowoZNgbg-Hpdx2z0wZjW5oJRTi8=',w:'594px',h:'405px',items:'85064467',caption: true ,tld:'com',is360: false })});&lt;/script&gt;&lt;script src='//embed-cdn.gettyimages.com/widgets.js' charset='utf-8' async&gt;&lt;/script&gt;</w:t>
+      </w:r>
+    </w:p>
+    <w:p>
+      <w:pPr>
         <w:pStyle w:val="Heading1"/>
       </w:pPr>
       <w:r>
@@ -965,7 +1013,6 @@
           <w:b/>
           <w:bCs/>
         </w:rPr>
-        <w:lastRenderedPageBreak/>
         <w:t>The setlists for the concert were mostly comprised of songs released in the 1970s.</w:t>
       </w:r>
     </w:p>
@@ -1079,6 +1126,7 @@
           <w:b/>
           <w:bCs/>
         </w:rPr>
+        <w:lastRenderedPageBreak/>
         <w:t>From across all setlists, Station to Station (1976) was the most represented album, followed by Let's Dance (1983).</w:t>
       </w:r>
     </w:p>
@@ -1156,13 +1204,7 @@
           <w:rPr>
             <w:rStyle w:val="Hyperlink"/>
           </w:rPr>
-          <w:t>September 17, 1</w:t>
-        </w:r>
-        <w:r>
-          <w:rPr>
-            <w:rStyle w:val="Hyperlink"/>
-          </w:rPr>
-          <w:t>983 – Oakland, CA</w:t>
+          <w:t>September 17, 1983 – Oakland, CA</w:t>
         </w:r>
       </w:hyperlink>
       <w:r>
@@ -1284,11 +1326,7 @@
         </w:r>
       </w:hyperlink>
       <w:r>
-        <w:t xml:space="preserve"> with Robert Hilburn for the L.A. Times, Bowie describes the Serious Moonlight tour as “a way of introducing myself to </w:t>
-      </w:r>
-      <w:r>
-        <w:lastRenderedPageBreak/>
-        <w:t xml:space="preserve">people who were just getting interested in my music.” He wanted to share more than just </w:t>
+        <w:t xml:space="preserve"> with Robert Hilburn for the L.A. Times, Bowie describes the Serious Moonlight tour as “a way of introducing myself to people who were just getting interested in my music.” He wanted to share more than just </w:t>
       </w:r>
       <w:r>
         <w:rPr>
@@ -1315,6 +1353,7 @@
         <w:rPr>
           <w:noProof/>
         </w:rPr>
+        <w:lastRenderedPageBreak/>
         <w:drawing>
           <wp:inline distT="0" distB="0" distL="0" distR="0" wp14:anchorId="6CA8C77E" wp14:editId="6365FD18">
             <wp:extent cx="5495322" cy="4123690"/>
@@ -1375,6 +1414,43 @@
     </w:p>
     <w:p>
       <w:pPr>
+        <w:spacing w:line="259" w:lineRule="auto"/>
+        <w:jc w:val="center"/>
+      </w:pPr>
+      <w:r>
+        <w:t>Alt image:</w:t>
+      </w:r>
+    </w:p>
+    <w:p>
+      <w:pPr>
+        <w:spacing w:line="259" w:lineRule="auto"/>
+        <w:jc w:val="center"/>
+      </w:pPr>
+      <w:r>
+        <w:t>&lt;a id='_6ouyunPQ1pjq1zkomSQRA' class='gie-single' href='http://www.gettyimages.com/detail/504736874' target='_blank' style='color:#a7a7a7;text-decoration:none;font-weight:normal !important;border:none;display:inline-block;'&gt;Embed from Getty Images&lt;/a&gt;&lt;script&gt;window.gie=window.gie||function(c){(gie.q=gie.q||[]).push(c)};gie(function(){gie.widgets.load({id:'_6ouyunPQ1pjq1zkomSQRA',sig:'G0esMAfqa20VIhXaKWOgC-alzqMYnny696sVYPagku4=',w:'594px',h:'402px',items:'504736874',caption: true ,tld:'com',is360: false })});&lt;/script&gt;&lt;script src='//embed-cdn.gettyimages.com/widgets.js' charset='utf-8' async&gt;&lt;/script&gt;</w:t>
+      </w:r>
+    </w:p>
+    <w:p>
+      <w:pPr>
+        <w:spacing w:line="259" w:lineRule="auto"/>
+        <w:jc w:val="center"/>
+      </w:pPr>
+      <w:r>
+        <w:t>&lt;a id='sNJUuKlsQQttoEl43xBbKg' class='gie-single' href='http://www.gettyimages.com/detail/170142265' target='_blank' style='color:#a7a7a7;text-decoration:none;font-weight:normal !important;border:none;display:inline-block;'&gt;Embed from Getty Images&lt;/a&gt;&lt;script&gt;window.gie=window.gie||function(c){(gie.q=gie.q||[]).push(c)};gie(function(){gie.widgets.load({id:'sNJUuKlsQQttoEl43xBbKg',sig:'9KXiYNr-gh9wgE2gwILPBhzF0YRo_dx0ffFI9DsN_oY=',w:'594px',h:'394px',items:'170142265',caption: true ,tld:'com',is360: false })});&lt;/script&gt;&lt;script src='//embed-cdn.gettyimages.com/widgets.js' charset='utf-8' async&gt;&lt;/script&gt;</w:t>
+      </w:r>
+    </w:p>
+    <w:p>
+      <w:pPr>
+        <w:spacing w:line="259" w:lineRule="auto"/>
+        <w:jc w:val="center"/>
+      </w:pPr>
+      <w:r>
+        <w:lastRenderedPageBreak/>
+        <w:t>&lt;a id='8nvH16uJSqpK-ig59znI3A' class='gie-single' href='http://www.gettyimages.com/detail/1128118119' target='_blank' style='color:#a7a7a7;text-decoration:none;font-weight:normal !important;border:none;display:inline-block;'&gt;Embed from Getty Images&lt;/a&gt;&lt;script&gt;window.gie=window.gie||function(c){(gie.q=gie.q||[]).push(c)};gie(function(){gie.widgets.load({id:'8nvH16uJSqpK-ig59znI3A',sig:'BELelgVJHdw_U6g-_l5igmbQvQjnyy9zqe4meCLU8Rc=',w:'594px',h:'393px',items:'1128118119',caption: true ,tld:'com',is360: false })});&lt;/script&gt;&lt;script src='//embed-cdn.gettyimages.com/widgets.js' charset='utf-8' async&gt;&lt;/script&gt;</w:t>
+      </w:r>
+    </w:p>
+    <w:p>
+      <w:pPr>
         <w:pStyle w:val="Heading1"/>
       </w:pPr>
       <w:r>
@@ -1383,22 +1459,97 @@
     </w:p>
     <w:p>
       <w:r>
-        <w:t>Sound and vision. Introduce the subsections.</w:t>
-      </w:r>
-    </w:p>
-    <w:p>
-      <w:r>
-        <w:t>The theatrics of the SM tour vs Glass Spider tour. Not as much focus but still there.</w:t>
-      </w:r>
-    </w:p>
-    <w:p>
-      <w:r>
-        <w:t>The costumes, the hair! Best Bowie hair.</w:t>
-      </w:r>
-    </w:p>
-    <w:p>
-      <w:r>
-        <w:t>The voice. Bowie, enough said. Say more. </w:t>
+        <w:t>Along with the setlist that was meant for everyone, appeals to all fans, has something for any Bowie fan. The concert performance itself, both the audio and visuals, was excellent. One of Bowie’s best. Probably won’t appeal to everyone though. Heavy emphasis on brass section may turn off fans who favor the rock sound more.</w:t>
+      </w:r>
+      <w:r>
+        <w:t xml:space="preserve"> Funny thing about that though: depending on what day you attended (or listen to), the band will change which section gets the solos.</w:t>
+      </w:r>
+    </w:p>
+    <w:p>
+      <w:pPr>
+        <w:pStyle w:val="Heading2"/>
+      </w:pPr>
+      <w:r>
+        <w:t>Different Day, Different Sound</w:t>
+      </w:r>
+    </w:p>
+    <w:p>
+      <w:r>
+        <w:t>This is most noticeable with</w:t>
+      </w:r>
+      <w:r>
+        <w:t xml:space="preserve"> the song</w:t>
+      </w:r>
+      <w:r>
+        <w:t xml:space="preserve"> “Breaking Glass.” Sometimes the </w:t>
+      </w:r>
+      <w:r>
+        <w:t>main solo is done</w:t>
+      </w:r>
+      <w:r>
+        <w:t xml:space="preserve"> just</w:t>
+      </w:r>
+      <w:r>
+        <w:t xml:space="preserve"> by Earl Slick on guitar, sometimes it’s done by Lenny Pickett on sax. </w:t>
+      </w:r>
+      <w:r>
+        <w:t xml:space="preserve">The </w:t>
+      </w:r>
+      <w:r>
+        <w:t>HBO version has the sax solo, also</w:t>
+      </w:r>
+      <w:r>
+        <w:t xml:space="preserve"> July 25</w:t>
+      </w:r>
+      <w:r>
+        <w:rPr>
+          <w:vertAlign w:val="superscript"/>
+        </w:rPr>
+        <w:t>th</w:t>
+      </w:r>
+      <w:r>
+        <w:t xml:space="preserve"> 1983 NYC, also August 14</w:t>
+      </w:r>
+      <w:r>
+        <w:rPr>
+          <w:vertAlign w:val="superscript"/>
+        </w:rPr>
+        <w:t>th</w:t>
+      </w:r>
+      <w:r>
+        <w:t xml:space="preserve"> 1983 Forum Inglewood.</w:t>
+      </w:r>
+    </w:p>
+    <w:p>
+      <w:r>
+        <w:t>Guitar solo: May 20</w:t>
+      </w:r>
+      <w:r>
+        <w:rPr>
+          <w:vertAlign w:val="superscript"/>
+        </w:rPr>
+        <w:t>th</w:t>
+      </w:r>
+      <w:r>
+        <w:t xml:space="preserve"> 1983 Frankfurt, </w:t>
+      </w:r>
+      <w:r>
+        <w:t>July 13</w:t>
+      </w:r>
+      <w:r>
+        <w:rPr>
+          <w:vertAlign w:val="superscript"/>
+        </w:rPr>
+        <w:t>th</w:t>
+      </w:r>
+      <w:r>
+        <w:rPr>
+          <w:vertAlign w:val="superscript"/>
+        </w:rPr>
+        <w:t xml:space="preserve"> </w:t>
+      </w:r>
+      <w:r>
+        <w:t>1983 Montreal Forum.</w:t>
       </w:r>
     </w:p>
     <w:p>
@@ -1406,7 +1557,208 @@
         <w:t>Differences in sound on different days. Sax/brass focus vs. guitar focus.</w:t>
       </w:r>
     </w:p>
-    <w:p/>
+    <w:p>
+      <w:pPr>
+        <w:pStyle w:val="Heading2"/>
+      </w:pPr>
+      <w:r>
+        <w:t xml:space="preserve">Bowie &amp; </w:t>
+      </w:r>
+      <w:r>
+        <w:t xml:space="preserve">The </w:t>
+      </w:r>
+      <w:r>
+        <w:t>Band</w:t>
+      </w:r>
+      <w:r>
+        <w:t>: Chemistry, Charisma</w:t>
+      </w:r>
+    </w:p>
+    <w:p>
+      <w:r>
+        <w:t xml:space="preserve"> </w:t>
+      </w:r>
+      <w:r>
+        <w:t>Lorem.</w:t>
+      </w:r>
+      <w:r>
+        <w:t xml:space="preserve"> Emotional vocals. Incredible energy in the performance. Charismatic Bowie. Really good chemistry between all the band members.</w:t>
+      </w:r>
+      <w:r>
+        <w:t xml:space="preserve"> They’re having so much fun. Normal guy Bowie can mess up too—has a habit of mixing up or forgetting lyrics.</w:t>
+      </w:r>
+      <w:r>
+        <w:t xml:space="preserve"> Not perfect, not unreachable</w:t>
+      </w:r>
+      <w:r>
+        <w:t>, relatable</w:t>
+      </w:r>
+      <w:r>
+        <w:t>.</w:t>
+      </w:r>
+      <w:r>
+        <w:t xml:space="preserve"> Gigglefit band intro.</w:t>
+      </w:r>
+      <w:r>
+        <w:t xml:space="preserve"> A girl getting up on stage and breaking his acoustic guitar</w:t>
+      </w:r>
+      <w:r>
+        <w:t xml:space="preserve"> (07-20-1983: Philadelphia)</w:t>
+      </w:r>
+      <w:r>
+        <w:t>.</w:t>
+      </w:r>
+      <w:r>
+        <w:t xml:space="preserve"> </w:t>
+      </w:r>
+      <w:r>
+        <w:t xml:space="preserve">The inflatable leg from 6-30. </w:t>
+      </w:r>
+    </w:p>
+    <w:p>
+      <w:r>
+        <w:lastRenderedPageBreak/>
+        <w:t>&lt;a id='G1wnuZrpQ8xgYC6ju_D00g' class='gie-single' href='http://www.gettyimages.com/detail/505079548' target='_blank' style='color:#a7a7a7;text-decoration:none;font-weight:normal !important;border:none;display:inline-block;'&gt;Embed from Getty</w:t>
+      </w:r>
+      <w:r>
+        <w:t xml:space="preserve"> </w:t>
+      </w:r>
+      <w:r>
+        <w:t>Images&lt;/a&gt;&lt;script&gt;window.gie=window.gie||function(c){(gie.q=gie.q||[]).push(c)};gie(function(){gie.widgets.load({id:'G1wnuZrpQ8xgYC6ju_D00g',sig:'IdpBZFghf0x7uhXcxkRZJWGDp5ZtfkzAoVKfDvxb43E=',w:'395px',h:'594px',items:'505079548',caption: true ,tld:'com',is360: false })});&lt;/script&gt;&lt;script src='//embed-cdn.gettyimages.com/widgets.js' charset='utf-8' async&gt;&lt;/script&gt;</w:t>
+      </w:r>
+    </w:p>
+    <w:p>
+      <w:r>
+        <w:t>What a guy.</w:t>
+      </w:r>
+    </w:p>
+    <w:p>
+      <w:r>
+        <w:t xml:space="preserve">Mention stevie ray, link to </w:t>
+      </w:r>
+      <w:r>
+        <w:t>https://www.rollingstone.com/music/music-features/stevie-ray-vaughan-biography-texas-flood-excerpt-863263/</w:t>
+      </w:r>
+    </w:p>
+    <w:p>
+      <w:pPr>
+        <w:pStyle w:val="Heading1"/>
+      </w:pPr>
+      <w:r>
+        <w:t>Conclusion</w:t>
+      </w:r>
+    </w:p>
+    <w:p>
+      <w:r>
+        <w:t xml:space="preserve">Every day, every performance, there’s a different experience. More time to spend with Bowie and the band. Bowie’s passing makes these Recordings of Independent Origin more special. Serious Moonlight in particular was Bowie sharing his best songs (of the time) with us. </w:t>
+      </w:r>
+      <w:r>
+        <w:t xml:space="preserve">And those songs share his feelings, his experiences, and even the fictional stories he wants to tell. There’s a bit of him in each song. A lot of these small moments throughout the concert really reveal another side to Bowie, it wasn’t Ziggy or Aladdin Sane or Halloween Jack or the Thin White Duke. It was just him. He was a highly charismatic, humorous, and endearing person, especially once you experience these human-making </w:t>
+      </w:r>
+      <w:r>
+        <w:t xml:space="preserve">(humanizing) </w:t>
+      </w:r>
+      <w:r>
+        <w:t xml:space="preserve">moments. Down to earth. Bring him down to earth from the Ziggy Stardust persona. The Serious Moonlight tour reveals Bowie as just another </w:t>
+      </w:r>
+      <w:r>
+        <w:t>human, very easy to connect with, the man behind the superstar. He was just being himself, made himself vulnerable?</w:t>
+      </w:r>
+      <w:r>
+        <w:t xml:space="preserve"> Best opportunity to spend time with Bowie.</w:t>
+      </w:r>
+      <w:r>
+        <w:t xml:space="preserve"> A</w:t>
+      </w:r>
+      <w:r>
+        <w:t xml:space="preserve">n </w:t>
+      </w:r>
+      <w:r>
+        <w:lastRenderedPageBreak/>
+        <w:t>unreal</w:t>
+      </w:r>
+      <w:r>
+        <w:t xml:space="preserve"> connection.</w:t>
+      </w:r>
+      <w:r>
+        <w:t xml:space="preserve"> Breaks free from a character persona, </w:t>
+      </w:r>
+      <w:r>
+        <w:t>is just himself.</w:t>
+      </w:r>
+      <w:r>
+        <w:t xml:space="preserve"> Bring it together with the chameleon momentarily revealing itself</w:t>
+      </w:r>
+      <w:r>
+        <w:t>, or finally doing so—he’s also a dork in Blue Jean</w:t>
+      </w:r>
+      <w:r>
+        <w:t>.</w:t>
+      </w:r>
+    </w:p>
+    <w:p>
+      <w:pPr>
+        <w:pStyle w:val="Heading1"/>
+      </w:pPr>
+      <w:r>
+        <w:t>Credits</w:t>
+      </w:r>
+    </w:p>
+    <w:p>
+      <w:r>
+        <w:t>David Bowie - vocals, guitar, saxophone</w:t>
+      </w:r>
+    </w:p>
+    <w:p>
+      <w:r>
+        <w:t>Earl Slick - guitar</w:t>
+      </w:r>
+    </w:p>
+    <w:p>
+      <w:r>
+        <w:t>Carlos Alomar - guitar</w:t>
+      </w:r>
+    </w:p>
+    <w:p>
+      <w:r>
+        <w:t>Carmine Rojas - bass guitar</w:t>
+      </w:r>
+    </w:p>
+    <w:p>
+      <w:r>
+        <w:t>Tony Thompson - drums, percussion</w:t>
+      </w:r>
+    </w:p>
+    <w:p>
+      <w:r>
+        <w:t>Dave Lebolt - keyboards, synthesizers</w:t>
+      </w:r>
+    </w:p>
+    <w:p>
+      <w:r>
+        <w:t>Steve Elson - saxophones</w:t>
+      </w:r>
+    </w:p>
+    <w:p>
+      <w:r>
+        <w:t>Stan Harrison - saxophones, woodwinds</w:t>
+      </w:r>
+    </w:p>
+    <w:p>
+      <w:r>
+        <w:t>Lenny Pickett - saxophones, woodwinds</w:t>
+      </w:r>
+    </w:p>
+    <w:p>
+      <w:r>
+        <w:t>George Simms - backing vocals</w:t>
+      </w:r>
+    </w:p>
+    <w:p>
+      <w:r>
+        <w:t>Frank Simms - backing vocals</w:t>
+      </w:r>
+    </w:p>
     <w:sectPr>
       <w:pgSz w:w="12240" w:h="15840"/>
       <w:pgMar w:top="1440" w:right="1440" w:bottom="1440" w:left="1440" w:header="720" w:footer="720" w:gutter="0"/>

</xml_diff>

<commit_message>
Switching out second getty image.
</commit_message>
<xml_diff>
--- a/Tribute-Page/Text.docx
+++ b/Tribute-Page/Text.docx
@@ -30,10 +30,10 @@
           <w:noProof/>
         </w:rPr>
         <w:drawing>
-          <wp:inline distT="0" distB="0" distL="0" distR="0" wp14:anchorId="40B63776" wp14:editId="241B7401">
-            <wp:extent cx="5943600" cy="3529330"/>
+          <wp:inline distT="0" distB="0" distL="0" distR="0" wp14:anchorId="40B63776" wp14:editId="18ADC84B">
+            <wp:extent cx="2383331" cy="3529330"/>
             <wp:effectExtent l="0" t="0" r="0" b="0"/>
-            <wp:docPr id="4" name="Picture 4" descr="David Bowie smiling."/>
+            <wp:docPr id="4" name="Picture 4"/>
             <wp:cNvGraphicFramePr>
               <a:graphicFrameLocks xmlns:a="http://schemas.openxmlformats.org/drawingml/2006/main" noChangeAspect="1"/>
             </wp:cNvGraphicFramePr>
@@ -41,20 +41,19 @@
               <a:graphicData uri="http://schemas.openxmlformats.org/drawingml/2006/picture">
                 <pic:pic xmlns:pic="http://schemas.openxmlformats.org/drawingml/2006/picture">
                   <pic:nvPicPr>
-                    <pic:cNvPr id="0" name="image" descr="David Bowie smiling."/>
+                    <pic:cNvPr id="4" name="Picture 4"/>
                     <pic:cNvPicPr>
                       <a:picLocks noChangeAspect="1" noChangeArrowheads="1"/>
                     </pic:cNvPicPr>
                   </pic:nvPicPr>
                   <pic:blipFill>
-                    <a:blip r:embed="rId4">
+                    <a:blip r:embed="rId4" cstate="print">
                       <a:extLst>
                         <a:ext uri="{28A0092B-C50C-407E-A947-70E740481C1C}">
                           <a14:useLocalDpi xmlns:a14="http://schemas.microsoft.com/office/drawing/2010/main" val="0"/>
                         </a:ext>
                       </a:extLst>
                     </a:blip>
-                    <a:srcRect/>
                     <a:stretch>
                       <a:fillRect/>
                     </a:stretch>
@@ -62,7 +61,7 @@
                   <pic:spPr bwMode="auto">
                     <a:xfrm>
                       <a:off x="0" y="0"/>
-                      <a:ext cx="5943600" cy="3529330"/>
+                      <a:ext cx="2383331" cy="3529330"/>
                     </a:xfrm>
                     <a:prstGeom prst="rect">
                       <a:avLst/>
@@ -90,15 +89,6 @@
     </w:p>
     <w:p>
       <w:pPr>
-        <w:spacing w:line="259" w:lineRule="auto"/>
-        <w:jc w:val="center"/>
-      </w:pPr>
-      <w:r>
-        <w:t>&lt;a id='1XiiTY51Sh9kxQMxPI5QYw' class='gie-single' href='http://www.gettyimages.com/detail/170134751' target='_blank' style='color:#a7a7a7;text-decoration:none;font-weight:normal !important;border:none;display:inline-block;'&gt;Embed from Getty Images&lt;/a&gt;&lt;script&gt;window.gie=window.gie||function(c){(gie.q=gie.q||[]).push(c)};gie(function(){gie.widgets.load({id:'1XiiTY51Sh9kxQMxPI5QYw',sig:'4TifdIJ3EuLdFD203T7f5W2Q2mcKF-Q_hmKOu9nOqm0=',w:'401px',h:'594px',items:'170134751',caption: true ,tld:'com',is360: false })});&lt;/script&gt;&lt;script src='//embed-cdn.gettyimages.com/widgets.js' charset='utf-8' async&gt;&lt;/script&gt;</w:t>
-      </w:r>
-    </w:p>
-    <w:p>
-      <w:pPr>
         <w:pStyle w:val="Heading1"/>
       </w:pPr>
       <w:r>
@@ -134,72 +124,69 @@
         <w:t xml:space="preserve">I immediately thought of </w:t>
       </w:r>
       <w:r>
-        <w:t xml:space="preserve">David Bowie’s Serious Moonlight </w:t>
-      </w:r>
+        <w:t>David Bowie’s Serious Moonlight tour</w:t>
+      </w:r>
+      <w:r>
+        <w:t>.</w:t>
+      </w:r>
+      <w:r>
+        <w:t xml:space="preserve"> I usually don’t like live music, but there’s something really special about </w:t>
+      </w:r>
+      <w:r>
+        <w:t>this concert</w:t>
+      </w:r>
+      <w:r>
+        <w:t xml:space="preserve"> that wows me every time I listen to it</w:t>
+      </w:r>
+      <w:r>
+        <w:t>.</w:t>
+      </w:r>
+      <w:r>
+        <w:t xml:space="preserve"> </w:t>
+      </w:r>
+      <w:r>
+        <w:t>Unfortunately, I</w:t>
+      </w:r>
+      <w:r>
+        <w:t xml:space="preserve"> was born about 20 years too late to attend in person, but if I could borrow a time machine</w:t>
+      </w:r>
+      <w:r>
+        <w:t xml:space="preserve"> just once, I would go back to 1983 and try to buy tickets.</w:t>
+      </w:r>
+      <w:r>
+        <w:t xml:space="preserve"> </w:t>
+      </w:r>
+      <w:r>
+        <w:t xml:space="preserve">As luck would have it, </w:t>
+      </w:r>
+      <w:r>
+        <w:t xml:space="preserve">we have </w:t>
+      </w:r>
+      <w:r>
+        <w:t>t</w:t>
+      </w:r>
+      <w:r>
+        <w:t>he</w:t>
+      </w:r>
+      <w:r>
+        <w:t xml:space="preserve"> next</w:t>
+      </w:r>
+      <w:r>
+        <w:t xml:space="preserve"> closest thing</w:t>
+      </w:r>
+      <w:r>
+        <w:t>:</w:t>
+      </w:r>
+      <w:r>
+        <w:t xml:space="preserve"> video and audio recordings</w:t>
+      </w:r>
+      <w:r>
+        <w:t>!</w:t>
+      </w:r>
+    </w:p>
+    <w:p>
       <w:r>
         <w:lastRenderedPageBreak/>
-        <w:t>tour</w:t>
-      </w:r>
-      <w:r>
-        <w:t>.</w:t>
-      </w:r>
-      <w:r>
-        <w:t xml:space="preserve"> I usually don’t like live music, but there’s something really special about </w:t>
-      </w:r>
-      <w:r>
-        <w:t>this concert</w:t>
-      </w:r>
-      <w:r>
-        <w:t xml:space="preserve"> that wows me every time I listen to it</w:t>
-      </w:r>
-      <w:r>
-        <w:t>.</w:t>
-      </w:r>
-      <w:r>
-        <w:t xml:space="preserve"> </w:t>
-      </w:r>
-      <w:r>
-        <w:t>Unfortunately, I</w:t>
-      </w:r>
-      <w:r>
-        <w:t xml:space="preserve"> was born about 20 years too late to attend in person, but if I could borrow a time machine</w:t>
-      </w:r>
-      <w:r>
-        <w:t xml:space="preserve"> just once, I would go back to 1983 and try to buy tickets.</w:t>
-      </w:r>
-      <w:r>
-        <w:t xml:space="preserve"> </w:t>
-      </w:r>
-      <w:r>
-        <w:t xml:space="preserve">As luck would have it, </w:t>
-      </w:r>
-      <w:r>
-        <w:t xml:space="preserve">we have </w:t>
-      </w:r>
-      <w:r>
-        <w:t>t</w:t>
-      </w:r>
-      <w:r>
-        <w:t>he</w:t>
-      </w:r>
-      <w:r>
-        <w:t xml:space="preserve"> next</w:t>
-      </w:r>
-      <w:r>
-        <w:t xml:space="preserve"> closest thing</w:t>
-      </w:r>
-      <w:r>
-        <w:t>:</w:t>
-      </w:r>
-      <w:r>
-        <w:t xml:space="preserve"> video and audio recordings</w:t>
-      </w:r>
-      <w:r>
-        <w:t>!</w:t>
-      </w:r>
-    </w:p>
-    <w:p>
-      <w:r>
         <w:t xml:space="preserve">Now, </w:t>
       </w:r>
       <w:r>
@@ -449,51 +436,48 @@
         <w:t xml:space="preserve"> for the page though. That set me up for a huge disappointment when I first watched it.</w:t>
       </w:r>
       <w:r>
-        <w:t xml:space="preserve">  </w:t>
-      </w:r>
-      <w:r>
+        <w:t xml:space="preserve">  It’s the quality of a very good VHS tape</w:t>
+      </w:r>
+      <w:r>
+        <w:t>, and much better quality than the DVD release</w:t>
+      </w:r>
+      <w:r>
+        <w:t>.</w:t>
+      </w:r>
+      <w:r>
+        <w:t xml:space="preserve"> Color has been restored</w:t>
+      </w:r>
+      <w:r>
+        <w:t>, artifacts on the right and left edges have been removed,</w:t>
+      </w:r>
+      <w:r>
+        <w:t xml:space="preserve"> and the harsh lighting has been toned down.</w:t>
+      </w:r>
+      <w:r>
+        <w:t xml:space="preserve"> </w:t>
+      </w:r>
+      <w:r>
+        <w:t>There’s no additional footage, but i</w:t>
+      </w:r>
+      <w:r>
+        <w:t>t’s definitely a better watching experience</w:t>
+      </w:r>
+      <w:r>
+        <w:t>!</w:t>
+      </w:r>
+      <w:r>
+        <w:t xml:space="preserve"> </w:t>
+      </w:r>
+    </w:p>
+    <w:p>
+      <w:pPr>
+        <w:jc w:val="center"/>
+      </w:pPr>
+      <w:r>
+        <w:rPr>
+          <w:noProof/>
+        </w:rPr>
         <w:lastRenderedPageBreak/>
-        <w:t>It’s the quality of a very good VHS tape</w:t>
-      </w:r>
-      <w:r>
-        <w:t>, and much better quality than the DVD release</w:t>
-      </w:r>
-      <w:r>
-        <w:t>.</w:t>
-      </w:r>
-      <w:r>
-        <w:t xml:space="preserve"> Color has been restored</w:t>
-      </w:r>
-      <w:r>
-        <w:t>, artifacts on the right and left edges have been removed,</w:t>
-      </w:r>
-      <w:r>
-        <w:t xml:space="preserve"> and the harsh lighting has been toned down.</w:t>
-      </w:r>
-      <w:r>
-        <w:t xml:space="preserve"> </w:t>
-      </w:r>
-      <w:r>
-        <w:t>There’s no additional footage, but i</w:t>
-      </w:r>
-      <w:r>
-        <w:t>t’s definitely a better watching experience</w:t>
-      </w:r>
-      <w:r>
-        <w:t>!</w:t>
-      </w:r>
-      <w:r>
-        <w:t xml:space="preserve"> </w:t>
-      </w:r>
-    </w:p>
-    <w:p>
-      <w:pPr>
-        <w:jc w:val="center"/>
-      </w:pPr>
-      <w:r>
-        <w:rPr>
-          <w:noProof/>
-        </w:rPr>
         <w:drawing>
           <wp:inline distT="0" distB="0" distL="0" distR="0" wp14:anchorId="622189E9" wp14:editId="7454AA33">
             <wp:extent cx="5715000" cy="2057400"/>
@@ -681,7 +665,6 @@
         <w:pStyle w:val="Heading2"/>
       </w:pPr>
       <w:r>
-        <w:lastRenderedPageBreak/>
         <w:t xml:space="preserve">Audio: Official &amp; </w:t>
       </w:r>
       <w:r>
@@ -726,7 +709,11 @@
         <w:t>.</w:t>
       </w:r>
       <w:r>
-        <w:t xml:space="preserve"> There are four songs missing from the end of the concer</w:t>
+        <w:t xml:space="preserve"> There are four songs missing from </w:t>
+      </w:r>
+      <w:r>
+        <w:lastRenderedPageBreak/>
+        <w:t>the end of the concer</w:t>
       </w:r>
       <w:r>
         <w:t>t</w:t>
@@ -950,7 +937,87 @@
           <w:szCs w:val="22"/>
         </w:rPr>
         <w:lastRenderedPageBreak/>
-        <w:t>&lt;a id='-RQ12iOpRYh89K7a8G-CCQ' class='gie-single' href='http://www.gettyimages.com/detail/85064467' target='_blank' style='color:#a7a7a7;text-decoration:none;font-weight:normal !important;border:none;display:inline-block;'&gt;Embed from Getty Images&lt;/a&gt;&lt;script&gt;window.gie=window.gie||function(c){(gie.q=gie.q||[]).push(c)};gie(function(){gie.widgets.load({id:'-RQ12iOpRYh89K7a8G-CCQ',sig:'1nXYPYb-RU1olICQowoZNgbg-Hpdx2z0wZjW5oJRTi8=',w:'594px',h:'405px',items:'85064467',caption: true ,tld:'com',is360: false })});&lt;/script&gt;&lt;script src='//embed-cdn.gettyimages.com/widgets.js' charset='utf-8' async&gt;&lt;/script&gt;</w:t>
+        <w:t>&lt;a id='-RQ12iOpRYh89K7a8G-CCQ' class='</w:t>
+      </w:r>
+      <w:proofErr w:type="spellStart"/>
+      <w:r>
+        <w:rPr>
+          <w:rFonts w:asciiTheme="minorHAnsi" w:eastAsiaTheme="minorEastAsia" w:hAnsiTheme="minorHAnsi" w:cstheme="minorBidi"/>
+          <w:color w:val="auto"/>
+          <w:sz w:val="22"/>
+          <w:szCs w:val="22"/>
+        </w:rPr>
+        <w:t>gie</w:t>
+      </w:r>
+      <w:proofErr w:type="spellEnd"/>
+      <w:r>
+        <w:rPr>
+          <w:rFonts w:asciiTheme="minorHAnsi" w:eastAsiaTheme="minorEastAsia" w:hAnsiTheme="minorHAnsi" w:cstheme="minorBidi"/>
+          <w:color w:val="auto"/>
+          <w:sz w:val="22"/>
+          <w:szCs w:val="22"/>
+        </w:rPr>
+        <w:t xml:space="preserve">-single' </w:t>
+      </w:r>
+      <w:proofErr w:type="spellStart"/>
+      <w:r>
+        <w:rPr>
+          <w:rFonts w:asciiTheme="minorHAnsi" w:eastAsiaTheme="minorEastAsia" w:hAnsiTheme="minorHAnsi" w:cstheme="minorBidi"/>
+          <w:color w:val="auto"/>
+          <w:sz w:val="22"/>
+          <w:szCs w:val="22"/>
+        </w:rPr>
+        <w:t>href</w:t>
+      </w:r>
+      <w:proofErr w:type="spellEnd"/>
+      <w:r>
+        <w:rPr>
+          <w:rFonts w:asciiTheme="minorHAnsi" w:eastAsiaTheme="minorEastAsia" w:hAnsiTheme="minorHAnsi" w:cstheme="minorBidi"/>
+          <w:color w:val="auto"/>
+          <w:sz w:val="22"/>
+          <w:szCs w:val="22"/>
+        </w:rPr>
+        <w:t>='http://www.gettyimages.com/detail/85064467' target='_blank' style='color:#a7a7a7;text-decoration:none;font-weight:normal !</w:t>
+      </w:r>
+      <w:proofErr w:type="spellStart"/>
+      <w:r>
+        <w:rPr>
+          <w:rFonts w:asciiTheme="minorHAnsi" w:eastAsiaTheme="minorEastAsia" w:hAnsiTheme="minorHAnsi" w:cstheme="minorBidi"/>
+          <w:color w:val="auto"/>
+          <w:sz w:val="22"/>
+          <w:szCs w:val="22"/>
+        </w:rPr>
+        <w:t>important;border:none;display:inline-block</w:t>
+      </w:r>
+      <w:proofErr w:type="spellEnd"/>
+      <w:r>
+        <w:rPr>
+          <w:rFonts w:asciiTheme="minorHAnsi" w:eastAsiaTheme="minorEastAsia" w:hAnsiTheme="minorHAnsi" w:cstheme="minorBidi"/>
+          <w:color w:val="auto"/>
+          <w:sz w:val="22"/>
+          <w:szCs w:val="22"/>
+        </w:rPr>
+        <w:t xml:space="preserve">;'&gt;Embed from Getty Images&lt;/a&gt;&lt;script&gt;window.gie=window.gie||function(c){(gie.q=gie.q||[]).push(c)};gie(function(){gie.widgets.load({id:'-RQ12iOpRYh89K7a8G-CCQ',sig:'1nXYPYb-RU1olICQowoZNgbg-Hpdx2z0wZjW5oJRTi8=',w:'594px',h:'405px',items:'85064467',caption: true ,tld:'com',is360: false })});&lt;/script&gt;&lt;script </w:t>
+      </w:r>
+      <w:proofErr w:type="spellStart"/>
+      <w:r>
+        <w:rPr>
+          <w:rFonts w:asciiTheme="minorHAnsi" w:eastAsiaTheme="minorEastAsia" w:hAnsiTheme="minorHAnsi" w:cstheme="minorBidi"/>
+          <w:color w:val="auto"/>
+          <w:sz w:val="22"/>
+          <w:szCs w:val="22"/>
+        </w:rPr>
+        <w:t>src</w:t>
+      </w:r>
+      <w:proofErr w:type="spellEnd"/>
+      <w:r>
+        <w:rPr>
+          <w:rFonts w:asciiTheme="minorHAnsi" w:eastAsiaTheme="minorEastAsia" w:hAnsiTheme="minorHAnsi" w:cstheme="minorBidi"/>
+          <w:color w:val="auto"/>
+          <w:sz w:val="22"/>
+          <w:szCs w:val="22"/>
+        </w:rPr>
+        <w:t>='//embed-cdn.gettyimages.com/widgets.js' charset='utf-8' async&gt;&lt;/script&gt;</w:t>
       </w:r>
     </w:p>
     <w:p>
@@ -1427,7 +1494,39 @@
         <w:jc w:val="center"/>
       </w:pPr>
       <w:r>
-        <w:t>&lt;a id='_6ouyunPQ1pjq1zkomSQRA' class='gie-single' href='http://www.gettyimages.com/detail/504736874' target='_blank' style='color:#a7a7a7;text-decoration:none;font-weight:normal !important;border:none;display:inline-block;'&gt;Embed from Getty Images&lt;/a&gt;&lt;script&gt;window.gie=window.gie||function(c){(gie.q=gie.q||[]).push(c)};gie(function(){gie.widgets.load({id:'_6ouyunPQ1pjq1zkomSQRA',sig:'G0esMAfqa20VIhXaKWOgC-alzqMYnny696sVYPagku4=',w:'594px',h:'402px',items:'504736874',caption: true ,tld:'com',is360: false })});&lt;/script&gt;&lt;script src='//embed-cdn.gettyimages.com/widgets.js' charset='utf-8' async&gt;&lt;/script&gt;</w:t>
+        <w:t>&lt;a id='_6ouyunPQ1pjq1zkomSQRA' class='</w:t>
+      </w:r>
+      <w:proofErr w:type="spellStart"/>
+      <w:r>
+        <w:t>gie</w:t>
+      </w:r>
+      <w:proofErr w:type="spellEnd"/>
+      <w:r>
+        <w:t xml:space="preserve">-single' </w:t>
+      </w:r>
+      <w:proofErr w:type="spellStart"/>
+      <w:r>
+        <w:t>href</w:t>
+      </w:r>
+      <w:proofErr w:type="spellEnd"/>
+      <w:r>
+        <w:t>='http://www.gettyimages.com/detail/504736874' target='_blank' style='color:#a7a7a7;text-decoration:none;font-weight:normal !</w:t>
+      </w:r>
+      <w:proofErr w:type="spellStart"/>
+      <w:r>
+        <w:t>important;border:none;display:inline-block</w:t>
+      </w:r>
+      <w:proofErr w:type="spellEnd"/>
+      <w:r>
+        <w:t xml:space="preserve">;'&gt;Embed from Getty Images&lt;/a&gt;&lt;script&gt;window.gie=window.gie||function(c){(gie.q=gie.q||[]).push(c)};gie(function(){gie.widgets.load({id:'_6ouyunPQ1pjq1zkomSQRA',sig:'G0esMAfqa20VIhXaKWOgC-alzqMYnny696sVYPagku4=',w:'594px',h:'402px',items:'504736874',caption: true ,tld:'com',is360: false })});&lt;/script&gt;&lt;script </w:t>
+      </w:r>
+      <w:proofErr w:type="spellStart"/>
+      <w:r>
+        <w:t>src</w:t>
+      </w:r>
+      <w:proofErr w:type="spellEnd"/>
+      <w:r>
+        <w:t>='//embed-cdn.gettyimages.com/widgets.js' charset='utf-8' async&gt;&lt;/script&gt;</w:t>
       </w:r>
     </w:p>
     <w:p>
@@ -1436,7 +1535,39 @@
         <w:jc w:val="center"/>
       </w:pPr>
       <w:r>
-        <w:t>&lt;a id='sNJUuKlsQQttoEl43xBbKg' class='gie-single' href='http://www.gettyimages.com/detail/170142265' target='_blank' style='color:#a7a7a7;text-decoration:none;font-weight:normal !important;border:none;display:inline-block;'&gt;Embed from Getty Images&lt;/a&gt;&lt;script&gt;window.gie=window.gie||function(c){(gie.q=gie.q||[]).push(c)};gie(function(){gie.widgets.load({id:'sNJUuKlsQQttoEl43xBbKg',sig:'9KXiYNr-gh9wgE2gwILPBhzF0YRo_dx0ffFI9DsN_oY=',w:'594px',h:'394px',items:'170142265',caption: true ,tld:'com',is360: false })});&lt;/script&gt;&lt;script src='//embed-cdn.gettyimages.com/widgets.js' charset='utf-8' async&gt;&lt;/script&gt;</w:t>
+        <w:t>&lt;a id='sNJUuKlsQQttoEl43xBbKg' class='</w:t>
+      </w:r>
+      <w:proofErr w:type="spellStart"/>
+      <w:r>
+        <w:t>gie</w:t>
+      </w:r>
+      <w:proofErr w:type="spellEnd"/>
+      <w:r>
+        <w:t xml:space="preserve">-single' </w:t>
+      </w:r>
+      <w:proofErr w:type="spellStart"/>
+      <w:r>
+        <w:t>href</w:t>
+      </w:r>
+      <w:proofErr w:type="spellEnd"/>
+      <w:r>
+        <w:t>='http://www.gettyimages.com/detail/170142265' target='_blank' style='color:#a7a7a7;text-decoration:none;font-weight:normal !</w:t>
+      </w:r>
+      <w:proofErr w:type="spellStart"/>
+      <w:r>
+        <w:t>important;border:none;display:inline-block</w:t>
+      </w:r>
+      <w:proofErr w:type="spellEnd"/>
+      <w:r>
+        <w:t xml:space="preserve">;'&gt;Embed from Getty Images&lt;/a&gt;&lt;script&gt;window.gie=window.gie||function(c){(gie.q=gie.q||[]).push(c)};gie(function(){gie.widgets.load({id:'sNJUuKlsQQttoEl43xBbKg',sig:'9KXiYNr-gh9wgE2gwILPBhzF0YRo_dx0ffFI9DsN_oY=',w:'594px',h:'394px',items:'170142265',caption: true ,tld:'com',is360: false })});&lt;/script&gt;&lt;script </w:t>
+      </w:r>
+      <w:proofErr w:type="spellStart"/>
+      <w:r>
+        <w:t>src</w:t>
+      </w:r>
+      <w:proofErr w:type="spellEnd"/>
+      <w:r>
+        <w:t>='//embed-cdn.gettyimages.com/widgets.js' charset='utf-8' async&gt;&lt;/script&gt;</w:t>
       </w:r>
     </w:p>
     <w:p>
@@ -1446,7 +1577,39 @@
       </w:pPr>
       <w:r>
         <w:lastRenderedPageBreak/>
-        <w:t>&lt;a id='8nvH16uJSqpK-ig59znI3A' class='gie-single' href='http://www.gettyimages.com/detail/1128118119' target='_blank' style='color:#a7a7a7;text-decoration:none;font-weight:normal !important;border:none;display:inline-block;'&gt;Embed from Getty Images&lt;/a&gt;&lt;script&gt;window.gie=window.gie||function(c){(gie.q=gie.q||[]).push(c)};gie(function(){gie.widgets.load({id:'8nvH16uJSqpK-ig59znI3A',sig:'BELelgVJHdw_U6g-_l5igmbQvQjnyy9zqe4meCLU8Rc=',w:'594px',h:'393px',items:'1128118119',caption: true ,tld:'com',is360: false })});&lt;/script&gt;&lt;script src='//embed-cdn.gettyimages.com/widgets.js' charset='utf-8' async&gt;&lt;/script&gt;</w:t>
+        <w:t>&lt;a id='8nvH16uJSqpK-ig59znI3A' class='</w:t>
+      </w:r>
+      <w:proofErr w:type="spellStart"/>
+      <w:r>
+        <w:t>gie</w:t>
+      </w:r>
+      <w:proofErr w:type="spellEnd"/>
+      <w:r>
+        <w:t xml:space="preserve">-single' </w:t>
+      </w:r>
+      <w:proofErr w:type="spellStart"/>
+      <w:r>
+        <w:t>href</w:t>
+      </w:r>
+      <w:proofErr w:type="spellEnd"/>
+      <w:r>
+        <w:t>='http://www.gettyimages.com/detail/1128118119' target='_blank' style='color:#a7a7a7;text-decoration:none;font-weight:normal !</w:t>
+      </w:r>
+      <w:proofErr w:type="spellStart"/>
+      <w:r>
+        <w:t>important;border:none;display:inline-block</w:t>
+      </w:r>
+      <w:proofErr w:type="spellEnd"/>
+      <w:r>
+        <w:t xml:space="preserve">;'&gt;Embed from Getty Images&lt;/a&gt;&lt;script&gt;window.gie=window.gie||function(c){(gie.q=gie.q||[]).push(c)};gie(function(){gie.widgets.load({id:'8nvH16uJSqpK-ig59znI3A',sig:'BELelgVJHdw_U6g-_l5igmbQvQjnyy9zqe4meCLU8Rc=',w:'594px',h:'393px',items:'1128118119',caption: true ,tld:'com',is360: false })});&lt;/script&gt;&lt;script </w:t>
+      </w:r>
+      <w:proofErr w:type="spellStart"/>
+      <w:r>
+        <w:t>src</w:t>
+      </w:r>
+      <w:proofErr w:type="spellEnd"/>
+      <w:r>
+        <w:t>='//embed-cdn.gettyimages.com/widgets.js' charset='utf-8' async&gt;&lt;/script&gt;</w:t>
       </w:r>
     </w:p>
     <w:p>
@@ -1597,7 +1760,15 @@
         <w:t>.</w:t>
       </w:r>
       <w:r>
-        <w:t xml:space="preserve"> Gigglefit band intro.</w:t>
+        <w:t xml:space="preserve"> </w:t>
+      </w:r>
+      <w:proofErr w:type="spellStart"/>
+      <w:r>
+        <w:t>Gigglefit</w:t>
+      </w:r>
+      <w:proofErr w:type="spellEnd"/>
+      <w:r>
+        <w:t xml:space="preserve"> band intro.</w:t>
       </w:r>
       <w:r>
         <w:t xml:space="preserve"> A girl getting up on stage and breaking his acoustic guitar</w:t>
@@ -1618,13 +1789,45 @@
     <w:p>
       <w:r>
         <w:lastRenderedPageBreak/>
-        <w:t>&lt;a id='G1wnuZrpQ8xgYC6ju_D00g' class='gie-single' href='http://www.gettyimages.com/detail/505079548' target='_blank' style='color:#a7a7a7;text-decoration:none;font-weight:normal !important;border:none;display:inline-block;'&gt;Embed from Getty</w:t>
+        <w:t>&lt;a id='G1wnuZrpQ8xgYC6ju_D00g' class='</w:t>
+      </w:r>
+      <w:proofErr w:type="spellStart"/>
+      <w:r>
+        <w:t>gie</w:t>
+      </w:r>
+      <w:proofErr w:type="spellEnd"/>
+      <w:r>
+        <w:t xml:space="preserve">-single' </w:t>
+      </w:r>
+      <w:proofErr w:type="spellStart"/>
+      <w:r>
+        <w:t>href</w:t>
+      </w:r>
+      <w:proofErr w:type="spellEnd"/>
+      <w:r>
+        <w:t>='http://www.gettyimages.com/detail/505079548' target='_blank' style='color:#a7a7a7;text-decoration:none;font-weight:normal !</w:t>
+      </w:r>
+      <w:proofErr w:type="spellStart"/>
+      <w:r>
+        <w:t>important;border:none;display:inline-block</w:t>
+      </w:r>
+      <w:proofErr w:type="spellEnd"/>
+      <w:r>
+        <w:t>;'&gt;Embed from Getty</w:t>
       </w:r>
       <w:r>
         <w:t xml:space="preserve"> </w:t>
       </w:r>
       <w:r>
-        <w:t>Images&lt;/a&gt;&lt;script&gt;window.gie=window.gie||function(c){(gie.q=gie.q||[]).push(c)};gie(function(){gie.widgets.load({id:'G1wnuZrpQ8xgYC6ju_D00g',sig:'IdpBZFghf0x7uhXcxkRZJWGDp5ZtfkzAoVKfDvxb43E=',w:'395px',h:'594px',items:'505079548',caption: true ,tld:'com',is360: false })});&lt;/script&gt;&lt;script src='//embed-cdn.gettyimages.com/widgets.js' charset='utf-8' async&gt;&lt;/script&gt;</w:t>
+        <w:t xml:space="preserve">Images&lt;/a&gt;&lt;script&gt;window.gie=window.gie||function(c){(gie.q=gie.q||[]).push(c)};gie(function(){gie.widgets.load({id:'G1wnuZrpQ8xgYC6ju_D00g',sig:'IdpBZFghf0x7uhXcxkRZJWGDp5ZtfkzAoVKfDvxb43E=',w:'395px',h:'594px',items:'505079548',caption: true ,tld:'com',is360: false })});&lt;/script&gt;&lt;script </w:t>
+      </w:r>
+      <w:proofErr w:type="spellStart"/>
+      <w:r>
+        <w:t>src</w:t>
+      </w:r>
+      <w:proofErr w:type="spellEnd"/>
+      <w:r>
+        <w:t>='//embed-cdn.gettyimages.com/widgets.js' charset='utf-8' async&gt;&lt;/script&gt;</w:t>
       </w:r>
     </w:p>
     <w:p>
@@ -1634,7 +1837,15 @@
     </w:p>
     <w:p>
       <w:r>
-        <w:t xml:space="preserve">Mention stevie ray, link to </w:t>
+        <w:t xml:space="preserve">Mention </w:t>
+      </w:r>
+      <w:proofErr w:type="spellStart"/>
+      <w:r>
+        <w:t>stevie</w:t>
+      </w:r>
+      <w:proofErr w:type="spellEnd"/>
+      <w:r>
+        <w:t xml:space="preserve"> ray, link to </w:t>
       </w:r>
       <w:r>
         <w:t>https://www.rollingstone.com/music/music-features/stevie-ray-vaughan-biography-texas-flood-excerpt-863263/</w:t>
@@ -1731,7 +1942,15 @@
     </w:p>
     <w:p>
       <w:r>
-        <w:t>Dave Lebolt - keyboards, synthesizers</w:t>
+        <w:t xml:space="preserve">Dave </w:t>
+      </w:r>
+      <w:proofErr w:type="spellStart"/>
+      <w:r>
+        <w:t>Lebolt</w:t>
+      </w:r>
+      <w:proofErr w:type="spellEnd"/>
+      <w:r>
+        <w:t xml:space="preserve"> - keyboards, synthesizers</w:t>
       </w:r>
     </w:p>
     <w:p>

</xml_diff>

<commit_message>
Switching a photo, adding one.
</commit_message>
<xml_diff>
--- a/Tribute-Page/Text.docx
+++ b/Tribute-Page/Text.docx
@@ -80,11 +80,18 @@
     </w:p>
     <w:p>
       <w:pPr>
-        <w:spacing w:line="259" w:lineRule="auto"/>
         <w:jc w:val="center"/>
-      </w:pPr>
-      <w:r>
-        <w:t>An overjoyed David Bowie grabs the mic.</w:t>
+        <w:rPr>
+          <w:sz w:val="20"/>
+          <w:szCs w:val="20"/>
+        </w:rPr>
+      </w:pPr>
+      <w:r>
+        <w:rPr>
+          <w:sz w:val="20"/>
+          <w:szCs w:val="20"/>
+        </w:rPr>
+        <w:t>An overjoyed David Bowie grabs the mic. (Photo by Paul Natkin. Embed from Getty Images)</w:t>
       </w:r>
     </w:p>
     <w:p>
@@ -472,6 +479,10 @@
     <w:p>
       <w:pPr>
         <w:jc w:val="center"/>
+        <w:rPr>
+          <w:sz w:val="20"/>
+          <w:szCs w:val="20"/>
+        </w:rPr>
       </w:pPr>
       <w:r>
         <w:rPr>
@@ -528,6 +539,12 @@
       </w:r>
       <w:r>
         <w:br/>
+      </w:r>
+      <w:r>
+        <w:rPr>
+          <w:sz w:val="20"/>
+          <w:szCs w:val="20"/>
+        </w:rPr>
         <w:t>A comparison of the DVD release (left) and the color improvements of the PBS remaster (right).</w:t>
       </w:r>
     </w:p>
@@ -591,8 +608,16 @@
     <w:p>
       <w:pPr>
         <w:jc w:val="center"/>
-      </w:pPr>
-      <w:r>
+        <w:rPr>
+          <w:sz w:val="20"/>
+          <w:szCs w:val="20"/>
+        </w:rPr>
+      </w:pPr>
+      <w:r>
+        <w:rPr>
+          <w:sz w:val="20"/>
+          <w:szCs w:val="20"/>
+        </w:rPr>
         <w:t>Overexposed footage on the DVD release (left) compared to the PBS remaster (right).</w:t>
       </w:r>
     </w:p>
@@ -896,11 +921,18 @@
     </w:p>
     <w:p>
       <w:pPr>
-        <w:spacing w:line="259" w:lineRule="auto"/>
         <w:jc w:val="center"/>
-      </w:pPr>
-      <w:r>
-        <w:t>Carmine Rojas (left), David Bowie (center), and Carlos Alomar (right).</w:t>
+        <w:rPr>
+          <w:sz w:val="20"/>
+          <w:szCs w:val="20"/>
+        </w:rPr>
+      </w:pPr>
+      <w:r>
+        <w:rPr>
+          <w:sz w:val="20"/>
+          <w:szCs w:val="20"/>
+        </w:rPr>
+        <w:t>DESCRIBE. (Photo by Brooks Kraft. Embed from Getty Images)</w:t>
       </w:r>
     </w:p>
     <w:p>
@@ -908,6 +940,7 @@
         <w:pStyle w:val="Heading1"/>
       </w:pPr>
       <w:r>
+        <w:lastRenderedPageBreak/>
         <w:t xml:space="preserve">Setlist: </w:t>
       </w:r>
       <w:r>
@@ -963,7 +996,6 @@
           <w:b/>
           <w:bCs/>
         </w:rPr>
-        <w:lastRenderedPageBreak/>
         <w:t>The setlists for the concert were mostly comprised of songs released in the 1970s.</w:t>
       </w:r>
     </w:p>
@@ -1230,6 +1262,7 @@
     </w:p>
     <w:p>
       <w:r>
+        <w:lastRenderedPageBreak/>
         <w:t xml:space="preserve">Overall, the setlists had a lot of Bowie’s best hits from throughout his career. (Maybe some of his favorites too—I haven’t heard many </w:t>
       </w:r>
       <w:r>
@@ -1276,11 +1309,7 @@
         </w:r>
       </w:hyperlink>
       <w:r>
-        <w:t xml:space="preserve"> with Robert Hilburn for the L.A. Times, Bowie describes the Serious Moonlight tour as “a way of introducing myself to </w:t>
-      </w:r>
-      <w:r>
-        <w:lastRenderedPageBreak/>
-        <w:t xml:space="preserve">people who were just getting interested in my music.” He wanted to share more than just </w:t>
+        <w:t xml:space="preserve"> with Robert Hilburn for the L.A. Times, Bowie describes the Serious Moonlight tour as “a way of introducing myself to people who were just getting interested in my music.” He wanted to share more than just </w:t>
       </w:r>
       <w:r>
         <w:rPr>
@@ -1308,9 +1337,9 @@
           <w:noProof/>
         </w:rPr>
         <w:drawing>
-          <wp:inline distT="0" distB="0" distL="0" distR="0" wp14:anchorId="6CA8C77E" wp14:editId="21971129">
-            <wp:extent cx="2730333" cy="4123690"/>
-            <wp:effectExtent l="0" t="0" r="0" b="0"/>
+          <wp:inline distT="0" distB="0" distL="0" distR="0" wp14:anchorId="6CA8C77E" wp14:editId="79D4FCA8">
+            <wp:extent cx="3133725" cy="4743437"/>
+            <wp:effectExtent l="0" t="0" r="0" b="635"/>
             <wp:docPr id="1" name="Picture 1"/>
             <wp:cNvGraphicFramePr>
               <a:graphicFrameLocks xmlns:a="http://schemas.openxmlformats.org/drawingml/2006/main" noChangeAspect="1"/>
@@ -1339,7 +1368,7 @@
                   <pic:spPr bwMode="auto">
                     <a:xfrm>
                       <a:off x="0" y="0"/>
-                      <a:ext cx="2730333" cy="4123690"/>
+                      <a:ext cx="3137273" cy="4748808"/>
                     </a:xfrm>
                     <a:prstGeom prst="rect">
                       <a:avLst/>
@@ -1358,11 +1387,32 @@
     </w:p>
     <w:p>
       <w:pPr>
-        <w:spacing w:line="259" w:lineRule="auto"/>
         <w:jc w:val="center"/>
-      </w:pPr>
-      <w:r>
-        <w:t>Bowie with the infamous skull prop used during "Cracked Actor" performance.</w:t>
+        <w:rPr>
+          <w:sz w:val="20"/>
+          <w:szCs w:val="20"/>
+        </w:rPr>
+      </w:pPr>
+      <w:r>
+        <w:rPr>
+          <w:sz w:val="20"/>
+          <w:szCs w:val="20"/>
+        </w:rPr>
+        <w:t xml:space="preserve">Bowie with the skull prop used during "Cracked Actor." (Photo by </w:t>
+      </w:r>
+      <w:r>
+        <w:rPr>
+          <w:sz w:val="20"/>
+          <w:szCs w:val="20"/>
+        </w:rPr>
+        <w:t>Ebet Roberts</w:t>
+      </w:r>
+      <w:r>
+        <w:rPr>
+          <w:sz w:val="20"/>
+          <w:szCs w:val="20"/>
+        </w:rPr>
+        <w:t>. Embed from Getty Images)</w:t>
       </w:r>
     </w:p>
     <w:p>
@@ -1370,6 +1420,7 @@
         <w:pStyle w:val="Heading1"/>
       </w:pPr>
       <w:r>
+        <w:lastRenderedPageBreak/>
         <w:t>Performance: Sound and Vision</w:t>
       </w:r>
     </w:p>
@@ -1382,63 +1433,119 @@
       </w:r>
     </w:p>
     <w:p>
+      <w:r>
+        <w:rPr>
+          <w:noProof/>
+        </w:rPr>
+        <w:drawing>
+          <wp:inline distT="0" distB="0" distL="0" distR="0" wp14:anchorId="7C863AA4" wp14:editId="070DF6A0">
+            <wp:extent cx="5943600" cy="4002405"/>
+            <wp:effectExtent l="0" t="0" r="0" b="0"/>
+            <wp:docPr id="6" name="Picture 6"/>
+            <wp:cNvGraphicFramePr>
+              <a:graphicFrameLocks xmlns:a="http://schemas.openxmlformats.org/drawingml/2006/main" noChangeAspect="1"/>
+            </wp:cNvGraphicFramePr>
+            <a:graphic xmlns:a="http://schemas.openxmlformats.org/drawingml/2006/main">
+              <a:graphicData uri="http://schemas.openxmlformats.org/drawingml/2006/picture">
+                <pic:pic xmlns:pic="http://schemas.openxmlformats.org/drawingml/2006/picture">
+                  <pic:nvPicPr>
+                    <pic:cNvPr id="6" name="Picture 6"/>
+                    <pic:cNvPicPr/>
+                  </pic:nvPicPr>
+                  <pic:blipFill>
+                    <a:blip r:embed="rId21" cstate="print">
+                      <a:extLst>
+                        <a:ext uri="{28A0092B-C50C-407E-A947-70E740481C1C}">
+                          <a14:useLocalDpi xmlns:a14="http://schemas.microsoft.com/office/drawing/2010/main" val="0"/>
+                        </a:ext>
+                      </a:extLst>
+                    </a:blip>
+                    <a:stretch>
+                      <a:fillRect/>
+                    </a:stretch>
+                  </pic:blipFill>
+                  <pic:spPr>
+                    <a:xfrm>
+                      <a:off x="0" y="0"/>
+                      <a:ext cx="5943600" cy="4002405"/>
+                    </a:xfrm>
+                    <a:prstGeom prst="rect">
+                      <a:avLst/>
+                    </a:prstGeom>
+                  </pic:spPr>
+                </pic:pic>
+              </a:graphicData>
+            </a:graphic>
+          </wp:inline>
+        </w:drawing>
+      </w:r>
+    </w:p>
+    <w:p>
+      <w:pPr>
+        <w:jc w:val="center"/>
+      </w:pPr>
+      <w:r>
+        <w:t>DESCRIBE. (Photo by Gie Knaeps. Embed from Getty Images.)</w:t>
+      </w:r>
+    </w:p>
+    <w:p>
       <w:pPr>
         <w:pStyle w:val="Heading2"/>
       </w:pPr>
       <w:r>
+        <w:t>Different Day, Different Sound</w:t>
+      </w:r>
+    </w:p>
+    <w:p>
+      <w:r>
+        <w:t>This is most noticeable with</w:t>
+      </w:r>
+      <w:r>
+        <w:t xml:space="preserve"> the song</w:t>
+      </w:r>
+      <w:r>
+        <w:t xml:space="preserve"> “Breaking Glass.” Sometimes the </w:t>
+      </w:r>
+      <w:r>
+        <w:t>main solo is done</w:t>
+      </w:r>
+      <w:r>
+        <w:t xml:space="preserve"> just</w:t>
+      </w:r>
+      <w:r>
+        <w:t xml:space="preserve"> by Earl Slick on guitar, sometimes it’s done by Lenny Pickett on sax. </w:t>
+      </w:r>
+      <w:r>
+        <w:t xml:space="preserve">The </w:t>
+      </w:r>
+      <w:r>
+        <w:t>HBO version has the sax solo, also</w:t>
+      </w:r>
+      <w:r>
+        <w:t xml:space="preserve"> July 25</w:t>
+      </w:r>
+      <w:r>
+        <w:rPr>
+          <w:vertAlign w:val="superscript"/>
+        </w:rPr>
+        <w:t>th</w:t>
+      </w:r>
+      <w:r>
+        <w:t xml:space="preserve"> 1983 NYC, also August 14</w:t>
+      </w:r>
+      <w:r>
+        <w:rPr>
+          <w:vertAlign w:val="superscript"/>
+        </w:rPr>
+        <w:t>th</w:t>
+      </w:r>
+      <w:r>
+        <w:t xml:space="preserve"> 1983 Forum Inglewood.</w:t>
+      </w:r>
+    </w:p>
+    <w:p>
+      <w:r>
         <w:lastRenderedPageBreak/>
-        <w:t>Different Day, Different Sound</w:t>
-      </w:r>
-    </w:p>
-    <w:p>
-      <w:r>
-        <w:t>This is most noticeable with</w:t>
-      </w:r>
-      <w:r>
-        <w:t xml:space="preserve"> the song</w:t>
-      </w:r>
-      <w:r>
-        <w:t xml:space="preserve"> “Breaking Glass.” Sometimes the </w:t>
-      </w:r>
-      <w:r>
-        <w:t>main solo is done</w:t>
-      </w:r>
-      <w:r>
-        <w:t xml:space="preserve"> just</w:t>
-      </w:r>
-      <w:r>
-        <w:t xml:space="preserve"> by Earl Slick on guitar, sometimes it’s done by Lenny Pickett on sax. </w:t>
-      </w:r>
-      <w:r>
-        <w:t xml:space="preserve">The </w:t>
-      </w:r>
-      <w:r>
-        <w:t>HBO version has the sax solo, also</w:t>
-      </w:r>
-      <w:r>
-        <w:t xml:space="preserve"> July 25</w:t>
-      </w:r>
-      <w:r>
-        <w:rPr>
-          <w:vertAlign w:val="superscript"/>
-        </w:rPr>
-        <w:t>th</w:t>
-      </w:r>
-      <w:r>
-        <w:t xml:space="preserve"> 1983 NYC, also August 14</w:t>
-      </w:r>
-      <w:r>
-        <w:rPr>
-          <w:vertAlign w:val="superscript"/>
-        </w:rPr>
-        <w:t>th</w:t>
-      </w:r>
-      <w:r>
-        <w:t xml:space="preserve"> 1983 Forum Inglewood.</w:t>
-      </w:r>
-    </w:p>
-    <w:p>
-      <w:r>
         <w:t>Guitar solo: May 20</w:t>
       </w:r>
       <w:r>
@@ -1503,7 +1610,7 @@
                     </pic:cNvPicPr>
                   </pic:nvPicPr>
                   <pic:blipFill>
-                    <a:blip r:embed="rId21" cstate="print">
+                    <a:blip r:embed="rId22" cstate="print">
                       <a:extLst>
                         <a:ext uri="{28A0092B-C50C-407E-A947-70E740481C1C}">
                           <a14:useLocalDpi xmlns:a14="http://schemas.microsoft.com/office/drawing/2010/main" val="0"/>
@@ -1537,6 +1644,22 @@
     </w:p>
     <w:p>
       <w:pPr>
+        <w:jc w:val="center"/>
+        <w:rPr>
+          <w:sz w:val="20"/>
+          <w:szCs w:val="20"/>
+        </w:rPr>
+      </w:pPr>
+      <w:r>
+        <w:rPr>
+          <w:sz w:val="20"/>
+          <w:szCs w:val="20"/>
+        </w:rPr>
+        <w:t>DESCRIBE. (Photo by Armando Gallo. Embed from Getty Images)</w:t>
+      </w:r>
+    </w:p>
+    <w:p>
+      <w:pPr>
         <w:pStyle w:val="Heading2"/>
       </w:pPr>
       <w:r>
@@ -1563,11 +1686,7 @@
         <w:t xml:space="preserve"> Emotional vocals. Incredible energy in the performance. Charismatic Bowie. Really good chemistry between all the band members.</w:t>
       </w:r>
       <w:r>
-        <w:t xml:space="preserve"> They’re having so much fun. Normal guy Bowie </w:t>
-      </w:r>
-      <w:r>
-        <w:lastRenderedPageBreak/>
-        <w:t>can mess up too—has a habit of mixing up or forgetting lyrics.</w:t>
+        <w:t xml:space="preserve"> They’re having so much fun. Normal guy Bowie can mess up too—has a habit of mixing up or forgetting lyrics.</w:t>
       </w:r>
       <w:r>
         <w:t xml:space="preserve"> Not perfect, not unreachable</w:t>
@@ -1598,9 +1717,10 @@
         </w:rPr>
       </w:pPr>
       <w:r>
+        <w:lastRenderedPageBreak/>
         <w:t xml:space="preserve">Mention stevie ray, link to </w:t>
       </w:r>
-      <w:hyperlink r:id="rId22" w:history="1">
+      <w:hyperlink r:id="rId23" w:history="1">
         <w:r>
           <w:rPr>
             <w:rStyle w:val="Hyperlink"/>
@@ -1636,7 +1756,7 @@
                     </pic:cNvPicPr>
                   </pic:nvPicPr>
                   <pic:blipFill>
-                    <a:blip r:embed="rId23" cstate="print">
+                    <a:blip r:embed="rId24" cstate="print">
                       <a:extLst>
                         <a:ext uri="{28A0092B-C50C-407E-A947-70E740481C1C}">
                           <a14:useLocalDpi xmlns:a14="http://schemas.microsoft.com/office/drawing/2010/main" val="0"/>
@@ -1670,6 +1790,22 @@
     </w:p>
     <w:p>
       <w:pPr>
+        <w:jc w:val="center"/>
+        <w:rPr>
+          <w:sz w:val="20"/>
+          <w:szCs w:val="20"/>
+        </w:rPr>
+      </w:pPr>
+      <w:r>
+        <w:rPr>
+          <w:sz w:val="20"/>
+          <w:szCs w:val="20"/>
+        </w:rPr>
+        <w:t>DESCRIBE. (Photo by Dave Hogan. Embed from Getty Images)</w:t>
+      </w:r>
+    </w:p>
+    <w:p>
+      <w:pPr>
         <w:pStyle w:val="Heading3"/>
       </w:pPr>
       <w:r>
@@ -1678,15 +1814,11 @@
     </w:p>
     <w:p>
       <w:r>
-        <w:t xml:space="preserve">Describe some crowd interactions. </w:t>
-      </w:r>
-      <w:r>
-        <w:t xml:space="preserve">A girl getting up on stage and breaking his acoustic guitar (07-20-1983: Philadelphia). The inflatable leg from 6-30. </w:t>
-      </w:r>
-    </w:p>
-    <w:p>
-      <w:r>
-        <w:lastRenderedPageBreak/>
+        <w:t xml:space="preserve">Describe some crowd interactions. A girl getting up on stage and breaking his acoustic guitar (07-20-1983: Philadelphia). The inflatable leg from 6-30. </w:t>
+      </w:r>
+    </w:p>
+    <w:p>
+      <w:r>
         <w:pict w14:anchorId="46E6A001">
           <v:rect id="_x0000_i1028" style="width:0;height:.75pt" o:hralign="center" o:hrstd="t" o:hr="t" fillcolor="#a0a0a0" stroked="f"/>
         </w:pict>
@@ -1697,6 +1829,7 @@
         <w:pStyle w:val="Heading1"/>
       </w:pPr>
       <w:r>
+        <w:lastRenderedPageBreak/>
         <w:t>Conclusion</w:t>
       </w:r>
     </w:p>
@@ -1830,16 +1963,7 @@
     </w:p>
     <w:p>
       <w:r>
-        <w:t xml:space="preserve">Lenny Pickett </w:t>
-      </w:r>
-      <w:r>
-        <w:t>(</w:t>
-      </w:r>
-      <w:r>
-        <w:t>saxophones, woodwinds</w:t>
-      </w:r>
-      <w:r>
-        <w:t xml:space="preserve">) | </w:t>
+        <w:t xml:space="preserve">Lenny Pickett (saxophones, woodwinds) | </w:t>
       </w:r>
       <w:r>
         <w:t xml:space="preserve">Steve Elson </w:t>

</xml_diff>

<commit_message>
Final draft of text doc.
</commit_message>
<xml_diff>
--- a/Tribute-Page/Text.docx
+++ b/Tribute-Page/Text.docx
@@ -47,7 +47,7 @@
                     </pic:cNvPicPr>
                   </pic:nvPicPr>
                   <pic:blipFill>
-                    <a:blip r:embed="rId4" cstate="print">
+                    <a:blip r:embed="rId5" cstate="print">
                       <a:extLst>
                         <a:ext uri="{28A0092B-C50C-407E-A947-70E740481C1C}">
                           <a14:useLocalDpi xmlns:a14="http://schemas.microsoft.com/office/drawing/2010/main" val="0"/>
@@ -228,7 +228,7 @@
       <w:r>
         <w:t xml:space="preserve"> </w:t>
       </w:r>
-      <w:hyperlink r:id="rId5" w:history="1">
+      <w:hyperlink r:id="rId6" w:history="1">
         <w:r>
           <w:rPr>
             <w:rStyle w:val="Hyperlink"/>
@@ -241,7 +241,7 @@
       <w:r>
         <w:t xml:space="preserve"> and </w:t>
       </w:r>
-      <w:hyperlink r:id="rId6" w:history="1">
+      <w:hyperlink r:id="rId7" w:history="1">
         <w:r>
           <w:rPr>
             <w:rStyle w:val="Hyperlink"/>
@@ -277,155 +277,32 @@
         <w:pStyle w:val="Heading2"/>
       </w:pPr>
       <w:r>
-        <w:t xml:space="preserve">Video: The HBO </w:t>
-      </w:r>
-      <w:r>
-        <w:t>Film</w:t>
-      </w:r>
-    </w:p>
-    <w:p>
-      <w:r>
-        <w:t>Th</w:t>
-      </w:r>
-      <w:r>
-        <w:t>e HBO film</w:t>
-      </w:r>
-      <w:r>
-        <w:t xml:space="preserve"> </w:t>
-      </w:r>
-      <w:r>
-        <w:t>was</w:t>
-      </w:r>
-      <w:r>
-        <w:t xml:space="preserve"> probably the first way </w:t>
-      </w:r>
-      <w:r>
-        <w:t>most people</w:t>
-      </w:r>
-      <w:r>
-        <w:t xml:space="preserve"> experience the Serious Moonlight tour</w:t>
-      </w:r>
-      <w:r>
-        <w:t xml:space="preserve"> (or the </w:t>
-      </w:r>
-      <w:hyperlink r:id="rId7" w:history="1">
-        <w:r>
-          <w:rPr>
-            <w:rStyle w:val="Hyperlink"/>
-          </w:rPr>
-          <w:t>David Bowie channel on YouTube</w:t>
-        </w:r>
-      </w:hyperlink>
-      <w:r>
-        <w:t>)</w:t>
-      </w:r>
-      <w:r>
-        <w:t>.</w:t>
-      </w:r>
-      <w:r>
-        <w:t xml:space="preserve"> </w:t>
-      </w:r>
-      <w:r>
-        <w:t>The HBO VHS and DVD releases</w:t>
-      </w:r>
-      <w:r>
-        <w:t xml:space="preserve"> w</w:t>
-      </w:r>
-      <w:r>
-        <w:t>ere</w:t>
-      </w:r>
-      <w:r>
-        <w:t xml:space="preserve"> the only official video recording</w:t>
-      </w:r>
-      <w:r>
-        <w:t>s</w:t>
-      </w:r>
-      <w:r>
-        <w:t xml:space="preserve"> available to consumers</w:t>
-      </w:r>
-      <w:r>
-        <w:t xml:space="preserve"> for a long time</w:t>
-      </w:r>
-      <w:r>
-        <w:t>, and it's incomplete</w:t>
-      </w:r>
-      <w:r>
-        <w:t>!</w:t>
-      </w:r>
-      <w:r>
-        <w:t xml:space="preserve"> </w:t>
-      </w:r>
-      <w:r>
-        <w:t xml:space="preserve">Setlist.fm has </w:t>
+        <w:t>Official Video and Audio</w:t>
+      </w:r>
+    </w:p>
+    <w:p>
+      <w:r>
+        <w:t xml:space="preserve">In 2022, PBS </w:t>
+      </w:r>
+      <w:r>
+        <w:t>“</w:t>
+      </w:r>
+      <w:r>
+        <w:t>restored and remastered in High-Definition</w:t>
+      </w:r>
+      <w:r>
+        <w:t xml:space="preserve">” the HBO </w:t>
+      </w:r>
+      <w:r>
+        <w:t>special</w:t>
+      </w:r>
+      <w:r>
+        <w:t>. This version</w:t>
+      </w:r>
+      <w:r>
+        <w:t xml:space="preserve"> is (at this point in time) </w:t>
       </w:r>
       <w:hyperlink r:id="rId8" w:history="1">
-        <w:r>
-          <w:rPr>
-            <w:rStyle w:val="Hyperlink"/>
-          </w:rPr>
-          <w:t>the setlist</w:t>
-        </w:r>
-      </w:hyperlink>
-      <w:r>
-        <w:t xml:space="preserve"> that was used for th</w:t>
-      </w:r>
-      <w:r>
-        <w:t>at</w:t>
-      </w:r>
-      <w:r>
-        <w:t xml:space="preserve"> performance—</w:t>
-      </w:r>
-      <w:r>
-        <w:t>“TVC15” and b</w:t>
-      </w:r>
-      <w:r>
-        <w:t>oth encores are missing for a total of five songs.</w:t>
-      </w:r>
-      <w:r>
-        <w:t xml:space="preserve"> Why? </w:t>
-      </w:r>
-      <w:r>
-        <w:t xml:space="preserve">Best guess is they cut </w:t>
-      </w:r>
-      <w:r>
-        <w:t>the footage</w:t>
-      </w:r>
-      <w:r>
-        <w:t xml:space="preserve"> down to fit on a standard VHS</w:t>
-      </w:r>
-      <w:r>
-        <w:t xml:space="preserve">. </w:t>
-      </w:r>
-      <w:r>
-        <w:t xml:space="preserve">The DVD version </w:t>
-      </w:r>
-      <w:r>
-        <w:t>restores no additional footage</w:t>
-      </w:r>
-      <w:r>
-        <w:t>.</w:t>
-      </w:r>
-      <w:r>
-        <w:t xml:space="preserve"> Does it exist somewhere?</w:t>
-      </w:r>
-    </w:p>
-    <w:p>
-      <w:r>
-        <w:t xml:space="preserve">In 2022, PBS </w:t>
-      </w:r>
-      <w:r>
-        <w:t>“</w:t>
-      </w:r>
-      <w:r>
-        <w:t>restored and remastered in High-Definition</w:t>
-      </w:r>
-      <w:r>
-        <w:t>” the HBO film. This version</w:t>
-      </w:r>
-      <w:r>
-        <w:t xml:space="preserve"> is (at this point in time) </w:t>
-      </w:r>
-      <w:hyperlink r:id="rId9" w:history="1">
         <w:r>
           <w:rPr>
             <w:rStyle w:val="Hyperlink"/>
@@ -434,25 +311,13 @@
         </w:r>
       </w:hyperlink>
       <w:r>
-        <w:t xml:space="preserve"> for PBS members. </w:t>
-      </w:r>
-      <w:r>
-        <w:t>Don’t be tricked by the HD photograph they use</w:t>
-      </w:r>
-      <w:r>
-        <w:t xml:space="preserve"> for the page though. That set me up for a huge disappointment when I first watched it.</w:t>
-      </w:r>
-      <w:r>
-        <w:t xml:space="preserve">  It’s the quality of a very good VHS tape</w:t>
-      </w:r>
-      <w:r>
-        <w:t>, and much better quality than the DVD release</w:t>
-      </w:r>
-      <w:r>
-        <w:t>.</w:t>
-      </w:r>
-      <w:r>
-        <w:t xml:space="preserve"> Color has been restored</w:t>
+        <w:t xml:space="preserve"> for PBS members.</w:t>
+      </w:r>
+      <w:r>
+        <w:t xml:space="preserve"> </w:t>
+      </w:r>
+      <w:r>
+        <w:t>Color has been restored</w:t>
       </w:r>
       <w:r>
         <w:t>, artifacts on the right and left edges have been removed,</w:t>
@@ -464,7 +329,21 @@
         <w:t xml:space="preserve"> </w:t>
       </w:r>
       <w:r>
-        <w:t>There’s no additional footage, but i</w:t>
+        <w:t>“TVC15” and both encores are still missing (</w:t>
+      </w:r>
+      <w:hyperlink r:id="rId9" w:history="1">
+        <w:r>
+          <w:rPr>
+            <w:rStyle w:val="Hyperlink"/>
+          </w:rPr>
+          <w:t>five songs total</w:t>
+        </w:r>
+      </w:hyperlink>
+      <w:r>
+        <w:t>)</w:t>
+      </w:r>
+      <w:r>
+        <w:t>, but i</w:t>
       </w:r>
       <w:r>
         <w:t>t’s definitely a better watching experience</w:t>
@@ -488,7 +367,6 @@
         <w:rPr>
           <w:noProof/>
         </w:rPr>
-        <w:lastRenderedPageBreak/>
         <w:drawing>
           <wp:inline distT="0" distB="0" distL="0" distR="0" wp14:anchorId="622189E9" wp14:editId="7454AA33">
             <wp:extent cx="5715000" cy="2057400"/>
@@ -556,6 +434,7 @@
         <w:rPr>
           <w:noProof/>
         </w:rPr>
+        <w:lastRenderedPageBreak/>
         <w:drawing>
           <wp:inline distT="0" distB="0" distL="0" distR="0" wp14:anchorId="1A417DB5" wp14:editId="434AC5FF">
             <wp:extent cx="5715000" cy="2057400"/>
@@ -644,63 +523,14 @@
         <w:t xml:space="preserve">. </w:t>
       </w:r>
       <w:r>
-        <w:t>Oh, and t</w:t>
-      </w:r>
-      <w:r>
-        <w:t>he “Modern Love” music video</w:t>
-      </w:r>
-      <w:r>
-        <w:t xml:space="preserve"> doesn’t really count</w:t>
-      </w:r>
-      <w:r>
-        <w:t xml:space="preserve"> either. The </w:t>
-      </w:r>
-      <w:r>
-        <w:t>audio track</w:t>
-      </w:r>
-      <w:r>
-        <w:t xml:space="preserve"> isn’t from the concert, and it was recorded </w:t>
-      </w:r>
-      <w:r>
-        <w:t>during a</w:t>
-      </w:r>
-      <w:r>
-        <w:t xml:space="preserve"> </w:t>
-      </w:r>
-      <w:hyperlink r:id="rId12" w:anchor="Music_video" w:history="1">
-        <w:r>
-          <w:rPr>
-            <w:rStyle w:val="Hyperlink"/>
-          </w:rPr>
-          <w:t>different performance</w:t>
-        </w:r>
-      </w:hyperlink>
-      <w:r>
-        <w:t xml:space="preserve"> of the tour</w:t>
-      </w:r>
-      <w:r>
-        <w:t>.</w:t>
-      </w:r>
-      <w:r>
-        <w:t xml:space="preserve"> So that brings us to audio recordings.</w:t>
-      </w:r>
-    </w:p>
-    <w:p>
-      <w:pPr>
-        <w:pStyle w:val="Heading2"/>
-      </w:pPr>
-      <w:r>
-        <w:t xml:space="preserve">Audio: Official &amp; </w:t>
-      </w:r>
-      <w:r>
-        <w:t>Independent Origin</w:t>
+        <w:t>So that brings us to audio recordings.</w:t>
       </w:r>
     </w:p>
     <w:p>
       <w:r>
         <w:t>In 2018, we finally got an </w:t>
       </w:r>
-      <w:hyperlink r:id="rId13" w:history="1">
+      <w:hyperlink r:id="rId12" w:history="1">
         <w:r>
           <w:rPr>
             <w:rStyle w:val="Hyperlink"/>
@@ -715,7 +545,13 @@
         <w:t>remastered</w:t>
       </w:r>
       <w:r>
-        <w:t xml:space="preserve"> audio from the HBO film and is</w:t>
+        <w:t xml:space="preserve"> audio from the HBO </w:t>
+      </w:r>
+      <w:r>
+        <w:t>special</w:t>
+      </w:r>
+      <w:r>
+        <w:t xml:space="preserve"> and is</w:t>
       </w:r>
       <w:r>
         <w:t xml:space="preserve"> also</w:t>
@@ -734,31 +570,7 @@
         <w:t>.</w:t>
       </w:r>
       <w:r>
-        <w:t xml:space="preserve"> There are four songs missing from </w:t>
-      </w:r>
-      <w:r>
-        <w:lastRenderedPageBreak/>
-        <w:t>the end of the concer</w:t>
-      </w:r>
-      <w:r>
-        <w:t>t</w:t>
-      </w:r>
-      <w:r>
-        <w:t xml:space="preserve"> (according to </w:t>
-      </w:r>
-      <w:hyperlink r:id="rId14" w:history="1">
-        <w:r>
-          <w:rPr>
-            <w:rStyle w:val="Hyperlink"/>
-          </w:rPr>
-          <w:t>setlist.fm</w:t>
-        </w:r>
-      </w:hyperlink>
-      <w:r>
-        <w:t>)</w:t>
-      </w:r>
-      <w:r>
-        <w:t>:</w:t>
+        <w:t xml:space="preserve"> There are four songs missing:</w:t>
       </w:r>
       <w:r>
         <w:t xml:space="preserve"> </w:t>
@@ -838,19 +650,53 @@
       <w:r>
         <w:t>.</w:t>
       </w:r>
-    </w:p>
-    <w:p>
-      <w:r>
-        <w:t xml:space="preserve">The only way to listen to the concert in its entirety is via Recordings of Independent Origin. </w:t>
-      </w:r>
-      <w:r>
-        <w:t>There's probably one for each day of the concert out there somewhere, and the quality ranges from fantastic to terrible.</w:t>
-      </w:r>
-      <w:r>
-        <w:t xml:space="preserve"> What I find so interesting about this tour is how the setlist evolves and how </w:t>
-      </w:r>
-      <w:r>
-        <w:t>some performance days focus on different sections of the band</w:t>
+      <w:r>
+        <w:t xml:space="preserve"> </w:t>
+      </w:r>
+      <w:r>
+        <w:t>The only way to listen to the concert in its entirety is via Recordings of Independent Origin</w:t>
+      </w:r>
+      <w:r>
+        <w:t xml:space="preserve"> (RoIO)</w:t>
+      </w:r>
+      <w:r>
+        <w:t xml:space="preserve">. </w:t>
+      </w:r>
+      <w:r>
+        <w:t>Serious Moonlight is a tour worth listening to</w:t>
+      </w:r>
+      <w:r>
+        <w:t>, not just because it’s Bowie, but</w:t>
+      </w:r>
+      <w:r>
+        <w:t xml:space="preserve"> </w:t>
+      </w:r>
+      <w:r>
+        <w:t>because</w:t>
+      </w:r>
+      <w:r>
+        <w:t xml:space="preserve"> the setlist</w:t>
+      </w:r>
+      <w:r>
+        <w:t xml:space="preserve"> evolves</w:t>
+      </w:r>
+      <w:r>
+        <w:t xml:space="preserve"> </w:t>
+      </w:r>
+      <w:r>
+        <w:t>and</w:t>
+      </w:r>
+      <w:r>
+        <w:t xml:space="preserve"> </w:t>
+      </w:r>
+      <w:r>
+        <w:t xml:space="preserve">the </w:t>
+      </w:r>
+      <w:r>
+        <w:t>performance</w:t>
+      </w:r>
+      <w:r>
+        <w:t xml:space="preserve"> has so much variety</w:t>
       </w:r>
       <w:r>
         <w:t>.</w:t>
@@ -870,6 +716,7 @@
         <w:rPr>
           <w:noProof/>
         </w:rPr>
+        <w:lastRenderedPageBreak/>
         <w:drawing>
           <wp:inline distT="0" distB="0" distL="0" distR="0" wp14:anchorId="3E9D7475" wp14:editId="6F2B2EDA">
             <wp:extent cx="4836521" cy="3983990"/>
@@ -888,7 +735,7 @@
                     </pic:cNvPicPr>
                   </pic:nvPicPr>
                   <pic:blipFill>
-                    <a:blip r:embed="rId15" cstate="print">
+                    <a:blip r:embed="rId13" cstate="print">
                       <a:extLst>
                         <a:ext uri="{28A0092B-C50C-407E-A947-70E740481C1C}">
                           <a14:useLocalDpi xmlns:a14="http://schemas.microsoft.com/office/drawing/2010/main" val="0"/>
@@ -932,7 +779,14 @@
           <w:sz w:val="20"/>
           <w:szCs w:val="20"/>
         </w:rPr>
-        <w:t>DESCRIBE. (Photo by Brooks Kraft. Embed from Getty Images)</w:t>
+        <w:t>Fans reaching out to Bowie</w:t>
+      </w:r>
+      <w:r>
+        <w:rPr>
+          <w:sz w:val="20"/>
+          <w:szCs w:val="20"/>
+        </w:rPr>
+        <w:t>. (Photo by Brooks Kraft. Embed from Getty Images)</w:t>
       </w:r>
     </w:p>
     <w:p>
@@ -940,7 +794,6 @@
         <w:pStyle w:val="Heading1"/>
       </w:pPr>
       <w:r>
-        <w:lastRenderedPageBreak/>
         <w:t xml:space="preserve">Setlist: </w:t>
       </w:r>
       <w:r>
@@ -1060,6 +913,7 @@
     </w:p>
     <w:p>
       <w:r>
+        <w:lastRenderedPageBreak/>
         <w:t xml:space="preserve">In comparison, the Glass Spider tour relies heavily on the album being promoted, </w:t>
       </w:r>
       <w:r>
@@ -1121,7 +975,19 @@
         <w:t>Let’s Dance</w:t>
       </w:r>
       <w:r>
-        <w:t xml:space="preserve"> isn’t even the most represented album in the tour, that honor goes to </w:t>
+        <w:t xml:space="preserve"> isn’t even the most represented album</w:t>
+      </w:r>
+      <w:r>
+        <w:t xml:space="preserve"> on</w:t>
+      </w:r>
+      <w:r>
+        <w:t xml:space="preserve"> the</w:t>
+      </w:r>
+      <w:r>
+        <w:t xml:space="preserve"> Serious Moonlight</w:t>
+      </w:r>
+      <w:r>
+        <w:t xml:space="preserve"> tour, that honor goes to </w:t>
       </w:r>
       <w:r>
         <w:rPr>
@@ -1131,7 +997,13 @@
         <w:t>Station to Station</w:t>
       </w:r>
       <w:r>
-        <w:t>. The setlists do change throughout the tour, so this only represents an overall t</w:t>
+        <w:t>. The setlists</w:t>
+      </w:r>
+      <w:r>
+        <w:t xml:space="preserve"> are not static</w:t>
+      </w:r>
+      <w:r>
+        <w:t>, so this only represents an overall t</w:t>
       </w:r>
       <w:r>
         <w:t>rend</w:t>
@@ -1145,7 +1017,7 @@
       <w:r>
         <w:t>first day of the tour (</w:t>
       </w:r>
-      <w:hyperlink r:id="rId16" w:history="1">
+      <w:hyperlink r:id="rId14" w:history="1">
         <w:r>
           <w:rPr>
             <w:rStyle w:val="Hyperlink"/>
@@ -1181,7 +1053,7 @@
       <w:r>
         <w:t xml:space="preserve"> (</w:t>
       </w:r>
-      <w:hyperlink r:id="rId17" w:history="1">
+      <w:hyperlink r:id="rId15" w:history="1">
         <w:r>
           <w:rPr>
             <w:rStyle w:val="Hyperlink"/>
@@ -1213,7 +1085,7 @@
       <w:r>
         <w:t xml:space="preserve"> (</w:t>
       </w:r>
-      <w:hyperlink r:id="rId18" w:history="1">
+      <w:hyperlink r:id="rId16" w:history="1">
         <w:r>
           <w:rPr>
             <w:rStyle w:val="Hyperlink"/>
@@ -1251,7 +1123,14 @@
         <w:t>Station to Station</w:t>
       </w:r>
       <w:r>
-        <w:t xml:space="preserve"> by one</w:t>
+        <w:t xml:space="preserve"> by </w:t>
+      </w:r>
+      <w:r>
+        <w:rPr>
+          <w:b/>
+          <w:bCs/>
+        </w:rPr>
+        <w:t>one</w:t>
       </w:r>
       <w:r>
         <w:t>.</w:t>
@@ -1262,23 +1141,7 @@
     </w:p>
     <w:p>
       <w:r>
-        <w:lastRenderedPageBreak/>
-        <w:t xml:space="preserve">Overall, the setlists had a lot of Bowie’s best hits from throughout his career. (Maybe some of his favorites too—I haven’t heard many </w:t>
-      </w:r>
-      <w:r>
-        <w:t xml:space="preserve">other </w:t>
-      </w:r>
-      <w:r>
-        <w:t xml:space="preserve">people claim that “Red Sails” is </w:t>
-      </w:r>
-      <w:r>
-        <w:t>one of their favorites</w:t>
-      </w:r>
-      <w:r>
-        <w:t>.)</w:t>
-      </w:r>
-      <w:r>
-        <w:t xml:space="preserve"> </w:t>
+        <w:t xml:space="preserve">Overall, the setlists had a lot of Bowie’s best hits from throughout his career. </w:t>
       </w:r>
       <w:r>
         <w:rPr>
@@ -1300,7 +1163,7 @@
       <w:r>
         <w:t xml:space="preserve"> commercial hit. It was released the month before the tour started, and brought in a lot of new fans. In a </w:t>
       </w:r>
-      <w:hyperlink r:id="rId19" w:history="1">
+      <w:hyperlink r:id="rId17" w:history="1">
         <w:r>
           <w:rPr>
             <w:rStyle w:val="Hyperlink"/>
@@ -1336,6 +1199,7 @@
         <w:rPr>
           <w:noProof/>
         </w:rPr>
+        <w:lastRenderedPageBreak/>
         <w:drawing>
           <wp:inline distT="0" distB="0" distL="0" distR="0" wp14:anchorId="6CA8C77E" wp14:editId="79D4FCA8">
             <wp:extent cx="3133725" cy="4743437"/>
@@ -1354,7 +1218,7 @@
                     </pic:cNvPicPr>
                   </pic:nvPicPr>
                   <pic:blipFill>
-                    <a:blip r:embed="rId20" cstate="print">
+                    <a:blip r:embed="rId18" cstate="print">
                       <a:extLst>
                         <a:ext uri="{28A0092B-C50C-407E-A947-70E740481C1C}">
                           <a14:useLocalDpi xmlns:a14="http://schemas.microsoft.com/office/drawing/2010/main" val="0"/>
@@ -1420,16 +1284,73 @@
         <w:pStyle w:val="Heading1"/>
       </w:pPr>
       <w:r>
+        <w:t>Performance: Sound and Vision</w:t>
+      </w:r>
+    </w:p>
+    <w:p>
+      <w:r>
+        <w:t>The setlist is great, but what really keeps bringing me back to Serious Moonlight is the performance</w:t>
+      </w:r>
+      <w:r>
+        <w:t xml:space="preserve">. </w:t>
+      </w:r>
+      <w:r>
+        <w:t>The visuals (set, choreography, etc.) are good, but</w:t>
+      </w:r>
+      <w:r>
+        <w:t xml:space="preserve"> if you want visual storytelling,</w:t>
+      </w:r>
+      <w:r>
+        <w:t xml:space="preserve"> Glass Spider blows Serious Moonlight out of the water.</w:t>
+      </w:r>
+      <w:r>
+        <w:t xml:space="preserve"> Serious Moonlight’s strength is in its setlist and audio performance. Now, t</w:t>
+      </w:r>
+      <w:r>
+        <w:t>aste is subjective—do you like saxophones and synthesizers? Because this concert has a strong sax section, it’s the 80s, and it’s what I love most about the sound! There is plenty of electric guitar in the mix,</w:t>
+      </w:r>
+      <w:r>
+        <w:t xml:space="preserve"> but if you were expecting Ziggy Stardust &amp; the Spiders from Mars you may be disappointed.</w:t>
+      </w:r>
+      <w:r>
+        <w:t xml:space="preserve"> </w:t>
+      </w:r>
+      <w:r>
+        <w:t>My favorite</w:t>
+      </w:r>
+      <w:r>
+        <w:t xml:space="preserve"> aspects of the </w:t>
+      </w:r>
+      <w:r>
         <w:lastRenderedPageBreak/>
-        <w:t>Performance: Sound and Vision</w:t>
-      </w:r>
-    </w:p>
-    <w:p>
-      <w:r>
-        <w:t>Along with the setlist that was meant for everyone, appeals to all fans, has something for any Bowie fan. The concert performance itself, both the audio and visuals, was excellent. One of Bowie’s best. Probably won’t appeal to everyone though. Heavy emphasis on brass section may turn off fans who favor the rock sound more.</w:t>
-      </w:r>
-      <w:r>
-        <w:t xml:space="preserve"> Funny thing about that though: depending on what day you attended (or listen to), the band will change which section gets the solos.</w:t>
+        <w:t>performance</w:t>
+      </w:r>
+      <w:r>
+        <w:t xml:space="preserve"> </w:t>
+      </w:r>
+      <w:r>
+        <w:t>are</w:t>
+      </w:r>
+      <w:r>
+        <w:t xml:space="preserve"> the occasional solo switches, Bowie</w:t>
+      </w:r>
+      <w:r>
+        <w:t xml:space="preserve">’s vocals, </w:t>
+      </w:r>
+      <w:r>
+        <w:t xml:space="preserve">the chemistry he has with his </w:t>
+      </w:r>
+      <w:r>
+        <w:t>band</w:t>
+      </w:r>
+      <w:r>
+        <w:t xml:space="preserve">, and the </w:t>
+      </w:r>
+      <w:r>
+        <w:t>audience interactions</w:t>
+      </w:r>
+      <w:r>
+        <w:t>.</w:t>
       </w:r>
     </w:p>
     <w:p>
@@ -1453,7 +1374,7 @@
                     <pic:cNvPicPr/>
                   </pic:nvPicPr>
                   <pic:blipFill>
-                    <a:blip r:embed="rId21" cstate="print">
+                    <a:blip r:embed="rId19" cstate="print">
                       <a:extLst>
                         <a:ext uri="{28A0092B-C50C-407E-A947-70E740481C1C}">
                           <a14:useLocalDpi xmlns:a14="http://schemas.microsoft.com/office/drawing/2010/main" val="0"/>
@@ -1485,7 +1406,10 @@
         <w:jc w:val="center"/>
       </w:pPr>
       <w:r>
-        <w:t>DESCRIBE. (Photo by Gie Knaeps. Embed from Getty Images.)</w:t>
+        <w:t>A group shot of Bowie and the band</w:t>
+      </w:r>
+      <w:r>
+        <w:t>. (Photo by Gie Knaeps. Embed from Getty Images.)</w:t>
       </w:r>
     </w:p>
     <w:p>
@@ -1498,100 +1422,317 @@
     </w:p>
     <w:p>
       <w:r>
+        <w:t xml:space="preserve">Serious Moonlight’s musical performance is </w:t>
+      </w:r>
+      <w:r>
+        <w:t>chaos theory incarnate. With a total of 96 performances, there was no way to perfectly replicate it every single time.</w:t>
+      </w:r>
+      <w:r>
+        <w:t xml:space="preserve"> The most noticeable differences between performances are Bowie’s vocals and the instrumental solo switches.</w:t>
+      </w:r>
+      <w:r>
+        <w:t xml:space="preserve"> </w:t>
+      </w:r>
+      <w:r>
+        <w:t>The</w:t>
+      </w:r>
+      <w:r>
+        <w:t xml:space="preserve">se </w:t>
+      </w:r>
+      <w:r>
+        <w:t>variations make it worth listening to different days of the concert.</w:t>
+      </w:r>
+      <w:r>
+        <w:t xml:space="preserve"> (EMI, Bowie’s estate—please, please officially release at least one good RoIO! I’m begging you!)</w:t>
+      </w:r>
+    </w:p>
+    <w:p>
+      <w:r>
+        <w:t>Bowie</w:t>
+      </w:r>
+      <w:r>
+        <w:t xml:space="preserve">’s vocal performance is </w:t>
+      </w:r>
+      <w:r>
+        <w:t xml:space="preserve">consistent, </w:t>
+      </w:r>
+      <w:r>
+        <w:t>strong</w:t>
+      </w:r>
+      <w:r>
+        <w:t>,</w:t>
+      </w:r>
+      <w:r>
+        <w:t xml:space="preserve"> and emotional. He</w:t>
+      </w:r>
+      <w:r>
+        <w:t xml:space="preserve"> seems to have a habit of </w:t>
+      </w:r>
+      <w:r>
+        <w:t xml:space="preserve">randomly </w:t>
+      </w:r>
+      <w:r>
+        <w:t>skipping or mixing up verses. It doesn’t hurt the performance</w:t>
+      </w:r>
+      <w:r>
+        <w:t>;</w:t>
+      </w:r>
+      <w:r>
+        <w:t xml:space="preserve"> just gives it some </w:t>
+      </w:r>
+      <w:r>
+        <w:lastRenderedPageBreak/>
+        <w:t>variety</w:t>
+      </w:r>
+      <w:r>
+        <w:t xml:space="preserve"> when it does happen</w:t>
+      </w:r>
+      <w:r>
+        <w:t>.</w:t>
+      </w:r>
+      <w:r>
+        <w:t xml:space="preserve"> </w:t>
+      </w:r>
+      <w:r>
+        <w:t>During a very energetic performance o</w:t>
+      </w:r>
+      <w:r>
+        <w:t xml:space="preserve">n July 26, 1983 (Madison Square Garden, NYC), Bowie even ad-libbed some lyrics for </w:t>
+      </w:r>
+      <w:r>
+        <w:t>“</w:t>
+      </w:r>
+      <w:r>
+        <w:t>Heroes</w:t>
+      </w:r>
+      <w:r>
+        <w:t>” (“damn it, just for one day</w:t>
+      </w:r>
+      <w:r>
+        <w:t>!</w:t>
+      </w:r>
+      <w:r>
+        <w:t>”)</w:t>
+      </w:r>
+      <w:r>
+        <w:t xml:space="preserve"> and </w:t>
+      </w:r>
+      <w:r>
+        <w:t>“</w:t>
+      </w:r>
+      <w:r>
+        <w:t>Modern Love.</w:t>
+      </w:r>
+      <w:r>
+        <w:t>”</w:t>
+      </w:r>
+      <w:r>
+        <w:t xml:space="preserve"> </w:t>
+      </w:r>
+      <w:r>
+        <w:t>Bowie</w:t>
+      </w:r>
+      <w:r>
+        <w:t xml:space="preserve"> is</w:t>
+      </w:r>
+      <w:r>
+        <w:t xml:space="preserve"> only one piece of the chaos, however.</w:t>
+      </w:r>
+    </w:p>
+    <w:p>
+      <w:r>
+        <w:t>Song solos</w:t>
+      </w:r>
+      <w:r>
+        <w:t xml:space="preserve"> are sometimes switched between Lenny Pickett (sax</w:t>
+      </w:r>
+      <w:r>
+        <w:t>) and Earl Slick (guitar)</w:t>
+      </w:r>
+      <w:r>
+        <w:t xml:space="preserve">. </w:t>
+      </w:r>
+      <w:r>
         <w:t>This is most noticeable with</w:t>
       </w:r>
       <w:r>
         <w:t xml:space="preserve"> the song</w:t>
       </w:r>
       <w:r>
-        <w:t xml:space="preserve"> “Breaking Glass.” Sometimes the </w:t>
-      </w:r>
-      <w:r>
-        <w:t>main solo is done</w:t>
-      </w:r>
-      <w:r>
-        <w:t xml:space="preserve"> just</w:t>
-      </w:r>
-      <w:r>
-        <w:t xml:space="preserve"> by Earl Slick on guitar, sometimes it’s done by Lenny Pickett on sax. </w:t>
-      </w:r>
-      <w:r>
-        <w:t xml:space="preserve">The </w:t>
-      </w:r>
-      <w:r>
-        <w:t>HBO version has the sax solo, also</w:t>
-      </w:r>
-      <w:r>
-        <w:t xml:space="preserve"> July 25</w:t>
-      </w:r>
-      <w:r>
-        <w:rPr>
-          <w:vertAlign w:val="superscript"/>
-        </w:rPr>
-        <w:t>th</w:t>
-      </w:r>
-      <w:r>
-        <w:t xml:space="preserve"> 1983 NYC, also August 14</w:t>
-      </w:r>
-      <w:r>
-        <w:rPr>
-          <w:vertAlign w:val="superscript"/>
-        </w:rPr>
-        <w:t>th</w:t>
-      </w:r>
-      <w:r>
-        <w:t xml:space="preserve"> 1983 Forum Inglewood.</w:t>
-      </w:r>
-    </w:p>
-    <w:p>
-      <w:r>
+        <w:t xml:space="preserve"> “Breaking Glass.”</w:t>
+      </w:r>
+      <w:r>
+        <w:t xml:space="preserve"> </w:t>
+      </w:r>
+      <w:r>
+        <w:t>If you watch the HBO/PBS special, you’ll be listening to</w:t>
+      </w:r>
+      <w:r>
+        <w:t xml:space="preserve"> the sax solo</w:t>
+      </w:r>
+      <w:r>
+        <w:t xml:space="preserve"> variety. Both solo versions are really good, and it makes for a nice twist compared to its album release.</w:t>
+      </w:r>
+      <w:r>
+        <w:t xml:space="preserve"> Please refer to the below table for some example performance dates.</w:t>
+      </w:r>
+    </w:p>
+    <w:tbl>
+      <w:tblPr>
+        <w:tblStyle w:val="TableGrid"/>
+        <w:tblW w:w="9454" w:type="dxa"/>
+        <w:tblLook w:val="04A0" w:firstRow="1" w:lastRow="0" w:firstColumn="1" w:lastColumn="0" w:noHBand="0" w:noVBand="1"/>
+      </w:tblPr>
+      <w:tblGrid>
+        <w:gridCol w:w="4727"/>
+        <w:gridCol w:w="4727"/>
+      </w:tblGrid>
+      <w:tr>
+        <w:trPr>
+          <w:trHeight w:val="514"/>
+        </w:trPr>
+        <w:tc>
+          <w:tcPr>
+            <w:tcW w:w="4727" w:type="dxa"/>
+          </w:tcPr>
+          <w:p>
+            <w:pPr>
+              <w:jc w:val="center"/>
+              <w:rPr>
+                <w:b/>
+                <w:bCs/>
+              </w:rPr>
+            </w:pPr>
+            <w:r>
+              <w:rPr>
+                <w:b/>
+                <w:bCs/>
+              </w:rPr>
+              <w:t>Sax Solo</w:t>
+            </w:r>
+          </w:p>
+        </w:tc>
+        <w:tc>
+          <w:tcPr>
+            <w:tcW w:w="4727" w:type="dxa"/>
+          </w:tcPr>
+          <w:p>
+            <w:pPr>
+              <w:jc w:val="center"/>
+              <w:rPr>
+                <w:b/>
+                <w:bCs/>
+              </w:rPr>
+            </w:pPr>
+            <w:r>
+              <w:rPr>
+                <w:b/>
+                <w:bCs/>
+              </w:rPr>
+              <w:t>Guitar Solo</w:t>
+            </w:r>
+          </w:p>
+        </w:tc>
+      </w:tr>
+      <w:tr>
+        <w:trPr>
+          <w:trHeight w:val="484"/>
+        </w:trPr>
+        <w:tc>
+          <w:tcPr>
+            <w:tcW w:w="4727" w:type="dxa"/>
+          </w:tcPr>
+          <w:p>
+            <w:r>
+              <w:t xml:space="preserve">July </w:t>
+            </w:r>
+            <w:r>
+              <w:t>25</w:t>
+            </w:r>
+            <w:r>
+              <w:t xml:space="preserve">, </w:t>
+            </w:r>
+            <w:r>
+              <w:t>1983 (NYC)</w:t>
+            </w:r>
+          </w:p>
+        </w:tc>
+        <w:tc>
+          <w:tcPr>
+            <w:tcW w:w="4727" w:type="dxa"/>
+          </w:tcPr>
+          <w:p>
+            <w:r>
+              <w:t xml:space="preserve">May </w:t>
+            </w:r>
+            <w:r>
+              <w:t>20</w:t>
+            </w:r>
+            <w:r>
+              <w:t xml:space="preserve">, </w:t>
+            </w:r>
+            <w:r>
+              <w:t>1983 (Frankfurt)</w:t>
+            </w:r>
+          </w:p>
+        </w:tc>
+      </w:tr>
+      <w:tr>
+        <w:trPr>
+          <w:trHeight w:val="484"/>
+        </w:trPr>
+        <w:tc>
+          <w:tcPr>
+            <w:tcW w:w="4727" w:type="dxa"/>
+          </w:tcPr>
+          <w:p>
+            <w:r>
+              <w:t xml:space="preserve">August </w:t>
+            </w:r>
+            <w:r>
+              <w:t>14</w:t>
+            </w:r>
+            <w:r>
+              <w:t xml:space="preserve">, </w:t>
+            </w:r>
+            <w:r>
+              <w:t>1983 (Forum Inglewood)</w:t>
+            </w:r>
+          </w:p>
+        </w:tc>
+        <w:tc>
+          <w:tcPr>
+            <w:tcW w:w="4727" w:type="dxa"/>
+          </w:tcPr>
+          <w:p>
+            <w:r>
+              <w:t xml:space="preserve">July </w:t>
+            </w:r>
+            <w:r>
+              <w:t>13</w:t>
+            </w:r>
+            <w:r>
+              <w:t xml:space="preserve">, </w:t>
+            </w:r>
+            <w:r>
+              <w:t>1983 (Montreal Forum)</w:t>
+            </w:r>
+          </w:p>
+        </w:tc>
+      </w:tr>
+    </w:tbl>
+    <w:p/>
+    <w:p>
+      <w:r>
+        <w:t xml:space="preserve">I don’t know why they decided to switch the solos up every now and again. But it really enhances the aural experience and I greatly appreciate it. </w:t>
+      </w:r>
+    </w:p>
+    <w:p>
+      <w:r>
+        <w:rPr>
+          <w:noProof/>
+        </w:rPr>
         <w:lastRenderedPageBreak/>
-        <w:t>Guitar solo: May 20</w:t>
-      </w:r>
-      <w:r>
-        <w:rPr>
-          <w:vertAlign w:val="superscript"/>
-        </w:rPr>
-        <w:t>th</w:t>
-      </w:r>
-      <w:r>
-        <w:t xml:space="preserve"> 1983 Frankfurt, </w:t>
-      </w:r>
-      <w:r>
-        <w:t>July 13</w:t>
-      </w:r>
-      <w:r>
-        <w:rPr>
-          <w:vertAlign w:val="superscript"/>
-        </w:rPr>
-        <w:t>th</w:t>
-      </w:r>
-      <w:r>
-        <w:rPr>
-          <w:vertAlign w:val="superscript"/>
-        </w:rPr>
-        <w:t xml:space="preserve"> </w:t>
-      </w:r>
-      <w:r>
-        <w:t>1983 Montreal Forum.</w:t>
-      </w:r>
-    </w:p>
-    <w:p>
-      <w:r>
-        <w:t>Differences in sound on different days. Sax/brass focus vs. guitar focus.</w:t>
-      </w:r>
-      <w:r>
-        <w:t xml:space="preserve"> Different vocal performance, Bowie forgetting lyrics or switching them.</w:t>
-      </w:r>
-      <w:r>
-        <w:t xml:space="preserve"> Mention day where he changes Heroes lyrics?</w:t>
-      </w:r>
-    </w:p>
-    <w:p>
-      <w:r>
-        <w:rPr>
-          <w:noProof/>
-        </w:rPr>
         <w:drawing>
           <wp:inline distT="0" distB="0" distL="0" distR="0" wp14:anchorId="60E69A37" wp14:editId="4D2A17D5">
             <wp:extent cx="5943600" cy="3981450"/>
@@ -1610,7 +1751,7 @@
                     </pic:cNvPicPr>
                   </pic:nvPicPr>
                   <pic:blipFill>
-                    <a:blip r:embed="rId22" cstate="print">
+                    <a:blip r:embed="rId20" cstate="print">
                       <a:extLst>
                         <a:ext uri="{28A0092B-C50C-407E-A947-70E740481C1C}">
                           <a14:useLocalDpi xmlns:a14="http://schemas.microsoft.com/office/drawing/2010/main" val="0"/>
@@ -1655,7 +1796,28 @@
           <w:sz w:val="20"/>
           <w:szCs w:val="20"/>
         </w:rPr>
-        <w:t>DESCRIBE. (Photo by Armando Gallo. Embed from Getty Images)</w:t>
+        <w:t>Carmine Rojas (left), David Bowie (center),</w:t>
+      </w:r>
+      <w:r>
+        <w:rPr>
+          <w:sz w:val="20"/>
+          <w:szCs w:val="20"/>
+        </w:rPr>
+        <w:t xml:space="preserve"> and</w:t>
+      </w:r>
+      <w:r>
+        <w:rPr>
+          <w:sz w:val="20"/>
+          <w:szCs w:val="20"/>
+        </w:rPr>
+        <w:t xml:space="preserve"> Carlos Alomar (right)</w:t>
+      </w:r>
+      <w:r>
+        <w:rPr>
+          <w:sz w:val="20"/>
+          <w:szCs w:val="20"/>
+        </w:rPr>
+        <w:t>. (Photo by Armando Gallo. Embed from Getty Images)</w:t>
       </w:r>
     </w:p>
     <w:p>
@@ -1671,63 +1833,20 @@
       <w:r>
         <w:t>Band</w:t>
       </w:r>
-      <w:r>
-        <w:t>: Chemistry, Charisma</w:t>
-      </w:r>
-    </w:p>
-    <w:p>
-      <w:r>
-        <w:t xml:space="preserve"> </w:t>
-      </w:r>
-      <w:r>
-        <w:t>Lorem.</w:t>
-      </w:r>
-      <w:r>
-        <w:t xml:space="preserve"> Emotional vocals. Incredible energy in the performance. Charismatic Bowie. Really good chemistry between all the band members.</w:t>
-      </w:r>
-      <w:r>
-        <w:t xml:space="preserve"> They’re having so much fun. Normal guy Bowie can mess up too—has a habit of mixing up or forgetting lyrics.</w:t>
-      </w:r>
-      <w:r>
-        <w:t xml:space="preserve"> Not perfect, not unreachable</w:t>
-      </w:r>
-      <w:r>
-        <w:t>, relatable</w:t>
-      </w:r>
-      <w:r>
-        <w:t>.</w:t>
-      </w:r>
-      <w:r>
-        <w:t xml:space="preserve"> Gigglefit band intro.</w:t>
-      </w:r>
-      <w:r>
-        <w:t xml:space="preserve"> </w:t>
-      </w:r>
-    </w:p>
-    <w:p>
-      <w:r>
-        <w:t>What a guy.</w:t>
-      </w:r>
-    </w:p>
-    <w:p>
-      <w:pPr>
-        <w:rPr>
-          <w:color w:val="F7B615" w:themeColor="hyperlink"/>
-          <w:u w:val="single"/>
-        </w:rPr>
-      </w:pPr>
-      <w:r>
-        <w:lastRenderedPageBreak/>
-        <w:t xml:space="preserve">Mention stevie ray, link to </w:t>
-      </w:r>
-      <w:hyperlink r:id="rId23" w:history="1">
-        <w:r>
-          <w:rPr>
-            <w:rStyle w:val="Hyperlink"/>
-          </w:rPr>
-          <w:t>https://www.rollingstone.com/music/music-features/stevie-ray-vaughan-biography-texas-flood-excerpt-863263/</w:t>
-        </w:r>
-      </w:hyperlink>
+    </w:p>
+    <w:p>
+      <w:r>
+        <w:t xml:space="preserve">One of Bowie’s most common nicknames was “the chameleon.” He’s always reinventing himself or changing personas, somehow ahead of the trends, but never blending in with the crowd. </w:t>
+      </w:r>
+      <w:r>
+        <w:t xml:space="preserve">During the Serious Moonlight tour, he seems to temporarily shed this ephemeral quality—he is instead charismatic, relatable, and approachable. He is up on stage having the time of his life, and so is the rest of the band. </w:t>
+      </w:r>
+      <w:r>
+        <w:t>Whether you’re watching the HBO/PBS special or listening to the CD, you can tell t</w:t>
+      </w:r>
+      <w:r>
+        <w:t>hey all have great chemistry together.</w:t>
+      </w:r>
     </w:p>
     <w:p>
       <w:pPr>
@@ -1738,6 +1857,7 @@
         <w:rPr>
           <w:noProof/>
         </w:rPr>
+        <w:lastRenderedPageBreak/>
         <w:drawing>
           <wp:inline distT="0" distB="0" distL="0" distR="0" wp14:anchorId="6C4BB314" wp14:editId="2F774595">
             <wp:extent cx="3373042" cy="5067300"/>
@@ -1756,7 +1876,7 @@
                     </pic:cNvPicPr>
                   </pic:nvPicPr>
                   <pic:blipFill>
-                    <a:blip r:embed="rId24" cstate="print">
+                    <a:blip r:embed="rId21" cstate="print">
                       <a:extLst>
                         <a:ext uri="{28A0092B-C50C-407E-A947-70E740481C1C}">
                           <a14:useLocalDpi xmlns:a14="http://schemas.microsoft.com/office/drawing/2010/main" val="0"/>
@@ -1801,7 +1921,28 @@
           <w:sz w:val="20"/>
           <w:szCs w:val="20"/>
         </w:rPr>
-        <w:t>DESCRIBE. (Photo by Dave Hogan. Embed from Getty Images)</w:t>
+        <w:t>Bowie holding a</w:t>
+      </w:r>
+      <w:r>
+        <w:rPr>
+          <w:sz w:val="20"/>
+          <w:szCs w:val="20"/>
+        </w:rPr>
+        <w:t xml:space="preserve"> signed</w:t>
+      </w:r>
+      <w:r>
+        <w:rPr>
+          <w:sz w:val="20"/>
+          <w:szCs w:val="20"/>
+        </w:rPr>
+        <w:t xml:space="preserve"> inflatable leg that was thrown onto the stage.</w:t>
+      </w:r>
+      <w:r>
+        <w:rPr>
+          <w:sz w:val="20"/>
+          <w:szCs w:val="20"/>
+        </w:rPr>
+        <w:t xml:space="preserve"> (Photo by Dave Hogan. Embed from Getty Images)</w:t>
       </w:r>
     </w:p>
     <w:p>
@@ -1809,12 +1950,276 @@
         <w:pStyle w:val="Heading3"/>
       </w:pPr>
       <w:r>
-        <w:t>Crowd Interactions</w:t>
-      </w:r>
-    </w:p>
-    <w:p>
-      <w:r>
-        <w:t xml:space="preserve">Describe some crowd interactions. A girl getting up on stage and breaking his acoustic guitar (07-20-1983: Philadelphia). The inflatable leg from 6-30. </w:t>
+        <w:t>Memorable Moments</w:t>
+      </w:r>
+    </w:p>
+    <w:p>
+      <w:r>
+        <w:t xml:space="preserve">Unfortunately, </w:t>
+      </w:r>
+      <w:r>
+        <w:t>one can only experience these moments through</w:t>
+      </w:r>
+      <w:r>
+        <w:t xml:space="preserve"> RoIO</w:t>
+      </w:r>
+      <w:r>
+        <w:t>, through photos, or anecdotes from people who attended</w:t>
+      </w:r>
+      <w:r>
+        <w:t xml:space="preserve">. </w:t>
+      </w:r>
+      <w:r>
+        <w:t>I’ve provided dates and concert locations but won’t link to my sources. Anyways,</w:t>
+      </w:r>
+      <w:r>
+        <w:t xml:space="preserve"> here are some </w:t>
+      </w:r>
+      <w:r>
+        <w:t>interesting</w:t>
+      </w:r>
+      <w:r>
+        <w:t xml:space="preserve"> moments I wish we could enjoy through official means:</w:t>
+      </w:r>
+    </w:p>
+    <w:p>
+      <w:pPr>
+        <w:pStyle w:val="ListParagraph"/>
+        <w:numPr>
+          <w:ilvl w:val="0"/>
+          <w:numId w:val="1"/>
+        </w:numPr>
+      </w:pPr>
+      <w:r>
+        <w:rPr>
+          <w:b/>
+          <w:bCs/>
+        </w:rPr>
+        <w:t>The Inflatable Leg (June 30, 1983 – Hammersmith Odeon)</w:t>
+      </w:r>
+      <w:r>
+        <w:rPr>
+          <w:b/>
+          <w:bCs/>
+        </w:rPr>
+        <w:t>:</w:t>
+      </w:r>
+      <w:r>
+        <w:t xml:space="preserve"> </w:t>
+      </w:r>
+      <w:r>
+        <w:t>S</w:t>
+      </w:r>
+      <w:r>
+        <w:t xml:space="preserve">omeone in the </w:t>
+      </w:r>
+      <w:r>
+        <w:t>audience</w:t>
+      </w:r>
+      <w:r>
+        <w:t xml:space="preserve"> threw an inflatable leg onto the stage. If you look at the above picture, you can see some </w:t>
+      </w:r>
+      <w:r>
+        <w:lastRenderedPageBreak/>
+        <w:t xml:space="preserve">signatures from fans and a good luck message (you might have to zoom in). </w:t>
+      </w:r>
+      <w:r>
+        <w:t>Apparently, Bowie used it as a mock guitar and saxophone during the concert.</w:t>
+      </w:r>
+    </w:p>
+    <w:p>
+      <w:pPr>
+        <w:pStyle w:val="ListParagraph"/>
+        <w:numPr>
+          <w:ilvl w:val="0"/>
+          <w:numId w:val="1"/>
+        </w:numPr>
+      </w:pPr>
+      <w:r>
+        <w:rPr>
+          <w:b/>
+          <w:bCs/>
+        </w:rPr>
+        <w:t>Hysterical Fan Breaks Bowie’s Acoustic Guitar</w:t>
+      </w:r>
+      <w:r>
+        <w:t xml:space="preserve"> </w:t>
+      </w:r>
+      <w:r>
+        <w:rPr>
+          <w:b/>
+          <w:bCs/>
+        </w:rPr>
+        <w:t>(</w:t>
+      </w:r>
+      <w:r>
+        <w:rPr>
+          <w:b/>
+          <w:bCs/>
+        </w:rPr>
+        <w:t xml:space="preserve">July </w:t>
+      </w:r>
+      <w:r>
+        <w:rPr>
+          <w:b/>
+          <w:bCs/>
+        </w:rPr>
+        <w:t>2</w:t>
+      </w:r>
+      <w:r>
+        <w:rPr>
+          <w:b/>
+          <w:bCs/>
+        </w:rPr>
+        <w:t>0, 1983 - Philadelphia</w:t>
+      </w:r>
+      <w:r>
+        <w:rPr>
+          <w:b/>
+          <w:bCs/>
+        </w:rPr>
+        <w:t>)</w:t>
+      </w:r>
+      <w:r>
+        <w:rPr>
+          <w:b/>
+          <w:bCs/>
+        </w:rPr>
+        <w:t>:</w:t>
+      </w:r>
+      <w:r>
+        <w:t xml:space="preserve"> </w:t>
+      </w:r>
+      <w:r>
+        <w:t>A female fan rushed the stage after “Space Oddity” trying to reach Bowie. She ended up putting her fist through his acoustic guitar! Bowie exclaims</w:t>
+      </w:r>
+      <w:r>
+        <w:t>,</w:t>
+      </w:r>
+      <w:r>
+        <w:t xml:space="preserve"> “</w:t>
+      </w:r>
+      <w:r>
+        <w:t xml:space="preserve">Look at what you’ve done to my guitar!” The audience starts booing. At this point, I think Bowie decided it was best to play the incident down to bring the mood back up. He </w:t>
+      </w:r>
+      <w:r>
+        <w:t>makes a joke out of it and says</w:t>
+      </w:r>
+      <w:r>
+        <w:t>, “I apologize for my mother, she’s always doing that. Broke my guitar</w:t>
+      </w:r>
+      <w:r>
+        <w:t>,</w:t>
+      </w:r>
+      <w:r>
+        <w:t xml:space="preserve"> man!” After a pause he says, “I don’t care.” Another pause as the audience cheers and</w:t>
+      </w:r>
+      <w:r>
+        <w:t xml:space="preserve"> sounding disappointed he says</w:t>
+      </w:r>
+      <w:r>
+        <w:t>, “I’d like to introduce you to my band, anyways.”</w:t>
+      </w:r>
+    </w:p>
+    <w:p>
+      <w:pPr>
+        <w:pStyle w:val="ListParagraph"/>
+        <w:numPr>
+          <w:ilvl w:val="0"/>
+          <w:numId w:val="1"/>
+        </w:numPr>
+      </w:pPr>
+      <w:r>
+        <w:rPr>
+          <w:b/>
+          <w:bCs/>
+        </w:rPr>
+        <w:t xml:space="preserve">The </w:t>
+      </w:r>
+      <w:r>
+        <w:rPr>
+          <w:b/>
+          <w:bCs/>
+        </w:rPr>
+        <w:t>“</w:t>
+      </w:r>
+      <w:r>
+        <w:rPr>
+          <w:b/>
+          <w:bCs/>
+        </w:rPr>
+        <w:t>Gigglefit</w:t>
+      </w:r>
+      <w:r>
+        <w:rPr>
+          <w:b/>
+          <w:bCs/>
+        </w:rPr>
+        <w:t>”</w:t>
+      </w:r>
+      <w:r>
+        <w:rPr>
+          <w:b/>
+          <w:bCs/>
+        </w:rPr>
+        <w:t xml:space="preserve"> </w:t>
+      </w:r>
+      <w:r>
+        <w:rPr>
+          <w:b/>
+          <w:bCs/>
+        </w:rPr>
+        <w:t>During B</w:t>
+      </w:r>
+      <w:r>
+        <w:rPr>
+          <w:b/>
+          <w:bCs/>
+        </w:rPr>
+        <w:t xml:space="preserve">and </w:t>
+      </w:r>
+      <w:r>
+        <w:rPr>
+          <w:b/>
+          <w:bCs/>
+        </w:rPr>
+        <w:t>I</w:t>
+      </w:r>
+      <w:r>
+        <w:rPr>
+          <w:b/>
+          <w:bCs/>
+        </w:rPr>
+        <w:t>ntro</w:t>
+      </w:r>
+      <w:r>
+        <w:rPr>
+          <w:b/>
+          <w:bCs/>
+        </w:rPr>
+        <w:t>duction</w:t>
+      </w:r>
+      <w:r>
+        <w:rPr>
+          <w:b/>
+          <w:bCs/>
+        </w:rPr>
+        <w:t xml:space="preserve"> (June 24, 1983 – Offenbach):</w:t>
+      </w:r>
+      <w:r>
+        <w:t xml:space="preserve"> As Bowie is introducing Carlos, he almost calls him “Carmine” instead</w:t>
+      </w:r>
+      <w:r>
+        <w:t>. He is</w:t>
+      </w:r>
+      <w:r>
+        <w:t xml:space="preserve"> laughing so hard that he is unable to continue</w:t>
+      </w:r>
+      <w:r>
+        <w:t xml:space="preserve">. </w:t>
+      </w:r>
+      <w:r>
+        <w:t>Carlos has to give the rest of introductions in his stead. David comes back and says, “And I think I’m David Bowie.”</w:t>
       </w:r>
     </w:p>
     <w:p>
@@ -1829,53 +2234,158 @@
         <w:pStyle w:val="Heading1"/>
       </w:pPr>
       <w:r>
+        <w:t>Conclusion</w:t>
+      </w:r>
+    </w:p>
+    <w:p>
+      <w:r>
+        <w:t>Serious Moonlight is an amazing tour, and personally my favorite</w:t>
+      </w:r>
+      <w:r>
+        <w:t xml:space="preserve"> Bowie</w:t>
+      </w:r>
+      <w:r>
+        <w:t xml:space="preserve"> </w:t>
+      </w:r>
+      <w:r>
+        <w:t>“</w:t>
+      </w:r>
+      <w:r>
+        <w:t>time machine.</w:t>
+      </w:r>
+      <w:r>
+        <w:t>”</w:t>
+      </w:r>
+      <w:r>
+        <w:t xml:space="preserve"> </w:t>
+      </w:r>
+      <w:r>
+        <w:t xml:space="preserve">I think sometime after Bowie’s </w:t>
+      </w:r>
+      <w:r>
+        <w:t>passing,</w:t>
+      </w:r>
+      <w:r>
+        <w:t xml:space="preserve"> I realized the finality of it all.</w:t>
+      </w:r>
+      <w:r>
+        <w:t xml:space="preserve"> </w:t>
+      </w:r>
+      <w:r>
+        <w:t>That there was no more time with him</w:t>
+      </w:r>
+      <w:r>
+        <w:t>. I’ve never met him, let alone shared the</w:t>
+      </w:r>
+      <w:r>
+        <w:t xml:space="preserve"> same space with him</w:t>
+      </w:r>
+      <w:r>
+        <w:t>,</w:t>
+      </w:r>
+      <w:r>
+        <w:t xml:space="preserve"> but</w:t>
+      </w:r>
+      <w:r>
+        <w:t xml:space="preserve"> </w:t>
+      </w:r>
+      <w:r>
+        <w:t>that realization</w:t>
+      </w:r>
+      <w:r>
+        <w:t xml:space="preserve"> still really hurt</w:t>
+      </w:r>
+      <w:r>
+        <w:t>.</w:t>
+      </w:r>
+      <w:r>
+        <w:t xml:space="preserve"> </w:t>
+      </w:r>
+      <w:r>
+        <w:t xml:space="preserve">The fact that I can experience previous concerts, through either audio or video, is very special to me. </w:t>
+      </w:r>
+      <w:r>
+        <w:t xml:space="preserve">Every day, every performance, there’s a different experience. Serious Moonlight in particular was Bowie sharing his best songs (of the time) with us. </w:t>
+      </w:r>
+      <w:r>
+        <w:t>And those songs share his feelings, his experiences, and even the fictional stories he want</w:t>
+      </w:r>
+      <w:r>
+        <w:t>ed</w:t>
+      </w:r>
+      <w:r>
+        <w:t xml:space="preserve"> to tell. There’s a bit of him in each song. </w:t>
+      </w:r>
+      <w:r>
+        <w:t>S</w:t>
+      </w:r>
+      <w:r>
+        <w:t xml:space="preserve">mall moments throughout the </w:t>
+      </w:r>
+      <w:r>
+        <w:t>tour</w:t>
+      </w:r>
+      <w:r>
+        <w:t xml:space="preserve"> reveal another side to Bowie</w:t>
+      </w:r>
+      <w:r>
+        <w:t>—</w:t>
+      </w:r>
+      <w:r>
+        <w:t>it wasn’t Ziggy</w:t>
+      </w:r>
+      <w:r>
+        <w:t xml:space="preserve"> </w:t>
+      </w:r>
+      <w:r>
         <w:lastRenderedPageBreak/>
-        <w:t>Conclusion</w:t>
-      </w:r>
-    </w:p>
-    <w:p>
-      <w:r>
-        <w:t xml:space="preserve">Every day, every performance, there’s a different experience. More time to spend with Bowie and the band. Bowie’s passing makes these Recordings of Independent Origin more special. Serious Moonlight in particular was Bowie sharing his best songs (of the time) with us. </w:t>
-      </w:r>
-      <w:r>
-        <w:t xml:space="preserve">And those songs share his feelings, his experiences, and even the fictional stories he wants to tell. There’s a bit of him in each song. A lot of these small moments throughout the concert really reveal another side to Bowie, it wasn’t Ziggy or Aladdin Sane or Halloween Jack or the Thin White Duke. It was just him. He was a highly charismatic, humorous, and endearing person, especially once you experience these human-making </w:t>
-      </w:r>
-      <w:r>
-        <w:t xml:space="preserve">(humanizing) </w:t>
-      </w:r>
-      <w:r>
-        <w:t xml:space="preserve">moments. Down to earth. Bring him down to earth from the Ziggy Stardust persona. The Serious Moonlight tour reveals Bowie as just another </w:t>
-      </w:r>
-      <w:r>
-        <w:t>human, very easy to connect with, the man behind the superstar. He was just being himself, made himself vulnerable?</w:t>
-      </w:r>
-      <w:r>
-        <w:t xml:space="preserve"> Best opportunity to spend time with Bowie.</w:t>
+        <w:t>Stardust</w:t>
+      </w:r>
+      <w:r>
+        <w:t xml:space="preserve"> or Aladdin Sane or Halloween Jack or the Thin White Duke. It was just </w:t>
+      </w:r>
+      <w:r>
+        <w:t>David</w:t>
+      </w:r>
+      <w:r>
+        <w:t>.</w:t>
       </w:r>
       <w:r>
         <w:t xml:space="preserve"> A</w:t>
       </w:r>
       <w:r>
+        <w:t xml:space="preserve"> highly charismatic, humorous, and endearing person. </w:t>
+      </w:r>
+      <w:r>
+        <w:t xml:space="preserve">As fans, there’s something that draws us to David Bowie. There is a sense of familiarity; it is so easy to connect and relate to him and his music. </w:t>
+      </w:r>
+      <w:r>
+        <w:t xml:space="preserve">The Serious Moonlight tour </w:t>
+      </w:r>
+      <w:r>
+        <w:t xml:space="preserve">provides </w:t>
+      </w:r>
+      <w:r>
+        <w:t>a</w:t>
+      </w:r>
+      <w:r>
         <w:t>n unreal</w:t>
       </w:r>
       <w:r>
-        <w:t xml:space="preserve"> connection.</w:t>
-      </w:r>
-      <w:r>
-        <w:t xml:space="preserve"> Breaks free from a character persona, </w:t>
-      </w:r>
-      <w:r>
-        <w:t>is just himself.</w:t>
-      </w:r>
-      <w:r>
-        <w:t xml:space="preserve"> Bring it together with the chameleon momentarily revealing itself</w:t>
-      </w:r>
-      <w:r>
-        <w:t>, or finally doing so—he’s also a dork in Blue Jean</w:t>
+        <w:t xml:space="preserve"> connection</w:t>
+      </w:r>
+      <w:r>
+        <w:t xml:space="preserve"> to David Bowie, whether you watch it or listen to it</w:t>
       </w:r>
       <w:r>
         <w:t>.</w:t>
       </w:r>
+      <w:r>
+        <w:t xml:space="preserve"> And I still haven’t had the heart to listen to Blackstar.</w:t>
+      </w:r>
+      <w:r>
+        <w:t xml:space="preserve"> </w:t>
+      </w:r>
     </w:p>
     <w:p>
       <w:pPr>
@@ -1908,16 +2418,59 @@
         <w:t>guitar</w:t>
       </w:r>
       <w:r>
+        <w:t xml:space="preserve">) </w:t>
+      </w:r>
+    </w:p>
+    <w:p>
+      <w:r>
+        <w:t>Carlos Alomar</w:t>
+      </w:r>
+      <w:r>
+        <w:t xml:space="preserve"> (</w:t>
+      </w:r>
+      <w:r>
+        <w:t>guitar</w:t>
+      </w:r>
+      <w:r>
+        <w:t>)</w:t>
+      </w:r>
+      <w:r>
+        <w:t xml:space="preserve"> | </w:t>
+      </w:r>
+      <w:r>
+        <w:t xml:space="preserve">Carmine Rojas </w:t>
+      </w:r>
+      <w:r>
+        <w:t>(</w:t>
+      </w:r>
+      <w:r>
+        <w:t>bass guitar</w:t>
+      </w:r>
+      <w:r>
+        <w:t xml:space="preserve">) </w:t>
+      </w:r>
+    </w:p>
+    <w:p>
+      <w:r>
+        <w:t xml:space="preserve">Tony Thompson </w:t>
+      </w:r>
+      <w:r>
+        <w:t>(</w:t>
+      </w:r>
+      <w:r>
+        <w:t>drums, percussion</w:t>
+      </w:r>
+      <w:r>
         <w:t xml:space="preserve">) | </w:t>
       </w:r>
       <w:r>
-        <w:t>Carlos Alomar</w:t>
-      </w:r>
-      <w:r>
-        <w:t xml:space="preserve"> (</w:t>
-      </w:r>
-      <w:r>
-        <w:t>guitar</w:t>
+        <w:t xml:space="preserve">Dave Lebolt </w:t>
+      </w:r>
+      <w:r>
+        <w:t>(</w:t>
+      </w:r>
+      <w:r>
+        <w:t>keyboards, synthesizers</w:t>
       </w:r>
       <w:r>
         <w:t>)</w:t>
@@ -1925,72 +2478,37 @@
     </w:p>
     <w:p>
       <w:r>
-        <w:t xml:space="preserve">Carmine Rojas </w:t>
+        <w:t xml:space="preserve">Lenny Pickett (saxophones, woodwinds) | </w:t>
+      </w:r>
+      <w:r>
+        <w:t xml:space="preserve">Steve Elson </w:t>
       </w:r>
       <w:r>
         <w:t>(</w:t>
       </w:r>
       <w:r>
-        <w:t>bass guitar</w:t>
-      </w:r>
-      <w:r>
-        <w:t xml:space="preserve">) | </w:t>
-      </w:r>
-      <w:r>
-        <w:t xml:space="preserve">Tony Thompson </w:t>
+        <w:t>saxophones</w:t>
+      </w:r>
+      <w:r>
+        <w:t xml:space="preserve">) </w:t>
+      </w:r>
+    </w:p>
+    <w:p>
+      <w:r>
+        <w:t xml:space="preserve">Stan Harrison </w:t>
       </w:r>
       <w:r>
         <w:t>(</w:t>
       </w:r>
       <w:r>
-        <w:t>drums, percussion</w:t>
-      </w:r>
-      <w:r>
-        <w:t xml:space="preserve">) | </w:t>
-      </w:r>
-      <w:r>
-        <w:t xml:space="preserve">Dave Lebolt </w:t>
-      </w:r>
-      <w:r>
-        <w:t>(</w:t>
-      </w:r>
-      <w:r>
-        <w:t>keyboards, synthesizers</w:t>
+        <w:t>saxophones, woodwinds</w:t>
       </w:r>
       <w:r>
         <w:t>)</w:t>
       </w:r>
-    </w:p>
-    <w:p>
-      <w:r>
-        <w:t xml:space="preserve">Lenny Pickett (saxophones, woodwinds) | </w:t>
-      </w:r>
-      <w:r>
-        <w:t xml:space="preserve">Steve Elson </w:t>
-      </w:r>
-      <w:r>
-        <w:t>(</w:t>
-      </w:r>
-      <w:r>
-        <w:t>saxophones</w:t>
-      </w:r>
-      <w:r>
-        <w:t xml:space="preserve">) | </w:t>
-      </w:r>
-      <w:r>
-        <w:t xml:space="preserve">Stan Harrison </w:t>
-      </w:r>
-      <w:r>
-        <w:t>(</w:t>
-      </w:r>
-      <w:r>
-        <w:t>saxophones, woodwinds</w:t>
-      </w:r>
-      <w:r>
-        <w:t>)</w:t>
-      </w:r>
-    </w:p>
-    <w:p>
+      <w:r>
+        <w:t xml:space="preserve"> | </w:t>
+      </w:r>
       <w:r>
         <w:t>George</w:t>
       </w:r>
@@ -2018,6 +2536,100 @@
     </w:sectPr>
   </w:body>
 </w:document>
+</file>
+
+<file path=word/numbering.xml><?xml version="1.0" encoding="utf-8"?>
+<w:numbering xmlns:wpc="http://schemas.microsoft.com/office/word/2010/wordprocessingCanvas" xmlns:cx="http://schemas.microsoft.com/office/drawing/2014/chartex" xmlns:cx1="http://schemas.microsoft.com/office/drawing/2015/9/8/chartex" xmlns:cx2="http://schemas.microsoft.com/office/drawing/2015/10/21/chartex" xmlns:cx3="http://schemas.microsoft.com/office/drawing/2016/5/9/chartex" xmlns:cx4="http://schemas.microsoft.com/office/drawing/2016/5/10/chartex" xmlns:cx5="http://schemas.microsoft.com/office/drawing/2016/5/11/chartex" xmlns:cx6="http://schemas.microsoft.com/office/drawing/2016/5/12/chartex" xmlns:cx7="http://schemas.microsoft.com/office/drawing/2016/5/13/chartex" xmlns:cx8="http://schemas.microsoft.com/office/drawing/2016/5/14/chartex" xmlns:mc="http://schemas.openxmlformats.org/markup-compatibility/2006" xmlns:aink="http://schemas.microsoft.com/office/drawing/2016/ink" xmlns:am3d="http://schemas.microsoft.com/office/drawing/2017/model3d" xmlns:o="urn:schemas-microsoft-com:office:office" xmlns:oel="http://schemas.microsoft.com/office/2019/extlst" xmlns:r="http://schemas.openxmlformats.org/officeDocument/2006/relationships" xmlns:m="http://schemas.openxmlformats.org/officeDocument/2006/math" xmlns:v="urn:schemas-microsoft-com:vml" xmlns:wp14="http://schemas.microsoft.com/office/word/2010/wordprocessingDrawing" xmlns:wp="http://schemas.openxmlformats.org/drawingml/2006/wordprocessingDrawing" xmlns:w10="urn:schemas-microsoft-com:office:word" xmlns:w="http://schemas.openxmlformats.org/wordprocessingml/2006/main" xmlns:w14="http://schemas.microsoft.com/office/word/2010/wordml" xmlns:w15="http://schemas.microsoft.com/office/word/2012/wordml" xmlns:w16cex="http://schemas.microsoft.com/office/word/2018/wordml/cex" xmlns:w16cid="http://schemas.microsoft.com/office/word/2016/wordml/cid" xmlns:w16="http://schemas.microsoft.com/office/word/2018/wordml" xmlns:w16sdtdh="http://schemas.microsoft.com/office/word/2020/wordml/sdtdatahash" xmlns:w16se="http://schemas.microsoft.com/office/word/2015/wordml/symex" xmlns:wpg="http://schemas.microsoft.com/office/word/2010/wordprocessingGroup" xmlns:wpi="http://schemas.microsoft.com/office/word/2010/wordprocessingInk" xmlns:wne="http://schemas.microsoft.com/office/word/2006/wordml" xmlns:wps="http://schemas.microsoft.com/office/word/2010/wordprocessingShape" mc:Ignorable="w14 w15 w16se w16cid w16 w16cex w16sdtdh wp14">
+  <w:abstractNum w:abstractNumId="0" w15:restartNumberingAfterBreak="0">
+    <w:nsid w:val="60DD4987"/>
+    <w:multiLevelType w:val="hybridMultilevel"/>
+    <w:tmpl w:val="E804653E"/>
+    <w:lvl w:ilvl="0" w:tplc="0409000F">
+      <w:start w:val="1"/>
+      <w:numFmt w:val="decimal"/>
+      <w:lvlText w:val="%1."/>
+      <w:lvlJc w:val="left"/>
+      <w:pPr>
+        <w:ind w:left="720" w:hanging="360"/>
+      </w:pPr>
+    </w:lvl>
+    <w:lvl w:ilvl="1" w:tplc="04090019" w:tentative="1">
+      <w:start w:val="1"/>
+      <w:numFmt w:val="lowerLetter"/>
+      <w:lvlText w:val="%2."/>
+      <w:lvlJc w:val="left"/>
+      <w:pPr>
+        <w:ind w:left="1440" w:hanging="360"/>
+      </w:pPr>
+    </w:lvl>
+    <w:lvl w:ilvl="2" w:tplc="0409001B" w:tentative="1">
+      <w:start w:val="1"/>
+      <w:numFmt w:val="lowerRoman"/>
+      <w:lvlText w:val="%3."/>
+      <w:lvlJc w:val="right"/>
+      <w:pPr>
+        <w:ind w:left="2160" w:hanging="180"/>
+      </w:pPr>
+    </w:lvl>
+    <w:lvl w:ilvl="3" w:tplc="0409000F" w:tentative="1">
+      <w:start w:val="1"/>
+      <w:numFmt w:val="decimal"/>
+      <w:lvlText w:val="%4."/>
+      <w:lvlJc w:val="left"/>
+      <w:pPr>
+        <w:ind w:left="2880" w:hanging="360"/>
+      </w:pPr>
+    </w:lvl>
+    <w:lvl w:ilvl="4" w:tplc="04090019" w:tentative="1">
+      <w:start w:val="1"/>
+      <w:numFmt w:val="lowerLetter"/>
+      <w:lvlText w:val="%5."/>
+      <w:lvlJc w:val="left"/>
+      <w:pPr>
+        <w:ind w:left="3600" w:hanging="360"/>
+      </w:pPr>
+    </w:lvl>
+    <w:lvl w:ilvl="5" w:tplc="0409001B" w:tentative="1">
+      <w:start w:val="1"/>
+      <w:numFmt w:val="lowerRoman"/>
+      <w:lvlText w:val="%6."/>
+      <w:lvlJc w:val="right"/>
+      <w:pPr>
+        <w:ind w:left="4320" w:hanging="180"/>
+      </w:pPr>
+    </w:lvl>
+    <w:lvl w:ilvl="6" w:tplc="0409000F" w:tentative="1">
+      <w:start w:val="1"/>
+      <w:numFmt w:val="decimal"/>
+      <w:lvlText w:val="%7."/>
+      <w:lvlJc w:val="left"/>
+      <w:pPr>
+        <w:ind w:left="5040" w:hanging="360"/>
+      </w:pPr>
+    </w:lvl>
+    <w:lvl w:ilvl="7" w:tplc="04090019" w:tentative="1">
+      <w:start w:val="1"/>
+      <w:numFmt w:val="lowerLetter"/>
+      <w:lvlText w:val="%8."/>
+      <w:lvlJc w:val="left"/>
+      <w:pPr>
+        <w:ind w:left="5760" w:hanging="360"/>
+      </w:pPr>
+    </w:lvl>
+    <w:lvl w:ilvl="8" w:tplc="0409001B" w:tentative="1">
+      <w:start w:val="1"/>
+      <w:numFmt w:val="lowerRoman"/>
+      <w:lvlText w:val="%9."/>
+      <w:lvlJc w:val="right"/>
+      <w:pPr>
+        <w:ind w:left="6480" w:hanging="180"/>
+      </w:pPr>
+    </w:lvl>
+  </w:abstractNum>
+  <w:num w:numId="1" w16cid:durableId="1444111705">
+    <w:abstractNumId w:val="0"/>
+  </w:num>
+</w:numbering>
 </file>
 
 <file path=word/styles.xml><?xml version="1.0" encoding="utf-8"?>
@@ -2650,6 +3262,36 @@
       <w:szCs w:val="24"/>
     </w:rPr>
   </w:style>
+  <w:style w:type="table" w:styleId="TableGrid">
+    <w:name w:val="Table Grid"/>
+    <w:basedOn w:val="TableNormal"/>
+    <w:uiPriority w:val="39"/>
+    <w:rsid w:val="00A65727"/>
+    <w:pPr>
+      <w:spacing w:after="0" w:line="240" w:lineRule="auto"/>
+    </w:pPr>
+    <w:tblPr>
+      <w:tblBorders>
+        <w:top w:val="single" w:sz="4" w:space="0" w:color="auto"/>
+        <w:left w:val="single" w:sz="4" w:space="0" w:color="auto"/>
+        <w:bottom w:val="single" w:sz="4" w:space="0" w:color="auto"/>
+        <w:right w:val="single" w:sz="4" w:space="0" w:color="auto"/>
+        <w:insideH w:val="single" w:sz="4" w:space="0" w:color="auto"/>
+        <w:insideV w:val="single" w:sz="4" w:space="0" w:color="auto"/>
+      </w:tblBorders>
+    </w:tblPr>
+  </w:style>
+  <w:style w:type="paragraph" w:styleId="ListParagraph">
+    <w:name w:val="List Paragraph"/>
+    <w:basedOn w:val="Normal"/>
+    <w:uiPriority w:val="34"/>
+    <w:qFormat/>
+    <w:rsid w:val="000B71B0"/>
+    <w:pPr>
+      <w:ind w:left="720"/>
+      <w:contextualSpacing/>
+    </w:pPr>
+  </w:style>
 </w:styles>
 </file>
 

</xml_diff>